<commit_message>
Added warning messages, terminator symbols, sign symbols and allowed digits.
</commit_message>
<xml_diff>
--- a/External Docs/AddingStrip Test Cases.docx
+++ b/External Docs/AddingStrip Test Cases.docx
@@ -11,7 +11,7 @@
       <w:tblGrid>
         <w:gridCol w:w="1555"/>
         <w:gridCol w:w="1393"/>
-        <w:gridCol w:w="4836"/>
+        <w:gridCol w:w="4938"/>
         <w:gridCol w:w="5678"/>
       </w:tblGrid>
       <w:tr>
@@ -133,10 +133,10 @@
                 <w:lang w:eastAsia="en-AU"/>
               </w:rPr>
               <w:drawing>
-                <wp:inline distT="0" distB="0" distL="0" distR="0">
-                  <wp:extent cx="2926257" cy="2240280"/>
-                  <wp:effectExtent l="0" t="0" r="7620" b="7620"/>
-                  <wp:docPr id="1" name="Picture 1" descr="D:\git repositories\ISCG6421_Assignment_2\External Docs\pictures\1.bmp"/>
+                <wp:inline distT="0" distB="0" distL="0" distR="0" wp14:anchorId="2977B7D7" wp14:editId="70D48E5E">
+                  <wp:extent cx="2998673" cy="2194560"/>
+                  <wp:effectExtent l="0" t="0" r="0" b="0"/>
+                  <wp:docPr id="19" name="Picture 19" descr="D:\git repositories\ISCG6421_Assignment_2\External Docs\pictures\1.bmp"/>
                   <wp:cNvGraphicFramePr>
                     <a:graphicFrameLocks xmlns:a="http://schemas.openxmlformats.org/drawingml/2006/main" noChangeAspect="1"/>
                   </wp:cNvGraphicFramePr>
@@ -144,7 +144,7 @@
                     <a:graphicData uri="http://schemas.openxmlformats.org/drawingml/2006/picture">
                       <pic:pic xmlns:pic="http://schemas.openxmlformats.org/drawingml/2006/picture">
                         <pic:nvPicPr>
-                          <pic:cNvPr id="0" name="Picture 3" descr="D:\git repositories\ISCG6421_Assignment_2\External Docs\pictures\1.bmp"/>
+                          <pic:cNvPr id="0" name="Picture 13" descr="D:\git repositories\ISCG6421_Assignment_2\External Docs\pictures\1.bmp"/>
                           <pic:cNvPicPr>
                             <a:picLocks noChangeAspect="1" noChangeArrowheads="1"/>
                           </pic:cNvPicPr>
@@ -165,7 +165,7 @@
                         <pic:spPr bwMode="auto">
                           <a:xfrm>
                             <a:off x="0" y="0"/>
-                            <a:ext cx="2984497" cy="2284867"/>
+                            <a:ext cx="3016264" cy="2207434"/>
                           </a:xfrm>
                           <a:prstGeom prst="rect">
                             <a:avLst/>
@@ -237,22 +237,22 @@
         <w:tblLook w:val="04A0" w:firstRow="1" w:lastRow="0" w:firstColumn="1" w:lastColumn="0" w:noHBand="0" w:noVBand="1"/>
       </w:tblPr>
       <w:tblGrid>
-        <w:gridCol w:w="1555"/>
-        <w:gridCol w:w="1393"/>
-        <w:gridCol w:w="4836"/>
+        <w:gridCol w:w="1553"/>
+        <w:gridCol w:w="1391"/>
+        <w:gridCol w:w="4938"/>
         <w:gridCol w:w="9"/>
-        <w:gridCol w:w="5636"/>
+        <w:gridCol w:w="5556"/>
         <w:gridCol w:w="9"/>
-        <w:gridCol w:w="1016"/>
+        <w:gridCol w:w="998"/>
       </w:tblGrid>
       <w:tr>
         <w:trPr>
           <w:gridAfter w:val="1"/>
-          <w:wAfter w:w="1016" w:type="dxa"/>
+          <w:wAfter w:w="998" w:type="dxa"/>
         </w:trPr>
         <w:tc>
           <w:tcPr>
-            <w:tcW w:w="1555" w:type="dxa"/>
+            <w:tcW w:w="1553" w:type="dxa"/>
           </w:tcPr>
           <w:p>
             <w:pPr>
@@ -284,7 +284,7 @@
         </w:tc>
         <w:tc>
           <w:tcPr>
-            <w:tcW w:w="1393" w:type="dxa"/>
+            <w:tcW w:w="1391" w:type="dxa"/>
           </w:tcPr>
           <w:p>
             <w:pPr>
@@ -302,7 +302,7 @@
         </w:tc>
         <w:tc>
           <w:tcPr>
-            <w:tcW w:w="4845" w:type="dxa"/>
+            <w:tcW w:w="4947" w:type="dxa"/>
             <w:gridSpan w:val="2"/>
           </w:tcPr>
           <w:p>
@@ -321,7 +321,7 @@
         </w:tc>
         <w:tc>
           <w:tcPr>
-            <w:tcW w:w="5645" w:type="dxa"/>
+            <w:tcW w:w="5565" w:type="dxa"/>
             <w:gridSpan w:val="2"/>
           </w:tcPr>
           <w:p>
@@ -381,10 +381,10 @@
                 <w:lang w:eastAsia="en-AU"/>
               </w:rPr>
               <w:drawing>
-                <wp:inline distT="0" distB="0" distL="0" distR="0" wp14:anchorId="52EB44D4" wp14:editId="26BC63A4">
-                  <wp:extent cx="2926257" cy="2240280"/>
-                  <wp:effectExtent l="0" t="0" r="7620" b="7620"/>
-                  <wp:docPr id="3" name="Picture 3" descr="D:\git repositories\ISCG6421_Assignment_2\External Docs\pictures\1.bmp"/>
+                <wp:inline distT="0" distB="0" distL="0" distR="0" wp14:anchorId="49DED63D" wp14:editId="04CDC7EB">
+                  <wp:extent cx="2998673" cy="2194560"/>
+                  <wp:effectExtent l="0" t="0" r="0" b="0"/>
+                  <wp:docPr id="18" name="Picture 18" descr="D:\git repositories\ISCG6421_Assignment_2\External Docs\pictures\1.bmp"/>
                   <wp:cNvGraphicFramePr>
                     <a:graphicFrameLocks xmlns:a="http://schemas.openxmlformats.org/drawingml/2006/main" noChangeAspect="1"/>
                   </wp:cNvGraphicFramePr>
@@ -392,7 +392,7 @@
                     <a:graphicData uri="http://schemas.openxmlformats.org/drawingml/2006/picture">
                       <pic:pic xmlns:pic="http://schemas.openxmlformats.org/drawingml/2006/picture">
                         <pic:nvPicPr>
-                          <pic:cNvPr id="0" name="Picture 3" descr="D:\git repositories\ISCG6421_Assignment_2\External Docs\pictures\1.bmp"/>
+                          <pic:cNvPr id="0" name="Picture 13" descr="D:\git repositories\ISCG6421_Assignment_2\External Docs\pictures\1.bmp"/>
                           <pic:cNvPicPr>
                             <a:picLocks noChangeAspect="1" noChangeArrowheads="1"/>
                           </pic:cNvPicPr>
@@ -413,7 +413,7 @@
                         <pic:spPr bwMode="auto">
                           <a:xfrm>
                             <a:off x="0" y="0"/>
-                            <a:ext cx="2984497" cy="2284867"/>
+                            <a:ext cx="3016264" cy="2207434"/>
                           </a:xfrm>
                           <a:prstGeom prst="rect">
                             <a:avLst/>
@@ -744,7 +744,62 @@
             <w:tcW w:w="4845" w:type="dxa"/>
             <w:gridSpan w:val="2"/>
           </w:tcPr>
-          <w:p/>
+          <w:p>
+            <w:r>
+              <w:rPr>
+                <w:noProof/>
+                <w:lang w:eastAsia="en-AU"/>
+              </w:rPr>
+              <w:drawing>
+                <wp:inline distT="0" distB="0" distL="0" distR="0" wp14:anchorId="2F4C3AB7" wp14:editId="1A755134">
+                  <wp:extent cx="2939415" cy="2141574"/>
+                  <wp:effectExtent l="0" t="0" r="0" b="0"/>
+                  <wp:docPr id="27" name="Picture 27" descr="D:\git repositories\ISCG6421_Assignment_2\External Docs\pictures\2-4.bmp"/>
+                  <wp:cNvGraphicFramePr>
+                    <a:graphicFrameLocks xmlns:a="http://schemas.openxmlformats.org/drawingml/2006/main" noChangeAspect="1"/>
+                  </wp:cNvGraphicFramePr>
+                  <a:graphic xmlns:a="http://schemas.openxmlformats.org/drawingml/2006/main">
+                    <a:graphicData uri="http://schemas.openxmlformats.org/drawingml/2006/picture">
+                      <pic:pic xmlns:pic="http://schemas.openxmlformats.org/drawingml/2006/picture">
+                        <pic:nvPicPr>
+                          <pic:cNvPr id="0" name="Picture 15" descr="D:\git repositories\ISCG6421_Assignment_2\External Docs\pictures\2-4.bmp"/>
+                          <pic:cNvPicPr>
+                            <a:picLocks noChangeAspect="1" noChangeArrowheads="1"/>
+                          </pic:cNvPicPr>
+                        </pic:nvPicPr>
+                        <pic:blipFill>
+                          <a:blip r:embed="rId8">
+                            <a:extLst>
+                              <a:ext uri="{28A0092B-C50C-407E-A947-70E740481C1C}">
+                                <a14:useLocalDpi xmlns:a14="http://schemas.microsoft.com/office/drawing/2010/main" val="0"/>
+                              </a:ext>
+                            </a:extLst>
+                          </a:blip>
+                          <a:srcRect/>
+                          <a:stretch>
+                            <a:fillRect/>
+                          </a:stretch>
+                        </pic:blipFill>
+                        <pic:spPr bwMode="auto">
+                          <a:xfrm>
+                            <a:off x="0" y="0"/>
+                            <a:ext cx="2947057" cy="2147142"/>
+                          </a:xfrm>
+                          <a:prstGeom prst="rect">
+                            <a:avLst/>
+                          </a:prstGeom>
+                          <a:noFill/>
+                          <a:ln>
+                            <a:noFill/>
+                          </a:ln>
+                        </pic:spPr>
+                      </pic:pic>
+                    </a:graphicData>
+                  </a:graphic>
+                </wp:inline>
+              </w:drawing>
+            </w:r>
+          </w:p>
         </w:tc>
         <w:tc>
           <w:tcPr>
@@ -767,11 +822,7 @@
           </w:tcPr>
           <w:p>
             <w:r>
-              <w:t xml:space="preserve">10. Enter your </w:t>
-            </w:r>
-            <w:r>
-              <w:lastRenderedPageBreak/>
-              <w:t>calculations here:</w:t>
+              <w:t>10. Enter your calculations here:</w:t>
             </w:r>
           </w:p>
           <w:p>
@@ -785,7 +836,62 @@
             <w:tcW w:w="4845" w:type="dxa"/>
             <w:gridSpan w:val="2"/>
           </w:tcPr>
-          <w:p/>
+          <w:p>
+            <w:r>
+              <w:rPr>
+                <w:noProof/>
+                <w:lang w:eastAsia="en-AU"/>
+              </w:rPr>
+              <w:drawing>
+                <wp:inline distT="0" distB="0" distL="0" distR="0" wp14:anchorId="2F4C3AB7" wp14:editId="1A755134">
+                  <wp:extent cx="2939415" cy="2141574"/>
+                  <wp:effectExtent l="0" t="0" r="0" b="0"/>
+                  <wp:docPr id="28" name="Picture 28" descr="D:\git repositories\ISCG6421_Assignment_2\External Docs\pictures\2-4.bmp"/>
+                  <wp:cNvGraphicFramePr>
+                    <a:graphicFrameLocks xmlns:a="http://schemas.openxmlformats.org/drawingml/2006/main" noChangeAspect="1"/>
+                  </wp:cNvGraphicFramePr>
+                  <a:graphic xmlns:a="http://schemas.openxmlformats.org/drawingml/2006/main">
+                    <a:graphicData uri="http://schemas.openxmlformats.org/drawingml/2006/picture">
+                      <pic:pic xmlns:pic="http://schemas.openxmlformats.org/drawingml/2006/picture">
+                        <pic:nvPicPr>
+                          <pic:cNvPr id="0" name="Picture 15" descr="D:\git repositories\ISCG6421_Assignment_2\External Docs\pictures\2-4.bmp"/>
+                          <pic:cNvPicPr>
+                            <a:picLocks noChangeAspect="1" noChangeArrowheads="1"/>
+                          </pic:cNvPicPr>
+                        </pic:nvPicPr>
+                        <pic:blipFill>
+                          <a:blip r:embed="rId8">
+                            <a:extLst>
+                              <a:ext uri="{28A0092B-C50C-407E-A947-70E740481C1C}">
+                                <a14:useLocalDpi xmlns:a14="http://schemas.microsoft.com/office/drawing/2010/main" val="0"/>
+                              </a:ext>
+                            </a:extLst>
+                          </a:blip>
+                          <a:srcRect/>
+                          <a:stretch>
+                            <a:fillRect/>
+                          </a:stretch>
+                        </pic:blipFill>
+                        <pic:spPr bwMode="auto">
+                          <a:xfrm>
+                            <a:off x="0" y="0"/>
+                            <a:ext cx="2947057" cy="2147142"/>
+                          </a:xfrm>
+                          <a:prstGeom prst="rect">
+                            <a:avLst/>
+                          </a:prstGeom>
+                          <a:noFill/>
+                          <a:ln>
+                            <a:noFill/>
+                          </a:ln>
+                        </pic:spPr>
+                      </pic:pic>
+                    </a:graphicData>
+                  </a:graphic>
+                </wp:inline>
+              </w:drawing>
+            </w:r>
+          </w:p>
         </w:tc>
         <w:tc>
           <w:tcPr>
@@ -1247,24 +1353,6 @@
           <w:p/>
         </w:tc>
       </w:tr>
-    </w:tbl>
-    <w:p>
-      <w:r>
-        <w:br w:type="page"/>
-      </w:r>
-    </w:p>
-    <w:tbl>
-      <w:tblPr>
-        <w:tblStyle w:val="TableGrid"/>
-        <w:tblW w:w="14454" w:type="dxa"/>
-        <w:tblLook w:val="04A0" w:firstRow="1" w:lastRow="0" w:firstColumn="1" w:lastColumn="0" w:noHBand="0" w:noVBand="1"/>
-      </w:tblPr>
-      <w:tblGrid>
-        <w:gridCol w:w="1555"/>
-        <w:gridCol w:w="1393"/>
-        <w:gridCol w:w="4836"/>
-        <w:gridCol w:w="6670"/>
-      </w:tblGrid>
       <w:tr>
         <w:tc>
           <w:tcPr>
@@ -1276,6 +1364,8 @@
                 <w:b/>
               </w:rPr>
             </w:pPr>
+            <w:bookmarkStart w:id="0" w:name="_GoBack"/>
+            <w:bookmarkEnd w:id="0"/>
             <w:r>
               <w:rPr>
                 <w:b/>
@@ -1337,6 +1427,7 @@
         <w:tc>
           <w:tcPr>
             <w:tcW w:w="6670" w:type="dxa"/>
+            <w:gridSpan w:val="4"/>
           </w:tcPr>
           <w:p>
             <w:pPr>
@@ -1356,7 +1447,7 @@
       <w:tr>
         <w:tc>
           <w:tcPr>
-            <w:tcW w:w="1555" w:type="dxa"/>
+            <w:tcW w:w="1552" w:type="dxa"/>
           </w:tcPr>
           <w:p>
             <w:r>
@@ -1375,7 +1466,7 @@
         </w:tc>
         <w:tc>
           <w:tcPr>
-            <w:tcW w:w="1393" w:type="dxa"/>
+            <w:tcW w:w="1391" w:type="dxa"/>
           </w:tcPr>
           <w:p>
             <w:r>
@@ -1385,7 +1476,7 @@
         </w:tc>
         <w:tc>
           <w:tcPr>
-            <w:tcW w:w="4836" w:type="dxa"/>
+            <w:tcW w:w="4938" w:type="dxa"/>
           </w:tcPr>
           <w:p>
             <w:r>
@@ -1394,10 +1485,10 @@
                 <w:lang w:eastAsia="en-AU"/>
               </w:rPr>
               <w:drawing>
-                <wp:inline distT="0" distB="0" distL="0" distR="0" wp14:anchorId="5B4907DE" wp14:editId="1BBFA97D">
-                  <wp:extent cx="2926257" cy="2240280"/>
-                  <wp:effectExtent l="0" t="0" r="7620" b="7620"/>
-                  <wp:docPr id="4" name="Picture 4" descr="D:\git repositories\ISCG6421_Assignment_2\External Docs\pictures\1.bmp"/>
+                <wp:inline distT="0" distB="0" distL="0" distR="0" wp14:anchorId="2977B7D7" wp14:editId="70D48E5E">
+                  <wp:extent cx="2998673" cy="2194560"/>
+                  <wp:effectExtent l="0" t="0" r="0" b="0"/>
+                  <wp:docPr id="20" name="Picture 20" descr="D:\git repositories\ISCG6421_Assignment_2\External Docs\pictures\1.bmp"/>
                   <wp:cNvGraphicFramePr>
                     <a:graphicFrameLocks xmlns:a="http://schemas.openxmlformats.org/drawingml/2006/main" noChangeAspect="1"/>
                   </wp:cNvGraphicFramePr>
@@ -1405,7 +1496,7 @@
                     <a:graphicData uri="http://schemas.openxmlformats.org/drawingml/2006/picture">
                       <pic:pic xmlns:pic="http://schemas.openxmlformats.org/drawingml/2006/picture">
                         <pic:nvPicPr>
-                          <pic:cNvPr id="0" name="Picture 3" descr="D:\git repositories\ISCG6421_Assignment_2\External Docs\pictures\1.bmp"/>
+                          <pic:cNvPr id="0" name="Picture 13" descr="D:\git repositories\ISCG6421_Assignment_2\External Docs\pictures\1.bmp"/>
                           <pic:cNvPicPr>
                             <a:picLocks noChangeAspect="1" noChangeArrowheads="1"/>
                           </pic:cNvPicPr>
@@ -1426,7 +1517,7 @@
                         <pic:spPr bwMode="auto">
                           <a:xfrm>
                             <a:off x="0" y="0"/>
-                            <a:ext cx="2984497" cy="2284867"/>
+                            <a:ext cx="3016264" cy="2207434"/>
                           </a:xfrm>
                           <a:prstGeom prst="rect">
                             <a:avLst/>
@@ -1446,21 +1537,22 @@
         </w:tc>
         <w:tc>
           <w:tcPr>
-            <w:tcW w:w="6670" w:type="dxa"/>
-          </w:tcPr>
-          <w:p/>
-        </w:tc>
-      </w:tr>
-      <w:tr>
-        <w:tc>
-          <w:tcPr>
-            <w:tcW w:w="1555" w:type="dxa"/>
-          </w:tcPr>
-          <w:p/>
-        </w:tc>
-        <w:tc>
-          <w:tcPr>
-            <w:tcW w:w="1393" w:type="dxa"/>
+            <w:tcW w:w="6573" w:type="dxa"/>
+            <w:gridSpan w:val="4"/>
+          </w:tcPr>
+          <w:p/>
+        </w:tc>
+      </w:tr>
+      <w:tr>
+        <w:tc>
+          <w:tcPr>
+            <w:tcW w:w="1552" w:type="dxa"/>
+          </w:tcPr>
+          <w:p/>
+        </w:tc>
+        <w:tc>
+          <w:tcPr>
+            <w:tcW w:w="1391" w:type="dxa"/>
           </w:tcPr>
           <w:p>
             <w:r>
@@ -1480,27 +1572,28 @@
         </w:tc>
         <w:tc>
           <w:tcPr>
-            <w:tcW w:w="4836" w:type="dxa"/>
-          </w:tcPr>
-          <w:p/>
-        </w:tc>
-        <w:tc>
-          <w:tcPr>
-            <w:tcW w:w="6670" w:type="dxa"/>
-          </w:tcPr>
-          <w:p/>
-        </w:tc>
-      </w:tr>
-      <w:tr>
-        <w:tc>
-          <w:tcPr>
-            <w:tcW w:w="1555" w:type="dxa"/>
-          </w:tcPr>
-          <w:p/>
-        </w:tc>
-        <w:tc>
-          <w:tcPr>
-            <w:tcW w:w="1393" w:type="dxa"/>
+            <w:tcW w:w="4938" w:type="dxa"/>
+          </w:tcPr>
+          <w:p/>
+        </w:tc>
+        <w:tc>
+          <w:tcPr>
+            <w:tcW w:w="6573" w:type="dxa"/>
+            <w:gridSpan w:val="4"/>
+          </w:tcPr>
+          <w:p/>
+        </w:tc>
+      </w:tr>
+      <w:tr>
+        <w:tc>
+          <w:tcPr>
+            <w:tcW w:w="1552" w:type="dxa"/>
+          </w:tcPr>
+          <w:p/>
+        </w:tc>
+        <w:tc>
+          <w:tcPr>
+            <w:tcW w:w="1391" w:type="dxa"/>
           </w:tcPr>
           <w:p>
             <w:r>
@@ -1526,27 +1619,28 @@
         </w:tc>
         <w:tc>
           <w:tcPr>
-            <w:tcW w:w="4836" w:type="dxa"/>
-          </w:tcPr>
-          <w:p/>
-        </w:tc>
-        <w:tc>
-          <w:tcPr>
-            <w:tcW w:w="6670" w:type="dxa"/>
-          </w:tcPr>
-          <w:p/>
-        </w:tc>
-      </w:tr>
-      <w:tr>
-        <w:tc>
-          <w:tcPr>
-            <w:tcW w:w="1555" w:type="dxa"/>
-          </w:tcPr>
-          <w:p/>
-        </w:tc>
-        <w:tc>
-          <w:tcPr>
-            <w:tcW w:w="1393" w:type="dxa"/>
+            <w:tcW w:w="4938" w:type="dxa"/>
+          </w:tcPr>
+          <w:p/>
+        </w:tc>
+        <w:tc>
+          <w:tcPr>
+            <w:tcW w:w="6573" w:type="dxa"/>
+            <w:gridSpan w:val="4"/>
+          </w:tcPr>
+          <w:p/>
+        </w:tc>
+      </w:tr>
+      <w:tr>
+        <w:tc>
+          <w:tcPr>
+            <w:tcW w:w="1552" w:type="dxa"/>
+          </w:tcPr>
+          <w:p/>
+        </w:tc>
+        <w:tc>
+          <w:tcPr>
+            <w:tcW w:w="1391" w:type="dxa"/>
           </w:tcPr>
           <w:p>
             <w:r>
@@ -1572,27 +1666,28 @@
         </w:tc>
         <w:tc>
           <w:tcPr>
-            <w:tcW w:w="4836" w:type="dxa"/>
-          </w:tcPr>
-          <w:p/>
-        </w:tc>
-        <w:tc>
-          <w:tcPr>
-            <w:tcW w:w="6670" w:type="dxa"/>
-          </w:tcPr>
-          <w:p/>
-        </w:tc>
-      </w:tr>
-      <w:tr>
-        <w:tc>
-          <w:tcPr>
-            <w:tcW w:w="1555" w:type="dxa"/>
-          </w:tcPr>
-          <w:p/>
-        </w:tc>
-        <w:tc>
-          <w:tcPr>
-            <w:tcW w:w="1393" w:type="dxa"/>
+            <w:tcW w:w="4938" w:type="dxa"/>
+          </w:tcPr>
+          <w:p/>
+        </w:tc>
+        <w:tc>
+          <w:tcPr>
+            <w:tcW w:w="6573" w:type="dxa"/>
+            <w:gridSpan w:val="4"/>
+          </w:tcPr>
+          <w:p/>
+        </w:tc>
+      </w:tr>
+      <w:tr>
+        <w:tc>
+          <w:tcPr>
+            <w:tcW w:w="1552" w:type="dxa"/>
+          </w:tcPr>
+          <w:p/>
+        </w:tc>
+        <w:tc>
+          <w:tcPr>
+            <w:tcW w:w="1391" w:type="dxa"/>
           </w:tcPr>
           <w:p>
             <w:r>
@@ -1613,27 +1708,28 @@
         </w:tc>
         <w:tc>
           <w:tcPr>
-            <w:tcW w:w="4836" w:type="dxa"/>
-          </w:tcPr>
-          <w:p/>
-        </w:tc>
-        <w:tc>
-          <w:tcPr>
-            <w:tcW w:w="6670" w:type="dxa"/>
-          </w:tcPr>
-          <w:p/>
-        </w:tc>
-      </w:tr>
-      <w:tr>
-        <w:tc>
-          <w:tcPr>
-            <w:tcW w:w="1555" w:type="dxa"/>
-          </w:tcPr>
-          <w:p/>
-        </w:tc>
-        <w:tc>
-          <w:tcPr>
-            <w:tcW w:w="1393" w:type="dxa"/>
+            <w:tcW w:w="4938" w:type="dxa"/>
+          </w:tcPr>
+          <w:p/>
+        </w:tc>
+        <w:tc>
+          <w:tcPr>
+            <w:tcW w:w="6573" w:type="dxa"/>
+            <w:gridSpan w:val="4"/>
+          </w:tcPr>
+          <w:p/>
+        </w:tc>
+      </w:tr>
+      <w:tr>
+        <w:tc>
+          <w:tcPr>
+            <w:tcW w:w="1552" w:type="dxa"/>
+          </w:tcPr>
+          <w:p/>
+        </w:tc>
+        <w:tc>
+          <w:tcPr>
+            <w:tcW w:w="1391" w:type="dxa"/>
           </w:tcPr>
           <w:p>
             <w:r>
@@ -1656,27 +1752,28 @@
         </w:tc>
         <w:tc>
           <w:tcPr>
-            <w:tcW w:w="4836" w:type="dxa"/>
-          </w:tcPr>
-          <w:p/>
-        </w:tc>
-        <w:tc>
-          <w:tcPr>
-            <w:tcW w:w="6670" w:type="dxa"/>
-          </w:tcPr>
-          <w:p/>
-        </w:tc>
-      </w:tr>
-      <w:tr>
-        <w:tc>
-          <w:tcPr>
-            <w:tcW w:w="1555" w:type="dxa"/>
-          </w:tcPr>
-          <w:p/>
-        </w:tc>
-        <w:tc>
-          <w:tcPr>
-            <w:tcW w:w="1393" w:type="dxa"/>
+            <w:tcW w:w="4938" w:type="dxa"/>
+          </w:tcPr>
+          <w:p/>
+        </w:tc>
+        <w:tc>
+          <w:tcPr>
+            <w:tcW w:w="6573" w:type="dxa"/>
+            <w:gridSpan w:val="4"/>
+          </w:tcPr>
+          <w:p/>
+        </w:tc>
+      </w:tr>
+      <w:tr>
+        <w:tc>
+          <w:tcPr>
+            <w:tcW w:w="1552" w:type="dxa"/>
+          </w:tcPr>
+          <w:p/>
+        </w:tc>
+        <w:tc>
+          <w:tcPr>
+            <w:tcW w:w="1391" w:type="dxa"/>
           </w:tcPr>
           <w:p>
             <w:r>
@@ -1699,27 +1796,28 @@
         </w:tc>
         <w:tc>
           <w:tcPr>
-            <w:tcW w:w="4836" w:type="dxa"/>
-          </w:tcPr>
-          <w:p/>
-        </w:tc>
-        <w:tc>
-          <w:tcPr>
-            <w:tcW w:w="6670" w:type="dxa"/>
-          </w:tcPr>
-          <w:p/>
-        </w:tc>
-      </w:tr>
-      <w:tr>
-        <w:tc>
-          <w:tcPr>
-            <w:tcW w:w="1555" w:type="dxa"/>
-          </w:tcPr>
-          <w:p/>
-        </w:tc>
-        <w:tc>
-          <w:tcPr>
-            <w:tcW w:w="1393" w:type="dxa"/>
+            <w:tcW w:w="4938" w:type="dxa"/>
+          </w:tcPr>
+          <w:p/>
+        </w:tc>
+        <w:tc>
+          <w:tcPr>
+            <w:tcW w:w="6573" w:type="dxa"/>
+            <w:gridSpan w:val="4"/>
+          </w:tcPr>
+          <w:p/>
+        </w:tc>
+      </w:tr>
+      <w:tr>
+        <w:tc>
+          <w:tcPr>
+            <w:tcW w:w="1552" w:type="dxa"/>
+          </w:tcPr>
+          <w:p/>
+        </w:tc>
+        <w:tc>
+          <w:tcPr>
+            <w:tcW w:w="1391" w:type="dxa"/>
           </w:tcPr>
           <w:p>
             <w:r>
@@ -1742,27 +1840,28 @@
         </w:tc>
         <w:tc>
           <w:tcPr>
-            <w:tcW w:w="4836" w:type="dxa"/>
-          </w:tcPr>
-          <w:p/>
-        </w:tc>
-        <w:tc>
-          <w:tcPr>
-            <w:tcW w:w="6670" w:type="dxa"/>
-          </w:tcPr>
-          <w:p/>
-        </w:tc>
-      </w:tr>
-      <w:tr>
-        <w:tc>
-          <w:tcPr>
-            <w:tcW w:w="1555" w:type="dxa"/>
-          </w:tcPr>
-          <w:p/>
-        </w:tc>
-        <w:tc>
-          <w:tcPr>
-            <w:tcW w:w="1393" w:type="dxa"/>
+            <w:tcW w:w="4938" w:type="dxa"/>
+          </w:tcPr>
+          <w:p/>
+        </w:tc>
+        <w:tc>
+          <w:tcPr>
+            <w:tcW w:w="6573" w:type="dxa"/>
+            <w:gridSpan w:val="4"/>
+          </w:tcPr>
+          <w:p/>
+        </w:tc>
+      </w:tr>
+      <w:tr>
+        <w:tc>
+          <w:tcPr>
+            <w:tcW w:w="1552" w:type="dxa"/>
+          </w:tcPr>
+          <w:p/>
+        </w:tc>
+        <w:tc>
+          <w:tcPr>
+            <w:tcW w:w="1391" w:type="dxa"/>
           </w:tcPr>
           <w:p>
             <w:r>
@@ -1785,27 +1884,28 @@
         </w:tc>
         <w:tc>
           <w:tcPr>
-            <w:tcW w:w="4836" w:type="dxa"/>
-          </w:tcPr>
-          <w:p/>
-        </w:tc>
-        <w:tc>
-          <w:tcPr>
-            <w:tcW w:w="6670" w:type="dxa"/>
-          </w:tcPr>
-          <w:p/>
-        </w:tc>
-      </w:tr>
-      <w:tr>
-        <w:tc>
-          <w:tcPr>
-            <w:tcW w:w="1555" w:type="dxa"/>
-          </w:tcPr>
-          <w:p/>
-        </w:tc>
-        <w:tc>
-          <w:tcPr>
-            <w:tcW w:w="1393" w:type="dxa"/>
+            <w:tcW w:w="4938" w:type="dxa"/>
+          </w:tcPr>
+          <w:p/>
+        </w:tc>
+        <w:tc>
+          <w:tcPr>
+            <w:tcW w:w="6573" w:type="dxa"/>
+            <w:gridSpan w:val="4"/>
+          </w:tcPr>
+          <w:p/>
+        </w:tc>
+      </w:tr>
+      <w:tr>
+        <w:tc>
+          <w:tcPr>
+            <w:tcW w:w="1552" w:type="dxa"/>
+          </w:tcPr>
+          <w:p/>
+        </w:tc>
+        <w:tc>
+          <w:tcPr>
+            <w:tcW w:w="1391" w:type="dxa"/>
           </w:tcPr>
           <w:p>
             <w:r>
@@ -1815,7 +1915,7 @@
         </w:tc>
         <w:tc>
           <w:tcPr>
-            <w:tcW w:w="4836" w:type="dxa"/>
+            <w:tcW w:w="4938" w:type="dxa"/>
           </w:tcPr>
           <w:p>
             <w:r>
@@ -1825,7 +1925,8 @@
         </w:tc>
         <w:tc>
           <w:tcPr>
-            <w:tcW w:w="6670" w:type="dxa"/>
+            <w:tcW w:w="6573" w:type="dxa"/>
+            <w:gridSpan w:val="4"/>
           </w:tcPr>
           <w:p/>
         </w:tc>
@@ -1843,10 +1944,10 @@
         <w:tblLook w:val="04A0" w:firstRow="1" w:lastRow="0" w:firstColumn="1" w:lastColumn="0" w:noHBand="0" w:noVBand="1"/>
       </w:tblPr>
       <w:tblGrid>
-        <w:gridCol w:w="1555"/>
-        <w:gridCol w:w="1393"/>
-        <w:gridCol w:w="4836"/>
-        <w:gridCol w:w="6528"/>
+        <w:gridCol w:w="1552"/>
+        <w:gridCol w:w="1391"/>
+        <w:gridCol w:w="4938"/>
+        <w:gridCol w:w="6431"/>
       </w:tblGrid>
       <w:tr>
         <w:tc>
@@ -1968,10 +2069,10 @@
                 <w:lang w:eastAsia="en-AU"/>
               </w:rPr>
               <w:drawing>
-                <wp:inline distT="0" distB="0" distL="0" distR="0" wp14:anchorId="5B4907DE" wp14:editId="1BBFA97D">
-                  <wp:extent cx="2926257" cy="2240280"/>
-                  <wp:effectExtent l="0" t="0" r="7620" b="7620"/>
-                  <wp:docPr id="5" name="Picture 5" descr="D:\git repositories\ISCG6421_Assignment_2\External Docs\pictures\1.bmp"/>
+                <wp:inline distT="0" distB="0" distL="0" distR="0" wp14:anchorId="2977B7D7" wp14:editId="70D48E5E">
+                  <wp:extent cx="2998673" cy="2194560"/>
+                  <wp:effectExtent l="0" t="0" r="0" b="0"/>
+                  <wp:docPr id="21" name="Picture 21" descr="D:\git repositories\ISCG6421_Assignment_2\External Docs\pictures\1.bmp"/>
                   <wp:cNvGraphicFramePr>
                     <a:graphicFrameLocks xmlns:a="http://schemas.openxmlformats.org/drawingml/2006/main" noChangeAspect="1"/>
                   </wp:cNvGraphicFramePr>
@@ -1979,7 +2080,7 @@
                     <a:graphicData uri="http://schemas.openxmlformats.org/drawingml/2006/picture">
                       <pic:pic xmlns:pic="http://schemas.openxmlformats.org/drawingml/2006/picture">
                         <pic:nvPicPr>
-                          <pic:cNvPr id="0" name="Picture 3" descr="D:\git repositories\ISCG6421_Assignment_2\External Docs\pictures\1.bmp"/>
+                          <pic:cNvPr id="0" name="Picture 13" descr="D:\git repositories\ISCG6421_Assignment_2\External Docs\pictures\1.bmp"/>
                           <pic:cNvPicPr>
                             <a:picLocks noChangeAspect="1" noChangeArrowheads="1"/>
                           </pic:cNvPicPr>
@@ -2000,7 +2101,7 @@
                         <pic:spPr bwMode="auto">
                           <a:xfrm>
                             <a:off x="0" y="0"/>
-                            <a:ext cx="2984497" cy="2284867"/>
+                            <a:ext cx="3016264" cy="2207434"/>
                           </a:xfrm>
                           <a:prstGeom prst="rect">
                             <a:avLst/>
@@ -2401,12 +2502,7 @@
         </w:tc>
       </w:tr>
     </w:tbl>
-    <w:p>
-      <w:r>
-        <w:lastRenderedPageBreak/>
-        <w:br w:type="page"/>
-      </w:r>
-    </w:p>
+    <w:p/>
     <w:tbl>
       <w:tblPr>
         <w:tblStyle w:val="TableGrid"/>
@@ -2434,7 +2530,6 @@
               <w:rPr>
                 <w:b/>
               </w:rPr>
-              <w:lastRenderedPageBreak/>
               <w:t xml:space="preserve">Requirement </w:t>
             </w:r>
           </w:p>
@@ -2539,10 +2634,10 @@
                 <w:lang w:eastAsia="en-AU"/>
               </w:rPr>
               <w:drawing>
-                <wp:inline distT="0" distB="0" distL="0" distR="0" wp14:anchorId="5B4907DE" wp14:editId="1BBFA97D">
-                  <wp:extent cx="2926257" cy="2240280"/>
-                  <wp:effectExtent l="0" t="0" r="7620" b="7620"/>
-                  <wp:docPr id="6" name="Picture 6" descr="D:\git repositories\ISCG6421_Assignment_2\External Docs\pictures\1.bmp"/>
+                <wp:inline distT="0" distB="0" distL="0" distR="0" wp14:anchorId="2977B7D7" wp14:editId="70D48E5E">
+                  <wp:extent cx="2998673" cy="2194560"/>
+                  <wp:effectExtent l="0" t="0" r="0" b="0"/>
+                  <wp:docPr id="22" name="Picture 22" descr="D:\git repositories\ISCG6421_Assignment_2\External Docs\pictures\1.bmp"/>
                   <wp:cNvGraphicFramePr>
                     <a:graphicFrameLocks xmlns:a="http://schemas.openxmlformats.org/drawingml/2006/main" noChangeAspect="1"/>
                   </wp:cNvGraphicFramePr>
@@ -2550,7 +2645,7 @@
                     <a:graphicData uri="http://schemas.openxmlformats.org/drawingml/2006/picture">
                       <pic:pic xmlns:pic="http://schemas.openxmlformats.org/drawingml/2006/picture">
                         <pic:nvPicPr>
-                          <pic:cNvPr id="0" name="Picture 3" descr="D:\git repositories\ISCG6421_Assignment_2\External Docs\pictures\1.bmp"/>
+                          <pic:cNvPr id="0" name="Picture 13" descr="D:\git repositories\ISCG6421_Assignment_2\External Docs\pictures\1.bmp"/>
                           <pic:cNvPicPr>
                             <a:picLocks noChangeAspect="1" noChangeArrowheads="1"/>
                           </pic:cNvPicPr>
@@ -2571,7 +2666,7 @@
                         <pic:spPr bwMode="auto">
                           <a:xfrm>
                             <a:off x="0" y="0"/>
-                            <a:ext cx="2984497" cy="2284867"/>
+                            <a:ext cx="3016264" cy="2207434"/>
                           </a:xfrm>
                           <a:prstGeom prst="rect">
                             <a:avLst/>
@@ -2737,11 +2832,7 @@
             </w:r>
             <w:proofErr w:type="spellEnd"/>
             <w:r>
-              <w:t xml:space="preserve">, </w:t>
-            </w:r>
-            <w:r>
-              <w:lastRenderedPageBreak/>
-              <w:t>select the line:</w:t>
+              <w:t>, select the line:</w:t>
             </w:r>
           </w:p>
           <w:p>
@@ -2996,11 +3087,7 @@
             </w:r>
             <w:proofErr w:type="spellEnd"/>
             <w:r>
-              <w:t xml:space="preserve">, </w:t>
-            </w:r>
-            <w:r>
-              <w:lastRenderedPageBreak/>
-              <w:t>select the line:</w:t>
+              <w:t>, select the line:</w:t>
             </w:r>
           </w:p>
           <w:p>
@@ -3317,10 +3404,10 @@
                 <w:lang w:eastAsia="en-AU"/>
               </w:rPr>
               <w:drawing>
-                <wp:inline distT="0" distB="0" distL="0" distR="0" wp14:anchorId="5B4907DE" wp14:editId="1BBFA97D">
-                  <wp:extent cx="2926257" cy="2240280"/>
-                  <wp:effectExtent l="0" t="0" r="7620" b="7620"/>
-                  <wp:docPr id="7" name="Picture 7" descr="D:\git repositories\ISCG6421_Assignment_2\External Docs\pictures\1.bmp"/>
+                <wp:inline distT="0" distB="0" distL="0" distR="0" wp14:anchorId="2977B7D7" wp14:editId="70D48E5E">
+                  <wp:extent cx="2998673" cy="2194560"/>
+                  <wp:effectExtent l="0" t="0" r="0" b="0"/>
+                  <wp:docPr id="23" name="Picture 23" descr="D:\git repositories\ISCG6421_Assignment_2\External Docs\pictures\1.bmp"/>
                   <wp:cNvGraphicFramePr>
                     <a:graphicFrameLocks xmlns:a="http://schemas.openxmlformats.org/drawingml/2006/main" noChangeAspect="1"/>
                   </wp:cNvGraphicFramePr>
@@ -3328,7 +3415,7 @@
                     <a:graphicData uri="http://schemas.openxmlformats.org/drawingml/2006/picture">
                       <pic:pic xmlns:pic="http://schemas.openxmlformats.org/drawingml/2006/picture">
                         <pic:nvPicPr>
-                          <pic:cNvPr id="0" name="Picture 3" descr="D:\git repositories\ISCG6421_Assignment_2\External Docs\pictures\1.bmp"/>
+                          <pic:cNvPr id="0" name="Picture 13" descr="D:\git repositories\ISCG6421_Assignment_2\External Docs\pictures\1.bmp"/>
                           <pic:cNvPicPr>
                             <a:picLocks noChangeAspect="1" noChangeArrowheads="1"/>
                           </pic:cNvPicPr>
@@ -3349,7 +3436,7 @@
                         <pic:spPr bwMode="auto">
                           <a:xfrm>
                             <a:off x="0" y="0"/>
-                            <a:ext cx="2984497" cy="2284867"/>
+                            <a:ext cx="3016264" cy="2207434"/>
                           </a:xfrm>
                           <a:prstGeom prst="rect">
                             <a:avLst/>
@@ -3840,10 +3927,10 @@
                 <w:lang w:eastAsia="en-AU"/>
               </w:rPr>
               <w:drawing>
-                <wp:inline distT="0" distB="0" distL="0" distR="0" wp14:anchorId="5B4907DE" wp14:editId="1BBFA97D">
-                  <wp:extent cx="2926257" cy="2240280"/>
-                  <wp:effectExtent l="0" t="0" r="7620" b="7620"/>
-                  <wp:docPr id="9" name="Picture 9" descr="D:\git repositories\ISCG6421_Assignment_2\External Docs\pictures\1.bmp"/>
+                <wp:inline distT="0" distB="0" distL="0" distR="0" wp14:anchorId="2977B7D7" wp14:editId="70D48E5E">
+                  <wp:extent cx="2998673" cy="2194560"/>
+                  <wp:effectExtent l="0" t="0" r="0" b="0"/>
+                  <wp:docPr id="24" name="Picture 24" descr="D:\git repositories\ISCG6421_Assignment_2\External Docs\pictures\1.bmp"/>
                   <wp:cNvGraphicFramePr>
                     <a:graphicFrameLocks xmlns:a="http://schemas.openxmlformats.org/drawingml/2006/main" noChangeAspect="1"/>
                   </wp:cNvGraphicFramePr>
@@ -3851,7 +3938,7 @@
                     <a:graphicData uri="http://schemas.openxmlformats.org/drawingml/2006/picture">
                       <pic:pic xmlns:pic="http://schemas.openxmlformats.org/drawingml/2006/picture">
                         <pic:nvPicPr>
-                          <pic:cNvPr id="0" name="Picture 3" descr="D:\git repositories\ISCG6421_Assignment_2\External Docs\pictures\1.bmp"/>
+                          <pic:cNvPr id="0" name="Picture 13" descr="D:\git repositories\ISCG6421_Assignment_2\External Docs\pictures\1.bmp"/>
                           <pic:cNvPicPr>
                             <a:picLocks noChangeAspect="1" noChangeArrowheads="1"/>
                           </pic:cNvPicPr>
@@ -3872,7 +3959,7 @@
                         <pic:spPr bwMode="auto">
                           <a:xfrm>
                             <a:off x="0" y="0"/>
-                            <a:ext cx="2984497" cy="2284867"/>
+                            <a:ext cx="3016264" cy="2207434"/>
                           </a:xfrm>
                           <a:prstGeom prst="rect">
                             <a:avLst/>
@@ -4363,10 +4450,10 @@
                 <w:lang w:eastAsia="en-AU"/>
               </w:rPr>
               <w:drawing>
-                <wp:inline distT="0" distB="0" distL="0" distR="0" wp14:anchorId="5B4907DE" wp14:editId="1BBFA97D">
-                  <wp:extent cx="2926257" cy="2240280"/>
-                  <wp:effectExtent l="0" t="0" r="7620" b="7620"/>
-                  <wp:docPr id="8" name="Picture 8" descr="D:\git repositories\ISCG6421_Assignment_2\External Docs\pictures\1.bmp"/>
+                <wp:inline distT="0" distB="0" distL="0" distR="0" wp14:anchorId="2977B7D7" wp14:editId="70D48E5E">
+                  <wp:extent cx="2998673" cy="2194560"/>
+                  <wp:effectExtent l="0" t="0" r="0" b="0"/>
+                  <wp:docPr id="25" name="Picture 25" descr="D:\git repositories\ISCG6421_Assignment_2\External Docs\pictures\1.bmp"/>
                   <wp:cNvGraphicFramePr>
                     <a:graphicFrameLocks xmlns:a="http://schemas.openxmlformats.org/drawingml/2006/main" noChangeAspect="1"/>
                   </wp:cNvGraphicFramePr>
@@ -4374,7 +4461,7 @@
                     <a:graphicData uri="http://schemas.openxmlformats.org/drawingml/2006/picture">
                       <pic:pic xmlns:pic="http://schemas.openxmlformats.org/drawingml/2006/picture">
                         <pic:nvPicPr>
-                          <pic:cNvPr id="0" name="Picture 3" descr="D:\git repositories\ISCG6421_Assignment_2\External Docs\pictures\1.bmp"/>
+                          <pic:cNvPr id="0" name="Picture 13" descr="D:\git repositories\ISCG6421_Assignment_2\External Docs\pictures\1.bmp"/>
                           <pic:cNvPicPr>
                             <a:picLocks noChangeAspect="1" noChangeArrowheads="1"/>
                           </pic:cNvPicPr>
@@ -4395,7 +4482,7 @@
                         <pic:spPr bwMode="auto">
                           <a:xfrm>
                             <a:off x="0" y="0"/>
-                            <a:ext cx="2984497" cy="2284867"/>
+                            <a:ext cx="3016264" cy="2207434"/>
                           </a:xfrm>
                           <a:prstGeom prst="rect">
                             <a:avLst/>
@@ -4813,10 +4900,10 @@
         <w:tblLook w:val="04A0" w:firstRow="1" w:lastRow="0" w:firstColumn="1" w:lastColumn="0" w:noHBand="0" w:noVBand="1"/>
       </w:tblPr>
       <w:tblGrid>
-        <w:gridCol w:w="1535"/>
-        <w:gridCol w:w="1413"/>
-        <w:gridCol w:w="4985"/>
-        <w:gridCol w:w="6379"/>
+        <w:gridCol w:w="1457"/>
+        <w:gridCol w:w="1321"/>
+        <w:gridCol w:w="8616"/>
+        <w:gridCol w:w="2918"/>
       </w:tblGrid>
       <w:tr>
         <w:tc>
@@ -4912,8 +4999,8 @@
             <w:tcW w:w="1535" w:type="dxa"/>
           </w:tcPr>
           <w:p>
-            <w:bookmarkStart w:id="0" w:name="_GoBack" w:colFirst="3" w:colLast="3"/>
-            <w:r>
+            <w:r>
+              <w:lastRenderedPageBreak/>
               <w:t>9. File Menu.</w:t>
             </w:r>
           </w:p>
@@ -4939,10 +5026,10 @@
                 <w:lang w:eastAsia="en-AU"/>
               </w:rPr>
               <w:drawing>
-                <wp:inline distT="0" distB="0" distL="0" distR="0" wp14:anchorId="5B4907DE" wp14:editId="1BBFA97D">
-                  <wp:extent cx="2926257" cy="2240280"/>
-                  <wp:effectExtent l="0" t="0" r="7620" b="7620"/>
-                  <wp:docPr id="10" name="Picture 10" descr="D:\git repositories\ISCG6421_Assignment_2\External Docs\pictures\1.bmp"/>
+                <wp:inline distT="0" distB="0" distL="0" distR="0" wp14:anchorId="2977B7D7" wp14:editId="70D48E5E">
+                  <wp:extent cx="2998673" cy="2194560"/>
+                  <wp:effectExtent l="0" t="0" r="0" b="0"/>
+                  <wp:docPr id="26" name="Picture 26" descr="D:\git repositories\ISCG6421_Assignment_2\External Docs\pictures\1.bmp"/>
                   <wp:cNvGraphicFramePr>
                     <a:graphicFrameLocks xmlns:a="http://schemas.openxmlformats.org/drawingml/2006/main" noChangeAspect="1"/>
                   </wp:cNvGraphicFramePr>
@@ -4950,7 +5037,7 @@
                     <a:graphicData uri="http://schemas.openxmlformats.org/drawingml/2006/picture">
                       <pic:pic xmlns:pic="http://schemas.openxmlformats.org/drawingml/2006/picture">
                         <pic:nvPicPr>
-                          <pic:cNvPr id="0" name="Picture 3" descr="D:\git repositories\ISCG6421_Assignment_2\External Docs\pictures\1.bmp"/>
+                          <pic:cNvPr id="0" name="Picture 13" descr="D:\git repositories\ISCG6421_Assignment_2\External Docs\pictures\1.bmp"/>
                           <pic:cNvPicPr>
                             <a:picLocks noChangeAspect="1" noChangeArrowheads="1"/>
                           </pic:cNvPicPr>
@@ -4971,7 +5058,7 @@
                         <pic:spPr bwMode="auto">
                           <a:xfrm>
                             <a:off x="0" y="0"/>
-                            <a:ext cx="2984497" cy="2284867"/>
+                            <a:ext cx="3016264" cy="2207434"/>
                           </a:xfrm>
                           <a:prstGeom prst="rect">
                             <a:avLst/>
@@ -4987,16 +5074,42 @@
                 </wp:inline>
               </w:drawing>
             </w:r>
-          </w:p>
-        </w:tc>
-        <w:tc>
-          <w:tcPr>
-            <w:tcW w:w="6379" w:type="dxa"/>
-          </w:tcPr>
-          <w:p/>
-        </w:tc>
-      </w:tr>
-      <w:bookmarkEnd w:id="0"/>
+            <w:r>
+              <w:lastRenderedPageBreak/>
+              <w:pict>
+                <v:shapetype id="_x0000_t75" coordsize="21600,21600" o:spt="75" o:preferrelative="t" path="m@4@5l@4@11@9@11@9@5xe" filled="f" stroked="f">
+                  <v:stroke joinstyle="miter"/>
+                  <v:formulas>
+                    <v:f eqn="if lineDrawn pixelLineWidth 0"/>
+                    <v:f eqn="sum @0 1 0"/>
+                    <v:f eqn="sum 0 0 @1"/>
+                    <v:f eqn="prod @2 1 2"/>
+                    <v:f eqn="prod @3 21600 pixelWidth"/>
+                    <v:f eqn="prod @3 21600 pixelHeight"/>
+                    <v:f eqn="sum @0 0 1"/>
+                    <v:f eqn="prod @6 1 2"/>
+                    <v:f eqn="prod @7 21600 pixelWidth"/>
+                    <v:f eqn="sum @8 21600 0"/>
+                    <v:f eqn="prod @7 21600 pixelHeight"/>
+                    <v:f eqn="sum @10 21600 0"/>
+                  </v:formulas>
+                  <v:path o:extrusionok="f" gradientshapeok="t" o:connecttype="rect"/>
+                  <o:lock v:ext="edit" aspectratio="t"/>
+                </v:shapetype>
+                <v:shape id="_x0000_i1025" type="#_x0000_t75" style="width:420pt;height:306pt">
+                  <v:imagedata r:id="rId9" o:title="2-4"/>
+                </v:shape>
+              </w:pict>
+            </w:r>
+          </w:p>
+        </w:tc>
+        <w:tc>
+          <w:tcPr>
+            <w:tcW w:w="6379" w:type="dxa"/>
+          </w:tcPr>
+          <w:p/>
+        </w:tc>
+      </w:tr>
       <w:tr>
         <w:tc>
           <w:tcPr>
@@ -5055,6 +5168,7 @@
           </w:p>
           <w:p>
             <w:r>
+              <w:lastRenderedPageBreak/>
               <w:t>&lt;Enter&gt;10</w:t>
             </w:r>
           </w:p>

</xml_diff>

<commit_message>
updated tests, and calculation object. Adding calclines now works correctly, but redisplay doesn't yet.
</commit_message>
<xml_diff>
--- a/External Docs/AddingStrip Test Cases.docx
+++ b/External Docs/AddingStrip Test Cases.docx
@@ -237,19 +237,13 @@
         <w:tblLook w:val="04A0" w:firstRow="1" w:lastRow="0" w:firstColumn="1" w:lastColumn="0" w:noHBand="0" w:noVBand="1"/>
       </w:tblPr>
       <w:tblGrid>
-        <w:gridCol w:w="1553"/>
-        <w:gridCol w:w="1391"/>
-        <w:gridCol w:w="4938"/>
+        <w:gridCol w:w="1529"/>
+        <w:gridCol w:w="1371"/>
+        <w:gridCol w:w="5916"/>
         <w:gridCol w:w="9"/>
-        <w:gridCol w:w="5556"/>
-        <w:gridCol w:w="9"/>
-        <w:gridCol w:w="998"/>
+        <w:gridCol w:w="5629"/>
       </w:tblGrid>
       <w:tr>
-        <w:trPr>
-          <w:gridAfter w:val="1"/>
-          <w:wAfter w:w="998" w:type="dxa"/>
-        </w:trPr>
         <w:tc>
           <w:tcPr>
             <w:tcW w:w="1553" w:type="dxa"/>
@@ -321,8 +315,7 @@
         </w:tc>
         <w:tc>
           <w:tcPr>
-            <w:tcW w:w="5565" w:type="dxa"/>
-            <w:gridSpan w:val="2"/>
+            <w:tcW w:w="6563" w:type="dxa"/>
           </w:tcPr>
           <w:p>
             <w:pPr>
@@ -340,13 +333,9 @@
         </w:tc>
       </w:tr>
       <w:tr>
-        <w:trPr>
-          <w:gridAfter w:val="2"/>
-          <w:wAfter w:w="1025" w:type="dxa"/>
-        </w:trPr>
-        <w:tc>
-          <w:tcPr>
-            <w:tcW w:w="1555" w:type="dxa"/>
+        <w:tc>
+          <w:tcPr>
+            <w:tcW w:w="1553" w:type="dxa"/>
           </w:tcPr>
           <w:p>
             <w:r>
@@ -362,7 +351,7 @@
         </w:tc>
         <w:tc>
           <w:tcPr>
-            <w:tcW w:w="1393" w:type="dxa"/>
+            <w:tcW w:w="1391" w:type="dxa"/>
           </w:tcPr>
           <w:p>
             <w:r>
@@ -372,7 +361,7 @@
         </w:tc>
         <w:tc>
           <w:tcPr>
-            <w:tcW w:w="4836" w:type="dxa"/>
+            <w:tcW w:w="4938" w:type="dxa"/>
           </w:tcPr>
           <w:p>
             <w:r>
@@ -381,7 +370,7 @@
                 <w:lang w:eastAsia="en-AU"/>
               </w:rPr>
               <w:drawing>
-                <wp:inline distT="0" distB="0" distL="0" distR="0" wp14:anchorId="49DED63D" wp14:editId="04CDC7EB">
+                <wp:inline distT="0" distB="0" distL="0" distR="0" wp14:anchorId="6D4A2813" wp14:editId="50F062FA">
                   <wp:extent cx="2998673" cy="2194560"/>
                   <wp:effectExtent l="0" t="0" r="0" b="0"/>
                   <wp:docPr id="18" name="Picture 18" descr="D:\git repositories\ISCG6421_Assignment_2\External Docs\pictures\1.bmp"/>
@@ -433,26 +422,22 @@
         </w:tc>
         <w:tc>
           <w:tcPr>
-            <w:tcW w:w="5645" w:type="dxa"/>
+            <w:tcW w:w="6572" w:type="dxa"/>
             <w:gridSpan w:val="2"/>
           </w:tcPr>
           <w:p/>
         </w:tc>
       </w:tr>
       <w:tr>
-        <w:trPr>
-          <w:gridAfter w:val="1"/>
-          <w:wAfter w:w="1016" w:type="dxa"/>
-        </w:trPr>
-        <w:tc>
-          <w:tcPr>
-            <w:tcW w:w="1555" w:type="dxa"/>
-          </w:tcPr>
-          <w:p/>
-        </w:tc>
-        <w:tc>
-          <w:tcPr>
-            <w:tcW w:w="1393" w:type="dxa"/>
+        <w:tc>
+          <w:tcPr>
+            <w:tcW w:w="1553" w:type="dxa"/>
+          </w:tcPr>
+          <w:p/>
+        </w:tc>
+        <w:tc>
+          <w:tcPr>
+            <w:tcW w:w="1391" w:type="dxa"/>
           </w:tcPr>
           <w:p>
             <w:r>
@@ -462,881 +447,560 @@
         </w:tc>
         <w:tc>
           <w:tcPr>
-            <w:tcW w:w="4845" w:type="dxa"/>
+            <w:tcW w:w="4947" w:type="dxa"/>
             <w:gridSpan w:val="2"/>
           </w:tcPr>
           <w:p>
             <w:r>
-              <w:rPr>
-                <w:noProof/>
-                <w:lang w:eastAsia="en-AU"/>
-              </w:rPr>
-              <w:drawing>
-                <wp:inline distT="0" distB="0" distL="0" distR="0">
-                  <wp:extent cx="2939666" cy="2270760"/>
-                  <wp:effectExtent l="0" t="0" r="0" b="0"/>
-                  <wp:docPr id="11" name="Picture 11" descr="D:\git repositories\ISCG6421_Assignment_2\External Docs\pictures\2-2.bmp"/>
-                  <wp:cNvGraphicFramePr>
-                    <a:graphicFrameLocks xmlns:a="http://schemas.openxmlformats.org/drawingml/2006/main" noChangeAspect="1"/>
-                  </wp:cNvGraphicFramePr>
-                  <a:graphic xmlns:a="http://schemas.openxmlformats.org/drawingml/2006/main">
-                    <a:graphicData uri="http://schemas.openxmlformats.org/drawingml/2006/picture">
-                      <pic:pic xmlns:pic="http://schemas.openxmlformats.org/drawingml/2006/picture">
-                        <pic:nvPicPr>
-                          <pic:cNvPr id="0" name="Picture 12" descr="D:\git repositories\ISCG6421_Assignment_2\External Docs\pictures\2-2.bmp"/>
-                          <pic:cNvPicPr>
-                            <a:picLocks noChangeAspect="1" noChangeArrowheads="1"/>
-                          </pic:cNvPicPr>
-                        </pic:nvPicPr>
-                        <pic:blipFill>
-                          <a:blip r:embed="rId6">
-                            <a:extLst>
-                              <a:ext uri="{28A0092B-C50C-407E-A947-70E740481C1C}">
-                                <a14:useLocalDpi xmlns:a14="http://schemas.microsoft.com/office/drawing/2010/main" val="0"/>
-                              </a:ext>
-                            </a:extLst>
-                          </a:blip>
-                          <a:srcRect/>
-                          <a:stretch>
-                            <a:fillRect/>
-                          </a:stretch>
-                        </pic:blipFill>
-                        <pic:spPr bwMode="auto">
-                          <a:xfrm>
-                            <a:off x="0" y="0"/>
-                            <a:ext cx="2951519" cy="2279916"/>
-                          </a:xfrm>
-                          <a:prstGeom prst="rect">
-                            <a:avLst/>
-                          </a:prstGeom>
-                          <a:noFill/>
-                          <a:ln>
-                            <a:noFill/>
-                          </a:ln>
-                        </pic:spPr>
-                      </pic:pic>
-                    </a:graphicData>
-                  </a:graphic>
-                </wp:inline>
-              </w:drawing>
-            </w:r>
-          </w:p>
-        </w:tc>
-        <w:tc>
-          <w:tcPr>
-            <w:tcW w:w="5645" w:type="dxa"/>
+              <w:object w:dxaOrig="8100" w:dyaOrig="4932">
+                <v:shapetype id="_x0000_t75" coordsize="21600,21600" o:spt="75" o:preferrelative="t" path="m@4@5l@4@11@9@11@9@5xe" filled="f" stroked="f">
+                  <v:stroke joinstyle="miter"/>
+                  <v:formulas>
+                    <v:f eqn="if lineDrawn pixelLineWidth 0"/>
+                    <v:f eqn="sum @0 1 0"/>
+                    <v:f eqn="sum 0 0 @1"/>
+                    <v:f eqn="prod @2 1 2"/>
+                    <v:f eqn="prod @3 21600 pixelWidth"/>
+                    <v:f eqn="prod @3 21600 pixelHeight"/>
+                    <v:f eqn="sum @0 0 1"/>
+                    <v:f eqn="prod @6 1 2"/>
+                    <v:f eqn="prod @7 21600 pixelWidth"/>
+                    <v:f eqn="sum @8 21600 0"/>
+                    <v:f eqn="prod @7 21600 pixelHeight"/>
+                    <v:f eqn="sum @10 21600 0"/>
+                  </v:formulas>
+                  <v:path o:extrusionok="f" gradientshapeok="t" o:connecttype="rect"/>
+                  <o:lock v:ext="edit" aspectratio="t"/>
+                </v:shapetype>
+                <v:shape id="_x0000_i1026" type="#_x0000_t75" style="width:278.4pt;height:169.8pt" o:ole="">
+                  <v:imagedata r:id="rId6" o:title=""/>
+                </v:shape>
+                <o:OLEObject Type="Embed" ProgID="PBrush" ShapeID="_x0000_i1026" DrawAspect="Content" ObjectID="_1524584798" r:id="rId7"/>
+              </w:object>
+            </w:r>
+          </w:p>
+        </w:tc>
+        <w:tc>
+          <w:tcPr>
+            <w:tcW w:w="6563" w:type="dxa"/>
+          </w:tcPr>
+          <w:p/>
+        </w:tc>
+      </w:tr>
+      <w:tr>
+        <w:tc>
+          <w:tcPr>
+            <w:tcW w:w="1553" w:type="dxa"/>
+          </w:tcPr>
+          <w:p/>
+        </w:tc>
+        <w:tc>
+          <w:tcPr>
+            <w:tcW w:w="1391" w:type="dxa"/>
+          </w:tcPr>
+          <w:p>
+            <w:r>
+              <w:t>3. Enter your calculations here:</w:t>
+            </w:r>
+          </w:p>
+          <w:p>
+            <w:r>
+              <w:t>$</w:t>
+            </w:r>
+          </w:p>
+        </w:tc>
+        <w:tc>
+          <w:tcPr>
+            <w:tcW w:w="4947" w:type="dxa"/>
             <w:gridSpan w:val="2"/>
           </w:tcPr>
-          <w:p/>
-        </w:tc>
-      </w:tr>
-      <w:tr>
-        <w:tc>
-          <w:tcPr>
-            <w:tcW w:w="1555" w:type="dxa"/>
-          </w:tcPr>
-          <w:p/>
-        </w:tc>
-        <w:tc>
-          <w:tcPr>
-            <w:tcW w:w="1393" w:type="dxa"/>
-          </w:tcPr>
-          <w:p>
-            <w:r>
-              <w:t>3. Enter your calculations here:</w:t>
-            </w:r>
-          </w:p>
-          <w:p>
-            <w:r>
-              <w:t>*10*</w:t>
-            </w:r>
-          </w:p>
-        </w:tc>
-        <w:tc>
-          <w:tcPr>
-            <w:tcW w:w="4845" w:type="dxa"/>
+          <w:p>
+            <w:r>
+              <w:object w:dxaOrig="8016" w:dyaOrig="4956">
+                <v:shape id="_x0000_i1027" type="#_x0000_t75" style="width:277.8pt;height:171.6pt" o:ole="">
+                  <v:imagedata r:id="rId8" o:title=""/>
+                </v:shape>
+                <o:OLEObject Type="Embed" ProgID="PBrush" ShapeID="_x0000_i1027" DrawAspect="Content" ObjectID="_1524584799" r:id="rId9"/>
+              </w:object>
+            </w:r>
+          </w:p>
+        </w:tc>
+        <w:tc>
+          <w:tcPr>
+            <w:tcW w:w="6563" w:type="dxa"/>
+          </w:tcPr>
+          <w:p/>
+        </w:tc>
+      </w:tr>
+      <w:tr>
+        <w:tc>
+          <w:tcPr>
+            <w:tcW w:w="1553" w:type="dxa"/>
+          </w:tcPr>
+          <w:p/>
+        </w:tc>
+        <w:tc>
+          <w:tcPr>
+            <w:tcW w:w="1391" w:type="dxa"/>
+          </w:tcPr>
+          <w:p>
+            <w:r>
+              <w:t>4</w:t>
+            </w:r>
+            <w:r>
+              <w:t>. Enter your calculations here:</w:t>
+            </w:r>
+          </w:p>
+          <w:p>
+            <w:r>
+              <w:t>/</w:t>
+            </w:r>
+            <w:r>
+              <w:t>+</w:t>
+            </w:r>
+          </w:p>
+        </w:tc>
+        <w:tc>
+          <w:tcPr>
+            <w:tcW w:w="4947" w:type="dxa"/>
             <w:gridSpan w:val="2"/>
           </w:tcPr>
           <w:p>
             <w:r>
-              <w:rPr>
-                <w:noProof/>
-                <w:lang w:eastAsia="en-AU"/>
-              </w:rPr>
-              <w:drawing>
-                <wp:inline distT="0" distB="0" distL="0" distR="0" wp14:anchorId="67FF0D79" wp14:editId="3EB4DA7C">
-                  <wp:extent cx="2939885" cy="2263140"/>
-                  <wp:effectExtent l="0" t="0" r="0" b="3810"/>
-                  <wp:docPr id="2" name="Picture 2" descr="D:\git repositories\ISCG6421_Assignment_2\External Docs\pictures\2-3.bmp"/>
-                  <wp:cNvGraphicFramePr>
-                    <a:graphicFrameLocks xmlns:a="http://schemas.openxmlformats.org/drawingml/2006/main" noChangeAspect="1"/>
-                  </wp:cNvGraphicFramePr>
-                  <a:graphic xmlns:a="http://schemas.openxmlformats.org/drawingml/2006/main">
-                    <a:graphicData uri="http://schemas.openxmlformats.org/drawingml/2006/picture">
-                      <pic:pic xmlns:pic="http://schemas.openxmlformats.org/drawingml/2006/picture">
-                        <pic:nvPicPr>
-                          <pic:cNvPr id="0" name="Picture 11" descr="D:\git repositories\ISCG6421_Assignment_2\External Docs\pictures\2-3.bmp"/>
-                          <pic:cNvPicPr>
-                            <a:picLocks noChangeAspect="1" noChangeArrowheads="1"/>
-                          </pic:cNvPicPr>
-                        </pic:nvPicPr>
-                        <pic:blipFill>
-                          <a:blip r:embed="rId7">
-                            <a:extLst>
-                              <a:ext uri="{28A0092B-C50C-407E-A947-70E740481C1C}">
-                                <a14:useLocalDpi xmlns:a14="http://schemas.microsoft.com/office/drawing/2010/main" val="0"/>
-                              </a:ext>
-                            </a:extLst>
-                          </a:blip>
-                          <a:srcRect/>
-                          <a:stretch>
-                            <a:fillRect/>
-                          </a:stretch>
-                        </pic:blipFill>
-                        <pic:spPr bwMode="auto">
-                          <a:xfrm>
-                            <a:off x="0" y="0"/>
-                            <a:ext cx="2951189" cy="2271842"/>
-                          </a:xfrm>
-                          <a:prstGeom prst="rect">
-                            <a:avLst/>
-                          </a:prstGeom>
-                          <a:noFill/>
-                          <a:ln>
-                            <a:noFill/>
-                          </a:ln>
-                        </pic:spPr>
-                      </pic:pic>
-                    </a:graphicData>
-                  </a:graphic>
-                </wp:inline>
-              </w:drawing>
-            </w:r>
-          </w:p>
-        </w:tc>
-        <w:tc>
-          <w:tcPr>
-            <w:tcW w:w="6661" w:type="dxa"/>
-            <w:gridSpan w:val="3"/>
-          </w:tcPr>
-          <w:p/>
-        </w:tc>
-      </w:tr>
-      <w:tr>
-        <w:tc>
-          <w:tcPr>
-            <w:tcW w:w="1555" w:type="dxa"/>
-          </w:tcPr>
-          <w:p/>
-        </w:tc>
-        <w:tc>
-          <w:tcPr>
-            <w:tcW w:w="1393" w:type="dxa"/>
-          </w:tcPr>
-          <w:p>
-            <w:r>
-              <w:t xml:space="preserve">4. </w:t>
-            </w:r>
-            <w:r>
-              <w:t>Enter your calculations here:</w:t>
-            </w:r>
-          </w:p>
-          <w:p>
-            <w:r>
-              <w:t>/10/</w:t>
-            </w:r>
-          </w:p>
-        </w:tc>
-        <w:tc>
-          <w:tcPr>
-            <w:tcW w:w="4845" w:type="dxa"/>
+              <w:object w:dxaOrig="8016" w:dyaOrig="4956">
+                <v:shape id="_x0000_i1028" type="#_x0000_t75" style="width:277.8pt;height:171.6pt" o:ole="">
+                  <v:imagedata r:id="rId8" o:title=""/>
+                </v:shape>
+                <o:OLEObject Type="Embed" ProgID="PBrush" ShapeID="_x0000_i1028" DrawAspect="Content" ObjectID="_1524584800" r:id="rId10"/>
+              </w:object>
+            </w:r>
+          </w:p>
+        </w:tc>
+        <w:tc>
+          <w:tcPr>
+            <w:tcW w:w="6563" w:type="dxa"/>
+          </w:tcPr>
+          <w:p/>
+        </w:tc>
+      </w:tr>
+      <w:tr>
+        <w:tc>
+          <w:tcPr>
+            <w:tcW w:w="1553" w:type="dxa"/>
+          </w:tcPr>
+          <w:p/>
+        </w:tc>
+        <w:tc>
+          <w:tcPr>
+            <w:tcW w:w="1391" w:type="dxa"/>
+          </w:tcPr>
+          <w:p>
+            <w:r>
+              <w:t>5</w:t>
+            </w:r>
+            <w:r>
+              <w:t>. Enter your calculations here:</w:t>
+            </w:r>
+          </w:p>
+          <w:p>
+            <w:r>
+              <w:t>#</w:t>
+            </w:r>
+          </w:p>
+        </w:tc>
+        <w:tc>
+          <w:tcPr>
+            <w:tcW w:w="4947" w:type="dxa"/>
             <w:gridSpan w:val="2"/>
           </w:tcPr>
           <w:p>
             <w:r>
-              <w:rPr>
-                <w:noProof/>
-                <w:lang w:eastAsia="en-AU"/>
-              </w:rPr>
-              <w:drawing>
-                <wp:inline distT="0" distB="0" distL="0" distR="0" wp14:anchorId="67FF0D79" wp14:editId="3EB4DA7C">
-                  <wp:extent cx="2939885" cy="2263140"/>
-                  <wp:effectExtent l="0" t="0" r="0" b="3810"/>
-                  <wp:docPr id="12" name="Picture 12" descr="D:\git repositories\ISCG6421_Assignment_2\External Docs\pictures\2-3.bmp"/>
-                  <wp:cNvGraphicFramePr>
-                    <a:graphicFrameLocks xmlns:a="http://schemas.openxmlformats.org/drawingml/2006/main" noChangeAspect="1"/>
-                  </wp:cNvGraphicFramePr>
-                  <a:graphic xmlns:a="http://schemas.openxmlformats.org/drawingml/2006/main">
-                    <a:graphicData uri="http://schemas.openxmlformats.org/drawingml/2006/picture">
-                      <pic:pic xmlns:pic="http://schemas.openxmlformats.org/drawingml/2006/picture">
-                        <pic:nvPicPr>
-                          <pic:cNvPr id="0" name="Picture 11" descr="D:\git repositories\ISCG6421_Assignment_2\External Docs\pictures\2-3.bmp"/>
-                          <pic:cNvPicPr>
-                            <a:picLocks noChangeAspect="1" noChangeArrowheads="1"/>
-                          </pic:cNvPicPr>
-                        </pic:nvPicPr>
-                        <pic:blipFill>
-                          <a:blip r:embed="rId7">
-                            <a:extLst>
-                              <a:ext uri="{28A0092B-C50C-407E-A947-70E740481C1C}">
-                                <a14:useLocalDpi xmlns:a14="http://schemas.microsoft.com/office/drawing/2010/main" val="0"/>
-                              </a:ext>
-                            </a:extLst>
-                          </a:blip>
-                          <a:srcRect/>
-                          <a:stretch>
-                            <a:fillRect/>
-                          </a:stretch>
-                        </pic:blipFill>
-                        <pic:spPr bwMode="auto">
-                          <a:xfrm>
-                            <a:off x="0" y="0"/>
-                            <a:ext cx="2951189" cy="2271842"/>
-                          </a:xfrm>
-                          <a:prstGeom prst="rect">
-                            <a:avLst/>
-                          </a:prstGeom>
-                          <a:noFill/>
-                          <a:ln>
-                            <a:noFill/>
-                          </a:ln>
-                        </pic:spPr>
-                      </pic:pic>
-                    </a:graphicData>
-                  </a:graphic>
-                </wp:inline>
-              </w:drawing>
-            </w:r>
-          </w:p>
-        </w:tc>
-        <w:tc>
-          <w:tcPr>
-            <w:tcW w:w="6661" w:type="dxa"/>
-            <w:gridSpan w:val="3"/>
-          </w:tcPr>
-          <w:p/>
-        </w:tc>
-      </w:tr>
-      <w:tr>
-        <w:tc>
-          <w:tcPr>
-            <w:tcW w:w="1555" w:type="dxa"/>
-          </w:tcPr>
-          <w:p/>
-        </w:tc>
-        <w:tc>
-          <w:tcPr>
-            <w:tcW w:w="1393" w:type="dxa"/>
-          </w:tcPr>
-          <w:p>
-            <w:r>
-              <w:t>9. Enter your calculations here:</w:t>
-            </w:r>
-          </w:p>
-          <w:p>
-            <w:r>
-              <w:t>#</w:t>
-            </w:r>
-          </w:p>
-        </w:tc>
-        <w:tc>
-          <w:tcPr>
-            <w:tcW w:w="4845" w:type="dxa"/>
+              <w:object w:dxaOrig="7128" w:dyaOrig="4920">
+                <v:shape id="_x0000_i1029" type="#_x0000_t75" style="width:283.8pt;height:195.6pt" o:ole="">
+                  <v:imagedata r:id="rId11" o:title=""/>
+                </v:shape>
+                <o:OLEObject Type="Embed" ProgID="PBrush" ShapeID="_x0000_i1029" DrawAspect="Content" ObjectID="_1524584801" r:id="rId12"/>
+              </w:object>
+            </w:r>
+          </w:p>
+        </w:tc>
+        <w:tc>
+          <w:tcPr>
+            <w:tcW w:w="6563" w:type="dxa"/>
+          </w:tcPr>
+          <w:p/>
+        </w:tc>
+      </w:tr>
+      <w:tr>
+        <w:tc>
+          <w:tcPr>
+            <w:tcW w:w="1553" w:type="dxa"/>
+          </w:tcPr>
+          <w:p/>
+        </w:tc>
+        <w:tc>
+          <w:tcPr>
+            <w:tcW w:w="1391" w:type="dxa"/>
+          </w:tcPr>
+          <w:p>
+            <w:r>
+              <w:t>6</w:t>
+            </w:r>
+            <w:r>
+              <w:t>. Enter your calculations here:</w:t>
+            </w:r>
+          </w:p>
+          <w:p>
+            <w:r>
+              <w:t>=</w:t>
+            </w:r>
+          </w:p>
+        </w:tc>
+        <w:tc>
+          <w:tcPr>
+            <w:tcW w:w="4947" w:type="dxa"/>
             <w:gridSpan w:val="2"/>
           </w:tcPr>
           <w:p>
             <w:r>
-              <w:rPr>
-                <w:noProof/>
-                <w:lang w:eastAsia="en-AU"/>
-              </w:rPr>
-              <w:drawing>
-                <wp:inline distT="0" distB="0" distL="0" distR="0" wp14:anchorId="2F4C3AB7" wp14:editId="1A755134">
-                  <wp:extent cx="2939415" cy="2141574"/>
-                  <wp:effectExtent l="0" t="0" r="0" b="0"/>
-                  <wp:docPr id="27" name="Picture 27" descr="D:\git repositories\ISCG6421_Assignment_2\External Docs\pictures\2-4.bmp"/>
-                  <wp:cNvGraphicFramePr>
-                    <a:graphicFrameLocks xmlns:a="http://schemas.openxmlformats.org/drawingml/2006/main" noChangeAspect="1"/>
-                  </wp:cNvGraphicFramePr>
-                  <a:graphic xmlns:a="http://schemas.openxmlformats.org/drawingml/2006/main">
-                    <a:graphicData uri="http://schemas.openxmlformats.org/drawingml/2006/picture">
-                      <pic:pic xmlns:pic="http://schemas.openxmlformats.org/drawingml/2006/picture">
-                        <pic:nvPicPr>
-                          <pic:cNvPr id="0" name="Picture 15" descr="D:\git repositories\ISCG6421_Assignment_2\External Docs\pictures\2-4.bmp"/>
-                          <pic:cNvPicPr>
-                            <a:picLocks noChangeAspect="1" noChangeArrowheads="1"/>
-                          </pic:cNvPicPr>
-                        </pic:nvPicPr>
-                        <pic:blipFill>
-                          <a:blip r:embed="rId8">
-                            <a:extLst>
-                              <a:ext uri="{28A0092B-C50C-407E-A947-70E740481C1C}">
-                                <a14:useLocalDpi xmlns:a14="http://schemas.microsoft.com/office/drawing/2010/main" val="0"/>
-                              </a:ext>
-                            </a:extLst>
-                          </a:blip>
-                          <a:srcRect/>
-                          <a:stretch>
-                            <a:fillRect/>
-                          </a:stretch>
-                        </pic:blipFill>
-                        <pic:spPr bwMode="auto">
-                          <a:xfrm>
-                            <a:off x="0" y="0"/>
-                            <a:ext cx="2947057" cy="2147142"/>
-                          </a:xfrm>
-                          <a:prstGeom prst="rect">
-                            <a:avLst/>
-                          </a:prstGeom>
-                          <a:noFill/>
-                          <a:ln>
-                            <a:noFill/>
-                          </a:ln>
-                        </pic:spPr>
-                      </pic:pic>
-                    </a:graphicData>
-                  </a:graphic>
-                </wp:inline>
-              </w:drawing>
-            </w:r>
-          </w:p>
-        </w:tc>
-        <w:tc>
-          <w:tcPr>
-            <w:tcW w:w="6661" w:type="dxa"/>
-            <w:gridSpan w:val="3"/>
-          </w:tcPr>
-          <w:p/>
-        </w:tc>
-      </w:tr>
-      <w:tr>
-        <w:tc>
-          <w:tcPr>
-            <w:tcW w:w="1555" w:type="dxa"/>
-          </w:tcPr>
-          <w:p/>
-        </w:tc>
-        <w:tc>
-          <w:tcPr>
-            <w:tcW w:w="1393" w:type="dxa"/>
-          </w:tcPr>
-          <w:p>
-            <w:r>
-              <w:t>10. Enter your calculations here:</w:t>
-            </w:r>
-          </w:p>
-          <w:p>
-            <w:r>
-              <w:t>=</w:t>
-            </w:r>
-          </w:p>
-        </w:tc>
-        <w:tc>
-          <w:tcPr>
-            <w:tcW w:w="4845" w:type="dxa"/>
+              <w:object w:dxaOrig="7128" w:dyaOrig="4920">
+                <v:shape id="_x0000_i1030" type="#_x0000_t75" style="width:283.8pt;height:195.6pt" o:ole="">
+                  <v:imagedata r:id="rId11" o:title=""/>
+                </v:shape>
+                <o:OLEObject Type="Embed" ProgID="PBrush" ShapeID="_x0000_i1030" DrawAspect="Content" ObjectID="_1524584802" r:id="rId13"/>
+              </w:object>
+            </w:r>
+          </w:p>
+        </w:tc>
+        <w:tc>
+          <w:tcPr>
+            <w:tcW w:w="6563" w:type="dxa"/>
+          </w:tcPr>
+          <w:p/>
+        </w:tc>
+      </w:tr>
+      <w:tr>
+        <w:tc>
+          <w:tcPr>
+            <w:tcW w:w="1553" w:type="dxa"/>
+          </w:tcPr>
+          <w:p/>
+        </w:tc>
+        <w:tc>
+          <w:tcPr>
+            <w:tcW w:w="1391" w:type="dxa"/>
+          </w:tcPr>
+          <w:p>
+            <w:r>
+              <w:t>7</w:t>
+            </w:r>
+            <w:r>
+              <w:t>. Enter your calculations here:</w:t>
+            </w:r>
+          </w:p>
+          <w:p>
+            <w:r>
+              <w:t>*&amp;</w:t>
+            </w:r>
+          </w:p>
+        </w:tc>
+        <w:tc>
+          <w:tcPr>
+            <w:tcW w:w="4947" w:type="dxa"/>
             <w:gridSpan w:val="2"/>
           </w:tcPr>
           <w:p>
             <w:r>
-              <w:rPr>
-                <w:noProof/>
-                <w:lang w:eastAsia="en-AU"/>
-              </w:rPr>
-              <w:drawing>
-                <wp:inline distT="0" distB="0" distL="0" distR="0" wp14:anchorId="2F4C3AB7" wp14:editId="1A755134">
-                  <wp:extent cx="2939415" cy="2141574"/>
-                  <wp:effectExtent l="0" t="0" r="0" b="0"/>
-                  <wp:docPr id="28" name="Picture 28" descr="D:\git repositories\ISCG6421_Assignment_2\External Docs\pictures\2-4.bmp"/>
-                  <wp:cNvGraphicFramePr>
-                    <a:graphicFrameLocks xmlns:a="http://schemas.openxmlformats.org/drawingml/2006/main" noChangeAspect="1"/>
-                  </wp:cNvGraphicFramePr>
-                  <a:graphic xmlns:a="http://schemas.openxmlformats.org/drawingml/2006/main">
-                    <a:graphicData uri="http://schemas.openxmlformats.org/drawingml/2006/picture">
-                      <pic:pic xmlns:pic="http://schemas.openxmlformats.org/drawingml/2006/picture">
-                        <pic:nvPicPr>
-                          <pic:cNvPr id="0" name="Picture 15" descr="D:\git repositories\ISCG6421_Assignment_2\External Docs\pictures\2-4.bmp"/>
-                          <pic:cNvPicPr>
-                            <a:picLocks noChangeAspect="1" noChangeArrowheads="1"/>
-                          </pic:cNvPicPr>
-                        </pic:nvPicPr>
-                        <pic:blipFill>
-                          <a:blip r:embed="rId8">
-                            <a:extLst>
-                              <a:ext uri="{28A0092B-C50C-407E-A947-70E740481C1C}">
-                                <a14:useLocalDpi xmlns:a14="http://schemas.microsoft.com/office/drawing/2010/main" val="0"/>
-                              </a:ext>
-                            </a:extLst>
-                          </a:blip>
-                          <a:srcRect/>
-                          <a:stretch>
-                            <a:fillRect/>
-                          </a:stretch>
-                        </pic:blipFill>
-                        <pic:spPr bwMode="auto">
-                          <a:xfrm>
-                            <a:off x="0" y="0"/>
-                            <a:ext cx="2947057" cy="2147142"/>
-                          </a:xfrm>
-                          <a:prstGeom prst="rect">
-                            <a:avLst/>
-                          </a:prstGeom>
-                          <a:noFill/>
-                          <a:ln>
-                            <a:noFill/>
-                          </a:ln>
-                        </pic:spPr>
-                      </pic:pic>
-                    </a:graphicData>
-                  </a:graphic>
-                </wp:inline>
-              </w:drawing>
-            </w:r>
-          </w:p>
-        </w:tc>
-        <w:tc>
-          <w:tcPr>
-            <w:tcW w:w="6661" w:type="dxa"/>
-            <w:gridSpan w:val="3"/>
-          </w:tcPr>
-          <w:p/>
-        </w:tc>
-      </w:tr>
-      <w:tr>
-        <w:tc>
-          <w:tcPr>
-            <w:tcW w:w="1555" w:type="dxa"/>
-          </w:tcPr>
-          <w:p/>
-        </w:tc>
-        <w:tc>
-          <w:tcPr>
-            <w:tcW w:w="1393" w:type="dxa"/>
-          </w:tcPr>
-          <w:p>
-            <w:r>
-              <w:t>11. Enter your calculations here:</w:t>
-            </w:r>
-          </w:p>
-          <w:p>
-            <w:r>
-              <w:t>%10</w:t>
-            </w:r>
-            <w:r>
-              <w:t>/</w:t>
-            </w:r>
-          </w:p>
-        </w:tc>
-        <w:tc>
-          <w:tcPr>
-            <w:tcW w:w="4845" w:type="dxa"/>
+              <w:object w:dxaOrig="8016" w:dyaOrig="4956">
+                <v:shape id="_x0000_i1031" type="#_x0000_t75" style="width:277.8pt;height:171.6pt" o:ole="">
+                  <v:imagedata r:id="rId8" o:title=""/>
+                </v:shape>
+                <o:OLEObject Type="Embed" ProgID="PBrush" ShapeID="_x0000_i1031" DrawAspect="Content" ObjectID="_1524584803" r:id="rId14"/>
+              </w:object>
+            </w:r>
+          </w:p>
+        </w:tc>
+        <w:tc>
+          <w:tcPr>
+            <w:tcW w:w="6563" w:type="dxa"/>
+          </w:tcPr>
+          <w:p/>
+        </w:tc>
+      </w:tr>
+      <w:tr>
+        <w:tc>
+          <w:tcPr>
+            <w:tcW w:w="1553" w:type="dxa"/>
+          </w:tcPr>
+          <w:p/>
+        </w:tc>
+        <w:tc>
+          <w:tcPr>
+            <w:tcW w:w="1391" w:type="dxa"/>
+          </w:tcPr>
+          <w:p>
+            <w:r>
+              <w:t>8</w:t>
+            </w:r>
+            <w:r>
+              <w:t>. Enter your calculations here:</w:t>
+            </w:r>
+          </w:p>
+          <w:p>
+            <w:r>
+              <w:t>A</w:t>
+            </w:r>
+          </w:p>
+        </w:tc>
+        <w:tc>
+          <w:tcPr>
+            <w:tcW w:w="4947" w:type="dxa"/>
             <w:gridSpan w:val="2"/>
           </w:tcPr>
           <w:p>
             <w:r>
-              <w:rPr>
-                <w:noProof/>
-                <w:lang w:eastAsia="en-AU"/>
-              </w:rPr>
-              <w:drawing>
-                <wp:inline distT="0" distB="0" distL="0" distR="0" wp14:anchorId="67FF0D79" wp14:editId="3EB4DA7C">
-                  <wp:extent cx="2939885" cy="2263140"/>
-                  <wp:effectExtent l="0" t="0" r="0" b="3810"/>
-                  <wp:docPr id="16" name="Picture 16" descr="D:\git repositories\ISCG6421_Assignment_2\External Docs\pictures\2-3.bmp"/>
-                  <wp:cNvGraphicFramePr>
-                    <a:graphicFrameLocks xmlns:a="http://schemas.openxmlformats.org/drawingml/2006/main" noChangeAspect="1"/>
-                  </wp:cNvGraphicFramePr>
-                  <a:graphic xmlns:a="http://schemas.openxmlformats.org/drawingml/2006/main">
-                    <a:graphicData uri="http://schemas.openxmlformats.org/drawingml/2006/picture">
-                      <pic:pic xmlns:pic="http://schemas.openxmlformats.org/drawingml/2006/picture">
-                        <pic:nvPicPr>
-                          <pic:cNvPr id="0" name="Picture 11" descr="D:\git repositories\ISCG6421_Assignment_2\External Docs\pictures\2-3.bmp"/>
-                          <pic:cNvPicPr>
-                            <a:picLocks noChangeAspect="1" noChangeArrowheads="1"/>
-                          </pic:cNvPicPr>
-                        </pic:nvPicPr>
-                        <pic:blipFill>
-                          <a:blip r:embed="rId7">
-                            <a:extLst>
-                              <a:ext uri="{28A0092B-C50C-407E-A947-70E740481C1C}">
-                                <a14:useLocalDpi xmlns:a14="http://schemas.microsoft.com/office/drawing/2010/main" val="0"/>
-                              </a:ext>
-                            </a:extLst>
-                          </a:blip>
-                          <a:srcRect/>
-                          <a:stretch>
-                            <a:fillRect/>
-                          </a:stretch>
-                        </pic:blipFill>
-                        <pic:spPr bwMode="auto">
-                          <a:xfrm>
-                            <a:off x="0" y="0"/>
-                            <a:ext cx="2951189" cy="2271842"/>
-                          </a:xfrm>
-                          <a:prstGeom prst="rect">
-                            <a:avLst/>
-                          </a:prstGeom>
-                          <a:noFill/>
-                          <a:ln>
-                            <a:noFill/>
-                          </a:ln>
-                        </pic:spPr>
-                      </pic:pic>
-                    </a:graphicData>
-                  </a:graphic>
-                </wp:inline>
-              </w:drawing>
-            </w:r>
-          </w:p>
-        </w:tc>
-        <w:tc>
-          <w:tcPr>
-            <w:tcW w:w="6661" w:type="dxa"/>
-            <w:gridSpan w:val="3"/>
-          </w:tcPr>
-          <w:p/>
-        </w:tc>
-      </w:tr>
-      <w:tr>
-        <w:tc>
-          <w:tcPr>
-            <w:tcW w:w="1555" w:type="dxa"/>
-          </w:tcPr>
-          <w:p/>
-        </w:tc>
-        <w:tc>
-          <w:tcPr>
-            <w:tcW w:w="1393" w:type="dxa"/>
-          </w:tcPr>
-          <w:p>
-            <w:r>
-              <w:t>12. Enter your calculations here:</w:t>
-            </w:r>
-          </w:p>
-          <w:p>
-            <w:r>
-              <w:t>+10</w:t>
-            </w:r>
-            <w:r>
-              <w:t>%</w:t>
-            </w:r>
-            <w:r>
-              <w:t>$</w:t>
-            </w:r>
-          </w:p>
-        </w:tc>
-        <w:tc>
-          <w:tcPr>
-            <w:tcW w:w="4845" w:type="dxa"/>
+              <w:object w:dxaOrig="8016" w:dyaOrig="4956">
+                <v:shape id="_x0000_i1032" type="#_x0000_t75" style="width:277.8pt;height:171.6pt" o:ole="">
+                  <v:imagedata r:id="rId8" o:title=""/>
+                </v:shape>
+                <o:OLEObject Type="Embed" ProgID="PBrush" ShapeID="_x0000_i1032" DrawAspect="Content" ObjectID="_1524584804" r:id="rId15"/>
+              </w:object>
+            </w:r>
+          </w:p>
+        </w:tc>
+        <w:tc>
+          <w:tcPr>
+            <w:tcW w:w="6563" w:type="dxa"/>
+          </w:tcPr>
+          <w:p/>
+        </w:tc>
+      </w:tr>
+      <w:tr>
+        <w:tc>
+          <w:tcPr>
+            <w:tcW w:w="1553" w:type="dxa"/>
+          </w:tcPr>
+          <w:p/>
+        </w:tc>
+        <w:tc>
+          <w:tcPr>
+            <w:tcW w:w="1391" w:type="dxa"/>
+          </w:tcPr>
+          <w:p>
+            <w:r>
+              <w:t>9.</w:t>
+            </w:r>
+            <w:r>
+              <w:t xml:space="preserve"> Enter your calculations here:</w:t>
+            </w:r>
+          </w:p>
+          <w:p>
+            <w:r>
+              <w:t>+=</w:t>
+            </w:r>
+          </w:p>
+        </w:tc>
+        <w:tc>
+          <w:tcPr>
+            <w:tcW w:w="4947" w:type="dxa"/>
             <w:gridSpan w:val="2"/>
           </w:tcPr>
-          <w:p/>
-        </w:tc>
-        <w:tc>
-          <w:tcPr>
-            <w:tcW w:w="6661" w:type="dxa"/>
-            <w:gridSpan w:val="3"/>
-          </w:tcPr>
-          <w:p/>
-        </w:tc>
-      </w:tr>
-      <w:tr>
-        <w:tc>
-          <w:tcPr>
-            <w:tcW w:w="1555" w:type="dxa"/>
-          </w:tcPr>
-          <w:p/>
-        </w:tc>
-        <w:tc>
-          <w:tcPr>
-            <w:tcW w:w="1393" w:type="dxa"/>
-          </w:tcPr>
-          <w:p>
-            <w:r>
-              <w:t>13. Enter your calculations here:</w:t>
-            </w:r>
-          </w:p>
-          <w:p>
-            <w:proofErr w:type="spellStart"/>
-            <w:r>
-              <w:t>Asdf</w:t>
-            </w:r>
-            <w:proofErr w:type="spellEnd"/>
-          </w:p>
-        </w:tc>
-        <w:tc>
-          <w:tcPr>
-            <w:tcW w:w="4845" w:type="dxa"/>
+          <w:p>
+            <w:r>
+              <w:object w:dxaOrig="7272" w:dyaOrig="4944">
+                <v:shape id="_x0000_i1033" type="#_x0000_t75" style="width:285.6pt;height:193.8pt" o:ole="">
+                  <v:imagedata r:id="rId16" o:title=""/>
+                </v:shape>
+                <o:OLEObject Type="Embed" ProgID="PBrush" ShapeID="_x0000_i1033" DrawAspect="Content" ObjectID="_1524584805" r:id="rId17"/>
+              </w:object>
+            </w:r>
+          </w:p>
+        </w:tc>
+        <w:tc>
+          <w:tcPr>
+            <w:tcW w:w="6563" w:type="dxa"/>
+          </w:tcPr>
+          <w:p/>
+        </w:tc>
+      </w:tr>
+      <w:tr>
+        <w:tc>
+          <w:tcPr>
+            <w:tcW w:w="1553" w:type="dxa"/>
+          </w:tcPr>
+          <w:p/>
+        </w:tc>
+        <w:tc>
+          <w:tcPr>
+            <w:tcW w:w="1391" w:type="dxa"/>
+          </w:tcPr>
+          <w:p>
+            <w:r>
+              <w:t>10</w:t>
+            </w:r>
+            <w:r>
+              <w:t>. Enter your calculations here:</w:t>
+            </w:r>
+          </w:p>
+          <w:p>
+            <w:r>
+              <w:t>+G</w:t>
+            </w:r>
+          </w:p>
+        </w:tc>
+        <w:tc>
+          <w:tcPr>
+            <w:tcW w:w="4947" w:type="dxa"/>
             <w:gridSpan w:val="2"/>
           </w:tcPr>
           <w:p>
             <w:r>
-              <w:rPr>
-                <w:noProof/>
-                <w:lang w:eastAsia="en-AU"/>
-              </w:rPr>
-              <w:drawing>
-                <wp:inline distT="0" distB="0" distL="0" distR="0" wp14:anchorId="67FF0D79" wp14:editId="3EB4DA7C">
-                  <wp:extent cx="2939885" cy="2263140"/>
-                  <wp:effectExtent l="0" t="0" r="0" b="3810"/>
-                  <wp:docPr id="13" name="Picture 13" descr="D:\git repositories\ISCG6421_Assignment_2\External Docs\pictures\2-3.bmp"/>
-                  <wp:cNvGraphicFramePr>
-                    <a:graphicFrameLocks xmlns:a="http://schemas.openxmlformats.org/drawingml/2006/main" noChangeAspect="1"/>
-                  </wp:cNvGraphicFramePr>
-                  <a:graphic xmlns:a="http://schemas.openxmlformats.org/drawingml/2006/main">
-                    <a:graphicData uri="http://schemas.openxmlformats.org/drawingml/2006/picture">
-                      <pic:pic xmlns:pic="http://schemas.openxmlformats.org/drawingml/2006/picture">
-                        <pic:nvPicPr>
-                          <pic:cNvPr id="0" name="Picture 11" descr="D:\git repositories\ISCG6421_Assignment_2\External Docs\pictures\2-3.bmp"/>
-                          <pic:cNvPicPr>
-                            <a:picLocks noChangeAspect="1" noChangeArrowheads="1"/>
-                          </pic:cNvPicPr>
-                        </pic:nvPicPr>
-                        <pic:blipFill>
-                          <a:blip r:embed="rId7">
-                            <a:extLst>
-                              <a:ext uri="{28A0092B-C50C-407E-A947-70E740481C1C}">
-                                <a14:useLocalDpi xmlns:a14="http://schemas.microsoft.com/office/drawing/2010/main" val="0"/>
-                              </a:ext>
-                            </a:extLst>
-                          </a:blip>
-                          <a:srcRect/>
-                          <a:stretch>
-                            <a:fillRect/>
-                          </a:stretch>
-                        </pic:blipFill>
-                        <pic:spPr bwMode="auto">
-                          <a:xfrm>
-                            <a:off x="0" y="0"/>
-                            <a:ext cx="2951189" cy="2271842"/>
-                          </a:xfrm>
-                          <a:prstGeom prst="rect">
-                            <a:avLst/>
-                          </a:prstGeom>
-                          <a:noFill/>
-                          <a:ln>
-                            <a:noFill/>
-                          </a:ln>
-                        </pic:spPr>
-                      </pic:pic>
-                    </a:graphicData>
-                  </a:graphic>
-                </wp:inline>
-              </w:drawing>
-            </w:r>
-          </w:p>
-        </w:tc>
-        <w:tc>
-          <w:tcPr>
-            <w:tcW w:w="6661" w:type="dxa"/>
-            <w:gridSpan w:val="3"/>
-          </w:tcPr>
-          <w:p/>
-        </w:tc>
-      </w:tr>
-      <w:tr>
-        <w:tc>
-          <w:tcPr>
-            <w:tcW w:w="1555" w:type="dxa"/>
-          </w:tcPr>
-          <w:p/>
-        </w:tc>
-        <w:tc>
-          <w:tcPr>
-            <w:tcW w:w="1393" w:type="dxa"/>
-          </w:tcPr>
-          <w:p>
-            <w:r>
-              <w:t>14. Enter your calculations here:</w:t>
-            </w:r>
-          </w:p>
-          <w:p>
-            <w:r>
-              <w:t>as25df</w:t>
-            </w:r>
-          </w:p>
-        </w:tc>
-        <w:tc>
-          <w:tcPr>
-            <w:tcW w:w="4845" w:type="dxa"/>
+              <w:object w:dxaOrig="8940" w:dyaOrig="4860">
+                <v:shape id="_x0000_i1034" type="#_x0000_t75" style="width:285.6pt;height:166.8pt" o:ole="">
+                  <v:imagedata r:id="rId18" o:title=""/>
+                </v:shape>
+                <o:OLEObject Type="Embed" ProgID="PBrush" ShapeID="_x0000_i1034" DrawAspect="Content" ObjectID="_1524584806" r:id="rId19"/>
+              </w:object>
+            </w:r>
+          </w:p>
+        </w:tc>
+        <w:tc>
+          <w:tcPr>
+            <w:tcW w:w="6563" w:type="dxa"/>
+          </w:tcPr>
+          <w:p/>
+        </w:tc>
+      </w:tr>
+      <w:tr>
+        <w:tc>
+          <w:tcPr>
+            <w:tcW w:w="1553" w:type="dxa"/>
+          </w:tcPr>
+          <w:p/>
+        </w:tc>
+        <w:tc>
+          <w:tcPr>
+            <w:tcW w:w="1391" w:type="dxa"/>
+          </w:tcPr>
+          <w:p>
+            <w:r>
+              <w:t>1</w:t>
+            </w:r>
+            <w:r>
+              <w:t>2</w:t>
+            </w:r>
+            <w:r>
+              <w:t>. Enter your calculations here:</w:t>
+            </w:r>
+          </w:p>
+          <w:p>
+            <w:r>
+              <w:t>+%</w:t>
+            </w:r>
+          </w:p>
+        </w:tc>
+        <w:bookmarkStart w:id="0" w:name="_GoBack"/>
+        <w:tc>
+          <w:tcPr>
+            <w:tcW w:w="4947" w:type="dxa"/>
             <w:gridSpan w:val="2"/>
           </w:tcPr>
           <w:p>
             <w:r>
-              <w:rPr>
-                <w:noProof/>
-                <w:lang w:eastAsia="en-AU"/>
-              </w:rPr>
-              <w:drawing>
-                <wp:inline distT="0" distB="0" distL="0" distR="0" wp14:anchorId="67FF0D79" wp14:editId="3EB4DA7C">
-                  <wp:extent cx="2939885" cy="2263140"/>
-                  <wp:effectExtent l="0" t="0" r="0" b="3810"/>
-                  <wp:docPr id="14" name="Picture 14" descr="D:\git repositories\ISCG6421_Assignment_2\External Docs\pictures\2-3.bmp"/>
-                  <wp:cNvGraphicFramePr>
-                    <a:graphicFrameLocks xmlns:a="http://schemas.openxmlformats.org/drawingml/2006/main" noChangeAspect="1"/>
-                  </wp:cNvGraphicFramePr>
-                  <a:graphic xmlns:a="http://schemas.openxmlformats.org/drawingml/2006/main">
-                    <a:graphicData uri="http://schemas.openxmlformats.org/drawingml/2006/picture">
-                      <pic:pic xmlns:pic="http://schemas.openxmlformats.org/drawingml/2006/picture">
-                        <pic:nvPicPr>
-                          <pic:cNvPr id="0" name="Picture 11" descr="D:\git repositories\ISCG6421_Assignment_2\External Docs\pictures\2-3.bmp"/>
-                          <pic:cNvPicPr>
-                            <a:picLocks noChangeAspect="1" noChangeArrowheads="1"/>
-                          </pic:cNvPicPr>
-                        </pic:nvPicPr>
-                        <pic:blipFill>
-                          <a:blip r:embed="rId7">
-                            <a:extLst>
-                              <a:ext uri="{28A0092B-C50C-407E-A947-70E740481C1C}">
-                                <a14:useLocalDpi xmlns:a14="http://schemas.microsoft.com/office/drawing/2010/main" val="0"/>
-                              </a:ext>
-                            </a:extLst>
-                          </a:blip>
-                          <a:srcRect/>
-                          <a:stretch>
-                            <a:fillRect/>
-                          </a:stretch>
-                        </pic:blipFill>
-                        <pic:spPr bwMode="auto">
-                          <a:xfrm>
-                            <a:off x="0" y="0"/>
-                            <a:ext cx="2951189" cy="2271842"/>
-                          </a:xfrm>
-                          <a:prstGeom prst="rect">
-                            <a:avLst/>
-                          </a:prstGeom>
-                          <a:noFill/>
-                          <a:ln>
-                            <a:noFill/>
-                          </a:ln>
-                        </pic:spPr>
-                      </pic:pic>
-                    </a:graphicData>
-                  </a:graphic>
-                </wp:inline>
-              </w:drawing>
-            </w:r>
-          </w:p>
-        </w:tc>
-        <w:tc>
-          <w:tcPr>
-            <w:tcW w:w="6661" w:type="dxa"/>
-            <w:gridSpan w:val="3"/>
-          </w:tcPr>
-          <w:p/>
-        </w:tc>
-      </w:tr>
-      <w:tr>
-        <w:tc>
-          <w:tcPr>
-            <w:tcW w:w="1555" w:type="dxa"/>
-          </w:tcPr>
-          <w:p/>
-        </w:tc>
-        <w:tc>
-          <w:tcPr>
-            <w:tcW w:w="1393" w:type="dxa"/>
-          </w:tcPr>
-          <w:p>
-            <w:r>
-              <w:t>15. Enter your calculations here:</w:t>
-            </w:r>
-          </w:p>
-          <w:p>
-            <w:r>
-              <w:t>!@$%^&amp;()</w:t>
-            </w:r>
-          </w:p>
-        </w:tc>
-        <w:tc>
-          <w:tcPr>
-            <w:tcW w:w="4845" w:type="dxa"/>
+              <w:object w:dxaOrig="8940" w:dyaOrig="4860">
+                <v:shape id="_x0000_i1036" type="#_x0000_t75" style="width:285.6pt;height:166.8pt" o:ole="">
+                  <v:imagedata r:id="rId18" o:title=""/>
+                </v:shape>
+                <o:OLEObject Type="Embed" ProgID="PBrush" ShapeID="_x0000_i1036" DrawAspect="Content" ObjectID="_1524584807" r:id="rId20"/>
+              </w:object>
+            </w:r>
+            <w:bookmarkEnd w:id="0"/>
+          </w:p>
+        </w:tc>
+        <w:tc>
+          <w:tcPr>
+            <w:tcW w:w="6563" w:type="dxa"/>
+          </w:tcPr>
+          <w:p/>
+        </w:tc>
+      </w:tr>
+      <w:tr>
+        <w:tc>
+          <w:tcPr>
+            <w:tcW w:w="1553" w:type="dxa"/>
+          </w:tcPr>
+          <w:p/>
+        </w:tc>
+        <w:tc>
+          <w:tcPr>
+            <w:tcW w:w="1391" w:type="dxa"/>
+          </w:tcPr>
+          <w:p>
+            <w:r>
+              <w:t>1</w:t>
+            </w:r>
+            <w:r>
+              <w:t>3</w:t>
+            </w:r>
+            <w:r>
+              <w:t>. Enter your calculations here:</w:t>
+            </w:r>
+          </w:p>
+          <w:p>
+            <w:r>
+              <w:t>-2A</w:t>
+            </w:r>
+          </w:p>
+        </w:tc>
+        <w:tc>
+          <w:tcPr>
+            <w:tcW w:w="4947" w:type="dxa"/>
             <w:gridSpan w:val="2"/>
           </w:tcPr>
           <w:p>
             <w:r>
-              <w:rPr>
-                <w:noProof/>
-                <w:lang w:eastAsia="en-AU"/>
-              </w:rPr>
-              <w:drawing>
-                <wp:inline distT="0" distB="0" distL="0" distR="0" wp14:anchorId="67FF0D79" wp14:editId="3EB4DA7C">
-                  <wp:extent cx="2939885" cy="2263140"/>
-                  <wp:effectExtent l="0" t="0" r="0" b="3810"/>
-                  <wp:docPr id="15" name="Picture 15" descr="D:\git repositories\ISCG6421_Assignment_2\External Docs\pictures\2-3.bmp"/>
-                  <wp:cNvGraphicFramePr>
-                    <a:graphicFrameLocks xmlns:a="http://schemas.openxmlformats.org/drawingml/2006/main" noChangeAspect="1"/>
-                  </wp:cNvGraphicFramePr>
-                  <a:graphic xmlns:a="http://schemas.openxmlformats.org/drawingml/2006/main">
-                    <a:graphicData uri="http://schemas.openxmlformats.org/drawingml/2006/picture">
-                      <pic:pic xmlns:pic="http://schemas.openxmlformats.org/drawingml/2006/picture">
-                        <pic:nvPicPr>
-                          <pic:cNvPr id="0" name="Picture 11" descr="D:\git repositories\ISCG6421_Assignment_2\External Docs\pictures\2-3.bmp"/>
-                          <pic:cNvPicPr>
-                            <a:picLocks noChangeAspect="1" noChangeArrowheads="1"/>
-                          </pic:cNvPicPr>
-                        </pic:nvPicPr>
-                        <pic:blipFill>
-                          <a:blip r:embed="rId7">
-                            <a:extLst>
-                              <a:ext uri="{28A0092B-C50C-407E-A947-70E740481C1C}">
-                                <a14:useLocalDpi xmlns:a14="http://schemas.microsoft.com/office/drawing/2010/main" val="0"/>
-                              </a:ext>
-                            </a:extLst>
-                          </a:blip>
-                          <a:srcRect/>
-                          <a:stretch>
-                            <a:fillRect/>
-                          </a:stretch>
-                        </pic:blipFill>
-                        <pic:spPr bwMode="auto">
-                          <a:xfrm>
-                            <a:off x="0" y="0"/>
-                            <a:ext cx="2951189" cy="2271842"/>
-                          </a:xfrm>
-                          <a:prstGeom prst="rect">
-                            <a:avLst/>
-                          </a:prstGeom>
-                          <a:noFill/>
-                          <a:ln>
-                            <a:noFill/>
-                          </a:ln>
-                        </pic:spPr>
-                      </pic:pic>
-                    </a:graphicData>
-                  </a:graphic>
-                </wp:inline>
-              </w:drawing>
-            </w:r>
-          </w:p>
-        </w:tc>
-        <w:tc>
-          <w:tcPr>
-            <w:tcW w:w="6661" w:type="dxa"/>
-            <w:gridSpan w:val="3"/>
-          </w:tcPr>
-          <w:p/>
-        </w:tc>
-      </w:tr>
-      <w:tr>
-        <w:tc>
-          <w:tcPr>
-            <w:tcW w:w="1555" w:type="dxa"/>
-          </w:tcPr>
-          <w:p/>
-        </w:tc>
-        <w:tc>
-          <w:tcPr>
-            <w:tcW w:w="1393" w:type="dxa"/>
-          </w:tcPr>
-          <w:p>
-            <w:r>
-              <w:t>16. Click the X in the upper right corner to close the program.</w:t>
-            </w:r>
-          </w:p>
-        </w:tc>
-        <w:tc>
-          <w:tcPr>
-            <w:tcW w:w="4845" w:type="dxa"/>
+              <w:object w:dxaOrig="8964" w:dyaOrig="4860">
+                <v:shape id="_x0000_i1035" type="#_x0000_t75" style="width:285pt;height:154.8pt" o:ole="">
+                  <v:imagedata r:id="rId21" o:title=""/>
+                </v:shape>
+                <o:OLEObject Type="Embed" ProgID="PBrush" ShapeID="_x0000_i1035" DrawAspect="Content" ObjectID="_1524584808" r:id="rId22"/>
+              </w:object>
+            </w:r>
+          </w:p>
+        </w:tc>
+        <w:tc>
+          <w:tcPr>
+            <w:tcW w:w="6563" w:type="dxa"/>
+          </w:tcPr>
+          <w:p/>
+        </w:tc>
+      </w:tr>
+      <w:tr>
+        <w:tc>
+          <w:tcPr>
+            <w:tcW w:w="1553" w:type="dxa"/>
+          </w:tcPr>
+          <w:p/>
+        </w:tc>
+        <w:tc>
+          <w:tcPr>
+            <w:tcW w:w="1391" w:type="dxa"/>
+          </w:tcPr>
+          <w:p>
+            <w:r>
+              <w:t>1</w:t>
+            </w:r>
+            <w:r>
+              <w:t>4</w:t>
+            </w:r>
+            <w:r>
+              <w:t>. Click the X in the upper right corner to close the program.</w:t>
+            </w:r>
+          </w:p>
+        </w:tc>
+        <w:tc>
+          <w:tcPr>
+            <w:tcW w:w="4947" w:type="dxa"/>
             <w:gridSpan w:val="2"/>
           </w:tcPr>
           <w:p>
@@ -1347,16 +1011,33 @@
         </w:tc>
         <w:tc>
           <w:tcPr>
-            <w:tcW w:w="6661" w:type="dxa"/>
-            <w:gridSpan w:val="3"/>
-          </w:tcPr>
-          <w:p/>
-        </w:tc>
-      </w:tr>
-      <w:tr>
-        <w:tc>
-          <w:tcPr>
-            <w:tcW w:w="1555" w:type="dxa"/>
+            <w:tcW w:w="6563" w:type="dxa"/>
+          </w:tcPr>
+          <w:p/>
+        </w:tc>
+      </w:tr>
+    </w:tbl>
+    <w:p>
+      <w:r>
+        <w:br w:type="page"/>
+      </w:r>
+    </w:p>
+    <w:tbl>
+      <w:tblPr>
+        <w:tblStyle w:val="TableGrid"/>
+        <w:tblW w:w="14454" w:type="dxa"/>
+        <w:tblLook w:val="04A0" w:firstRow="1" w:lastRow="0" w:firstColumn="1" w:lastColumn="0" w:noHBand="0" w:noVBand="1"/>
+      </w:tblPr>
+      <w:tblGrid>
+        <w:gridCol w:w="1553"/>
+        <w:gridCol w:w="1391"/>
+        <w:gridCol w:w="4938"/>
+        <w:gridCol w:w="6572"/>
+      </w:tblGrid>
+      <w:tr>
+        <w:tc>
+          <w:tcPr>
+            <w:tcW w:w="1553" w:type="dxa"/>
           </w:tcPr>
           <w:p>
             <w:pPr>
@@ -1364,8 +1045,6 @@
                 <w:b/>
               </w:rPr>
             </w:pPr>
-            <w:bookmarkStart w:id="0" w:name="_GoBack"/>
-            <w:bookmarkEnd w:id="0"/>
             <w:r>
               <w:rPr>
                 <w:b/>
@@ -1390,7 +1069,7 @@
         </w:tc>
         <w:tc>
           <w:tcPr>
-            <w:tcW w:w="1393" w:type="dxa"/>
+            <w:tcW w:w="1391" w:type="dxa"/>
           </w:tcPr>
           <w:p>
             <w:pPr>
@@ -1408,7 +1087,7 @@
         </w:tc>
         <w:tc>
           <w:tcPr>
-            <w:tcW w:w="4836" w:type="dxa"/>
+            <w:tcW w:w="4938" w:type="dxa"/>
           </w:tcPr>
           <w:p>
             <w:pPr>
@@ -1426,8 +1105,7 @@
         </w:tc>
         <w:tc>
           <w:tcPr>
-            <w:tcW w:w="6670" w:type="dxa"/>
-            <w:gridSpan w:val="4"/>
+            <w:tcW w:w="6572" w:type="dxa"/>
           </w:tcPr>
           <w:p>
             <w:pPr>
@@ -1447,7 +1125,7 @@
       <w:tr>
         <w:tc>
           <w:tcPr>
-            <w:tcW w:w="1552" w:type="dxa"/>
+            <w:tcW w:w="1553" w:type="dxa"/>
           </w:tcPr>
           <w:p>
             <w:r>
@@ -1537,16 +1215,15 @@
         </w:tc>
         <w:tc>
           <w:tcPr>
-            <w:tcW w:w="6573" w:type="dxa"/>
-            <w:gridSpan w:val="4"/>
-          </w:tcPr>
-          <w:p/>
-        </w:tc>
-      </w:tr>
-      <w:tr>
-        <w:tc>
-          <w:tcPr>
-            <w:tcW w:w="1552" w:type="dxa"/>
+            <w:tcW w:w="6572" w:type="dxa"/>
+          </w:tcPr>
+          <w:p/>
+        </w:tc>
+      </w:tr>
+      <w:tr>
+        <w:tc>
+          <w:tcPr>
+            <w:tcW w:w="1553" w:type="dxa"/>
           </w:tcPr>
           <w:p/>
         </w:tc>
@@ -1578,16 +1255,15 @@
         </w:tc>
         <w:tc>
           <w:tcPr>
-            <w:tcW w:w="6573" w:type="dxa"/>
-            <w:gridSpan w:val="4"/>
-          </w:tcPr>
-          <w:p/>
-        </w:tc>
-      </w:tr>
-      <w:tr>
-        <w:tc>
-          <w:tcPr>
-            <w:tcW w:w="1552" w:type="dxa"/>
+            <w:tcW w:w="6572" w:type="dxa"/>
+          </w:tcPr>
+          <w:p/>
+        </w:tc>
+      </w:tr>
+      <w:tr>
+        <w:tc>
+          <w:tcPr>
+            <w:tcW w:w="1553" w:type="dxa"/>
           </w:tcPr>
           <w:p/>
         </w:tc>
@@ -1625,16 +1301,15 @@
         </w:tc>
         <w:tc>
           <w:tcPr>
-            <w:tcW w:w="6573" w:type="dxa"/>
-            <w:gridSpan w:val="4"/>
-          </w:tcPr>
-          <w:p/>
-        </w:tc>
-      </w:tr>
-      <w:tr>
-        <w:tc>
-          <w:tcPr>
-            <w:tcW w:w="1552" w:type="dxa"/>
+            <w:tcW w:w="6572" w:type="dxa"/>
+          </w:tcPr>
+          <w:p/>
+        </w:tc>
+      </w:tr>
+      <w:tr>
+        <w:tc>
+          <w:tcPr>
+            <w:tcW w:w="1553" w:type="dxa"/>
           </w:tcPr>
           <w:p/>
         </w:tc>
@@ -1672,16 +1347,15 @@
         </w:tc>
         <w:tc>
           <w:tcPr>
-            <w:tcW w:w="6573" w:type="dxa"/>
-            <w:gridSpan w:val="4"/>
-          </w:tcPr>
-          <w:p/>
-        </w:tc>
-      </w:tr>
-      <w:tr>
-        <w:tc>
-          <w:tcPr>
-            <w:tcW w:w="1552" w:type="dxa"/>
+            <w:tcW w:w="6572" w:type="dxa"/>
+          </w:tcPr>
+          <w:p/>
+        </w:tc>
+      </w:tr>
+      <w:tr>
+        <w:tc>
+          <w:tcPr>
+            <w:tcW w:w="1553" w:type="dxa"/>
           </w:tcPr>
           <w:p/>
         </w:tc>
@@ -1714,16 +1388,15 @@
         </w:tc>
         <w:tc>
           <w:tcPr>
-            <w:tcW w:w="6573" w:type="dxa"/>
-            <w:gridSpan w:val="4"/>
-          </w:tcPr>
-          <w:p/>
-        </w:tc>
-      </w:tr>
-      <w:tr>
-        <w:tc>
-          <w:tcPr>
-            <w:tcW w:w="1552" w:type="dxa"/>
+            <w:tcW w:w="6572" w:type="dxa"/>
+          </w:tcPr>
+          <w:p/>
+        </w:tc>
+      </w:tr>
+      <w:tr>
+        <w:tc>
+          <w:tcPr>
+            <w:tcW w:w="1553" w:type="dxa"/>
           </w:tcPr>
           <w:p/>
         </w:tc>
@@ -1758,16 +1431,15 @@
         </w:tc>
         <w:tc>
           <w:tcPr>
-            <w:tcW w:w="6573" w:type="dxa"/>
-            <w:gridSpan w:val="4"/>
-          </w:tcPr>
-          <w:p/>
-        </w:tc>
-      </w:tr>
-      <w:tr>
-        <w:tc>
-          <w:tcPr>
-            <w:tcW w:w="1552" w:type="dxa"/>
+            <w:tcW w:w="6572" w:type="dxa"/>
+          </w:tcPr>
+          <w:p/>
+        </w:tc>
+      </w:tr>
+      <w:tr>
+        <w:tc>
+          <w:tcPr>
+            <w:tcW w:w="1553" w:type="dxa"/>
           </w:tcPr>
           <w:p/>
         </w:tc>
@@ -1802,16 +1474,15 @@
         </w:tc>
         <w:tc>
           <w:tcPr>
-            <w:tcW w:w="6573" w:type="dxa"/>
-            <w:gridSpan w:val="4"/>
-          </w:tcPr>
-          <w:p/>
-        </w:tc>
-      </w:tr>
-      <w:tr>
-        <w:tc>
-          <w:tcPr>
-            <w:tcW w:w="1552" w:type="dxa"/>
+            <w:tcW w:w="6572" w:type="dxa"/>
+          </w:tcPr>
+          <w:p/>
+        </w:tc>
+      </w:tr>
+      <w:tr>
+        <w:tc>
+          <w:tcPr>
+            <w:tcW w:w="1553" w:type="dxa"/>
           </w:tcPr>
           <w:p/>
         </w:tc>
@@ -1846,16 +1517,15 @@
         </w:tc>
         <w:tc>
           <w:tcPr>
-            <w:tcW w:w="6573" w:type="dxa"/>
-            <w:gridSpan w:val="4"/>
-          </w:tcPr>
-          <w:p/>
-        </w:tc>
-      </w:tr>
-      <w:tr>
-        <w:tc>
-          <w:tcPr>
-            <w:tcW w:w="1552" w:type="dxa"/>
+            <w:tcW w:w="6572" w:type="dxa"/>
+          </w:tcPr>
+          <w:p/>
+        </w:tc>
+      </w:tr>
+      <w:tr>
+        <w:tc>
+          <w:tcPr>
+            <w:tcW w:w="1553" w:type="dxa"/>
           </w:tcPr>
           <w:p/>
         </w:tc>
@@ -1890,16 +1560,15 @@
         </w:tc>
         <w:tc>
           <w:tcPr>
-            <w:tcW w:w="6573" w:type="dxa"/>
-            <w:gridSpan w:val="4"/>
-          </w:tcPr>
-          <w:p/>
-        </w:tc>
-      </w:tr>
-      <w:tr>
-        <w:tc>
-          <w:tcPr>
-            <w:tcW w:w="1552" w:type="dxa"/>
+            <w:tcW w:w="6572" w:type="dxa"/>
+          </w:tcPr>
+          <w:p/>
+        </w:tc>
+      </w:tr>
+      <w:tr>
+        <w:tc>
+          <w:tcPr>
+            <w:tcW w:w="1553" w:type="dxa"/>
           </w:tcPr>
           <w:p/>
         </w:tc>
@@ -1925,8 +1594,7 @@
         </w:tc>
         <w:tc>
           <w:tcPr>
-            <w:tcW w:w="6573" w:type="dxa"/>
-            <w:gridSpan w:val="4"/>
+            <w:tcW w:w="6572" w:type="dxa"/>
           </w:tcPr>
           <w:p/>
         </w:tc>
@@ -5077,27 +4745,8 @@
             <w:r>
               <w:lastRenderedPageBreak/>
               <w:pict>
-                <v:shapetype id="_x0000_t75" coordsize="21600,21600" o:spt="75" o:preferrelative="t" path="m@4@5l@4@11@9@11@9@5xe" filled="f" stroked="f">
-                  <v:stroke joinstyle="miter"/>
-                  <v:formulas>
-                    <v:f eqn="if lineDrawn pixelLineWidth 0"/>
-                    <v:f eqn="sum @0 1 0"/>
-                    <v:f eqn="sum 0 0 @1"/>
-                    <v:f eqn="prod @2 1 2"/>
-                    <v:f eqn="prod @3 21600 pixelWidth"/>
-                    <v:f eqn="prod @3 21600 pixelHeight"/>
-                    <v:f eqn="sum @0 0 1"/>
-                    <v:f eqn="prod @6 1 2"/>
-                    <v:f eqn="prod @7 21600 pixelWidth"/>
-                    <v:f eqn="sum @8 21600 0"/>
-                    <v:f eqn="prod @7 21600 pixelHeight"/>
-                    <v:f eqn="sum @10 21600 0"/>
-                  </v:formulas>
-                  <v:path o:extrusionok="f" gradientshapeok="t" o:connecttype="rect"/>
-                  <o:lock v:ext="edit" aspectratio="t"/>
-                </v:shapetype>
                 <v:shape id="_x0000_i1025" type="#_x0000_t75" style="width:420pt;height:306pt">
-                  <v:imagedata r:id="rId9" o:title="2-4"/>
+                  <v:imagedata r:id="rId23" o:title="2-4"/>
                 </v:shape>
               </w:pict>
             </w:r>

</xml_diff>

<commit_message>
updating test cases to requirements (did not read last 3 pages of requirements doc).
</commit_message>
<xml_diff>
--- a/External Docs/AddingStrip Test Cases.docx
+++ b/External Docs/AddingStrip Test Cases.docx
@@ -475,7 +475,7 @@
                 <v:shape id="_x0000_i1025" type="#_x0000_t75" style="width:278.4pt;height:169.8pt" o:ole="">
                   <v:imagedata r:id="rId6" o:title=""/>
                 </v:shape>
-                <o:OLEObject Type="Embed" ProgID="PBrush" ShapeID="_x0000_i1025" DrawAspect="Content" ObjectID="_1524644057" r:id="rId7"/>
+                <o:OLEObject Type="Embed" ProgID="PBrush" ShapeID="_x0000_i1025" DrawAspect="Content" ObjectID="_1524645993" r:id="rId7"/>
               </w:object>
             </w:r>
           </w:p>
@@ -520,7 +520,7 @@
                 <v:shape id="_x0000_i1026" type="#_x0000_t75" style="width:277.8pt;height:171.6pt" o:ole="">
                   <v:imagedata r:id="rId8" o:title=""/>
                 </v:shape>
-                <o:OLEObject Type="Embed" ProgID="PBrush" ShapeID="_x0000_i1026" DrawAspect="Content" ObjectID="_1524644058" r:id="rId9"/>
+                <o:OLEObject Type="Embed" ProgID="PBrush" ShapeID="_x0000_i1026" DrawAspect="Content" ObjectID="_1524645994" r:id="rId9"/>
               </w:object>
             </w:r>
           </w:p>
@@ -571,7 +571,7 @@
                 <v:shape id="_x0000_i1027" type="#_x0000_t75" style="width:277.8pt;height:171.6pt" o:ole="">
                   <v:imagedata r:id="rId8" o:title=""/>
                 </v:shape>
-                <o:OLEObject Type="Embed" ProgID="PBrush" ShapeID="_x0000_i1027" DrawAspect="Content" ObjectID="_1524644059" r:id="rId10"/>
+                <o:OLEObject Type="Embed" ProgID="PBrush" ShapeID="_x0000_i1027" DrawAspect="Content" ObjectID="_1524645995" r:id="rId10"/>
               </w:object>
             </w:r>
           </w:p>
@@ -619,7 +619,7 @@
                 <v:shape id="_x0000_i1028" type="#_x0000_t75" style="width:283.8pt;height:195.6pt" o:ole="">
                   <v:imagedata r:id="rId11" o:title=""/>
                 </v:shape>
-                <o:OLEObject Type="Embed" ProgID="PBrush" ShapeID="_x0000_i1028" DrawAspect="Content" ObjectID="_1524644060" r:id="rId12"/>
+                <o:OLEObject Type="Embed" ProgID="PBrush" ShapeID="_x0000_i1028" DrawAspect="Content" ObjectID="_1524645996" r:id="rId12"/>
               </w:object>
             </w:r>
           </w:p>
@@ -667,7 +667,7 @@
                 <v:shape id="_x0000_i1029" type="#_x0000_t75" style="width:283.8pt;height:195.6pt" o:ole="">
                   <v:imagedata r:id="rId11" o:title=""/>
                 </v:shape>
-                <o:OLEObject Type="Embed" ProgID="PBrush" ShapeID="_x0000_i1029" DrawAspect="Content" ObjectID="_1524644061" r:id="rId13"/>
+                <o:OLEObject Type="Embed" ProgID="PBrush" ShapeID="_x0000_i1029" DrawAspect="Content" ObjectID="_1524645997" r:id="rId13"/>
               </w:object>
             </w:r>
           </w:p>
@@ -715,7 +715,7 @@
                 <v:shape id="_x0000_i1030" type="#_x0000_t75" style="width:277.8pt;height:171.6pt" o:ole="">
                   <v:imagedata r:id="rId8" o:title=""/>
                 </v:shape>
-                <o:OLEObject Type="Embed" ProgID="PBrush" ShapeID="_x0000_i1030" DrawAspect="Content" ObjectID="_1524644062" r:id="rId14"/>
+                <o:OLEObject Type="Embed" ProgID="PBrush" ShapeID="_x0000_i1030" DrawAspect="Content" ObjectID="_1524645998" r:id="rId14"/>
               </w:object>
             </w:r>
           </w:p>
@@ -763,7 +763,7 @@
                 <v:shape id="_x0000_i1031" type="#_x0000_t75" style="width:277.8pt;height:171.6pt" o:ole="">
                   <v:imagedata r:id="rId8" o:title=""/>
                 </v:shape>
-                <o:OLEObject Type="Embed" ProgID="PBrush" ShapeID="_x0000_i1031" DrawAspect="Content" ObjectID="_1524644063" r:id="rId15"/>
+                <o:OLEObject Type="Embed" ProgID="PBrush" ShapeID="_x0000_i1031" DrawAspect="Content" ObjectID="_1524645999" r:id="rId15"/>
               </w:object>
             </w:r>
           </w:p>
@@ -811,7 +811,7 @@
                 <v:shape id="_x0000_i1032" type="#_x0000_t75" style="width:285.6pt;height:193.8pt" o:ole="">
                   <v:imagedata r:id="rId16" o:title=""/>
                 </v:shape>
-                <o:OLEObject Type="Embed" ProgID="PBrush" ShapeID="_x0000_i1032" DrawAspect="Content" ObjectID="_1524644064" r:id="rId17"/>
+                <o:OLEObject Type="Embed" ProgID="PBrush" ShapeID="_x0000_i1032" DrawAspect="Content" ObjectID="_1524646000" r:id="rId17"/>
               </w:object>
             </w:r>
           </w:p>
@@ -859,7 +859,7 @@
                 <v:shape id="_x0000_i1033" type="#_x0000_t75" style="width:285.6pt;height:166.8pt" o:ole="">
                   <v:imagedata r:id="rId18" o:title=""/>
                 </v:shape>
-                <o:OLEObject Type="Embed" ProgID="PBrush" ShapeID="_x0000_i1033" DrawAspect="Content" ObjectID="_1524644065" r:id="rId19"/>
+                <o:OLEObject Type="Embed" ProgID="PBrush" ShapeID="_x0000_i1033" DrawAspect="Content" ObjectID="_1524646001" r:id="rId19"/>
               </w:object>
             </w:r>
           </w:p>
@@ -910,7 +910,7 @@
                 <v:shape id="_x0000_i1034" type="#_x0000_t75" style="width:285.6pt;height:166.8pt" o:ole="">
                   <v:imagedata r:id="rId18" o:title=""/>
                 </v:shape>
-                <o:OLEObject Type="Embed" ProgID="PBrush" ShapeID="_x0000_i1034" DrawAspect="Content" ObjectID="_1524644066" r:id="rId20"/>
+                <o:OLEObject Type="Embed" ProgID="PBrush" ShapeID="_x0000_i1034" DrawAspect="Content" ObjectID="_1524646002" r:id="rId20"/>
               </w:object>
             </w:r>
           </w:p>
@@ -961,7 +961,7 @@
                 <v:shape id="_x0000_i1035" type="#_x0000_t75" style="width:285pt;height:154.8pt" o:ole="">
                   <v:imagedata r:id="rId21" o:title=""/>
                 </v:shape>
-                <o:OLEObject Type="Embed" ProgID="PBrush" ShapeID="_x0000_i1035" DrawAspect="Content" ObjectID="_1524644067" r:id="rId22"/>
+                <o:OLEObject Type="Embed" ProgID="PBrush" ShapeID="_x0000_i1035" DrawAspect="Content" ObjectID="_1524646003" r:id="rId22"/>
               </w:object>
             </w:r>
           </w:p>
@@ -1403,8 +1403,6 @@
                 <w:lang w:eastAsia="en-AU"/>
               </w:rPr>
             </w:pPr>
-            <w:bookmarkStart w:id="0" w:name="_GoBack"/>
-            <w:bookmarkEnd w:id="0"/>
           </w:p>
         </w:tc>
         <w:tc>
@@ -1600,6 +1598,40 @@
           <w:p/>
         </w:tc>
       </w:tr>
+      <w:tr>
+        <w:tc>
+          <w:tcPr>
+            <w:tcW w:w="1553" w:type="dxa"/>
+          </w:tcPr>
+          <w:p/>
+        </w:tc>
+        <w:tc>
+          <w:tcPr>
+            <w:tcW w:w="1395" w:type="dxa"/>
+          </w:tcPr>
+          <w:p>
+            <w:r>
+              <w:t>8. Click the X in the upper right corner to close the program.</w:t>
+            </w:r>
+          </w:p>
+        </w:tc>
+        <w:tc>
+          <w:tcPr>
+            <w:tcW w:w="4938" w:type="dxa"/>
+          </w:tcPr>
+          <w:p>
+            <w:r>
+              <w:t>Program Closes.</w:t>
+            </w:r>
+          </w:p>
+        </w:tc>
+        <w:tc>
+          <w:tcPr>
+            <w:tcW w:w="6568" w:type="dxa"/>
+          </w:tcPr>
+          <w:p/>
+        </w:tc>
+      </w:tr>
     </w:tbl>
     <w:p/>
     <w:p>
@@ -1733,7 +1765,44 @@
           </w:tcPr>
           <w:p>
             <w:r>
-              <w:t>1. Run program.</w:t>
+              <w:t>1. From the project folder “Test files”, copy the file test_4.cal to C:\temp folder.</w:t>
+            </w:r>
+          </w:p>
+        </w:tc>
+        <w:tc>
+          <w:tcPr>
+            <w:tcW w:w="4938" w:type="dxa"/>
+          </w:tcPr>
+          <w:p>
+            <w:r>
+              <w:t>The folder c:\temp contains a file, test_4.cal</w:t>
+            </w:r>
+          </w:p>
+        </w:tc>
+        <w:tc>
+          <w:tcPr>
+            <w:tcW w:w="6568" w:type="dxa"/>
+          </w:tcPr>
+          <w:p/>
+        </w:tc>
+      </w:tr>
+      <w:tr>
+        <w:tc>
+          <w:tcPr>
+            <w:tcW w:w="1553" w:type="dxa"/>
+          </w:tcPr>
+          <w:p/>
+        </w:tc>
+        <w:tc>
+          <w:tcPr>
+            <w:tcW w:w="1395" w:type="dxa"/>
+          </w:tcPr>
+          <w:p>
+            <w:r>
+              <w:t>2</w:t>
+            </w:r>
+            <w:r>
+              <w:t>. Run program.</w:t>
             </w:r>
           </w:p>
         </w:tc>
@@ -1748,7 +1817,7 @@
                 <w:lang w:eastAsia="en-AU"/>
               </w:rPr>
               <w:drawing>
-                <wp:inline distT="0" distB="0" distL="0" distR="0" wp14:anchorId="6AFE31F3" wp14:editId="34CF3888">
+                <wp:inline distT="0" distB="0" distL="0" distR="0" wp14:anchorId="78D77394" wp14:editId="7C79ED8C">
                   <wp:extent cx="2998673" cy="2194560"/>
                   <wp:effectExtent l="0" t="0" r="0" b="0"/>
                   <wp:docPr id="1" name="Picture 1" descr="D:\git repositories\ISCG6421_Assignment_2\External Docs\pictures\1.bmp"/>
@@ -1795,6 +1864,173 @@
                   </a:graphic>
                 </wp:inline>
               </w:drawing>
+            </w:r>
+          </w:p>
+        </w:tc>
+        <w:tc>
+          <w:tcPr>
+            <w:tcW w:w="6568" w:type="dxa"/>
+          </w:tcPr>
+          <w:p/>
+        </w:tc>
+      </w:tr>
+      <w:tr>
+        <w:tc>
+          <w:tcPr>
+            <w:tcW w:w="1553" w:type="dxa"/>
+          </w:tcPr>
+          <w:p/>
+        </w:tc>
+        <w:tc>
+          <w:tcPr>
+            <w:tcW w:w="1395" w:type="dxa"/>
+          </w:tcPr>
+          <w:p>
+            <w:r>
+              <w:t>3</w:t>
+            </w:r>
+            <w:r>
+              <w:t>. Open the file menu, and click Open.</w:t>
+            </w:r>
+          </w:p>
+        </w:tc>
+        <w:tc>
+          <w:tcPr>
+            <w:tcW w:w="4938" w:type="dxa"/>
+          </w:tcPr>
+          <w:p>
+            <w:pPr>
+              <w:rPr>
+                <w:noProof/>
+                <w:lang w:eastAsia="en-AU"/>
+              </w:rPr>
+            </w:pPr>
+          </w:p>
+        </w:tc>
+        <w:tc>
+          <w:tcPr>
+            <w:tcW w:w="6568" w:type="dxa"/>
+          </w:tcPr>
+          <w:p/>
+        </w:tc>
+      </w:tr>
+      <w:tr>
+        <w:tc>
+          <w:tcPr>
+            <w:tcW w:w="1553" w:type="dxa"/>
+          </w:tcPr>
+          <w:p/>
+        </w:tc>
+        <w:tc>
+          <w:tcPr>
+            <w:tcW w:w="1395" w:type="dxa"/>
+          </w:tcPr>
+          <w:p>
+            <w:r>
+              <w:t>4</w:t>
+            </w:r>
+            <w:r>
+              <w:t>.</w:t>
+            </w:r>
+            <w:r>
+              <w:t xml:space="preserve"> </w:t>
+            </w:r>
+            <w:r>
+              <w:t xml:space="preserve">In the dialog, navigate to </w:t>
+            </w:r>
+            <w:r>
+              <w:t>c:\temp</w:t>
+            </w:r>
+            <w:r>
+              <w:t>.</w:t>
+            </w:r>
+          </w:p>
+        </w:tc>
+        <w:tc>
+          <w:tcPr>
+            <w:tcW w:w="4938" w:type="dxa"/>
+          </w:tcPr>
+          <w:p>
+            <w:pPr>
+              <w:rPr>
+                <w:noProof/>
+                <w:lang w:eastAsia="en-AU"/>
+              </w:rPr>
+            </w:pPr>
+          </w:p>
+        </w:tc>
+        <w:tc>
+          <w:tcPr>
+            <w:tcW w:w="6568" w:type="dxa"/>
+          </w:tcPr>
+          <w:p/>
+        </w:tc>
+      </w:tr>
+      <w:tr>
+        <w:tc>
+          <w:tcPr>
+            <w:tcW w:w="1553" w:type="dxa"/>
+          </w:tcPr>
+          <w:p/>
+        </w:tc>
+        <w:tc>
+          <w:tcPr>
+            <w:tcW w:w="1395" w:type="dxa"/>
+          </w:tcPr>
+          <w:p>
+            <w:r>
+              <w:t xml:space="preserve">5. Select the file </w:t>
+            </w:r>
+            <w:r>
+              <w:lastRenderedPageBreak/>
+              <w:t>“test_4.cal” and push open.</w:t>
+            </w:r>
+          </w:p>
+        </w:tc>
+        <w:tc>
+          <w:tcPr>
+            <w:tcW w:w="4938" w:type="dxa"/>
+          </w:tcPr>
+          <w:p>
+            <w:pPr>
+              <w:rPr>
+                <w:noProof/>
+                <w:lang w:eastAsia="en-AU"/>
+              </w:rPr>
+            </w:pPr>
+          </w:p>
+        </w:tc>
+        <w:tc>
+          <w:tcPr>
+            <w:tcW w:w="6568" w:type="dxa"/>
+          </w:tcPr>
+          <w:p/>
+        </w:tc>
+      </w:tr>
+      <w:tr>
+        <w:tc>
+          <w:tcPr>
+            <w:tcW w:w="1553" w:type="dxa"/>
+          </w:tcPr>
+          <w:p/>
+        </w:tc>
+        <w:tc>
+          <w:tcPr>
+            <w:tcW w:w="1395" w:type="dxa"/>
+          </w:tcPr>
+          <w:p>
+            <w:r>
+              <w:t>6. Click the X in the upper right corner to close the program.</w:t>
+            </w:r>
+          </w:p>
+        </w:tc>
+        <w:tc>
+          <w:tcPr>
+            <w:tcW w:w="4938" w:type="dxa"/>
+          </w:tcPr>
+          <w:p>
+            <w:r>
+              <w:t>Program Closes.</w:t>
             </w:r>
           </w:p>
         </w:tc>
@@ -2010,6 +2246,254 @@
           <w:p/>
         </w:tc>
       </w:tr>
+      <w:tr>
+        <w:tc>
+          <w:tcPr>
+            <w:tcW w:w="1553" w:type="dxa"/>
+          </w:tcPr>
+          <w:p/>
+        </w:tc>
+        <w:tc>
+          <w:tcPr>
+            <w:tcW w:w="1395" w:type="dxa"/>
+          </w:tcPr>
+          <w:p>
+            <w:r>
+              <w:t>2. Enter your Calculations here:</w:t>
+            </w:r>
+          </w:p>
+          <w:p>
+            <w:r>
+              <w:t>-10</w:t>
+            </w:r>
+          </w:p>
+          <w:p>
+            <w:r>
+              <w:t>Push *</w:t>
+            </w:r>
+          </w:p>
+        </w:tc>
+        <w:tc>
+          <w:tcPr>
+            <w:tcW w:w="4938" w:type="dxa"/>
+          </w:tcPr>
+          <w:p>
+            <w:pPr>
+              <w:rPr>
+                <w:noProof/>
+                <w:lang w:eastAsia="en-AU"/>
+              </w:rPr>
+            </w:pPr>
+          </w:p>
+        </w:tc>
+        <w:tc>
+          <w:tcPr>
+            <w:tcW w:w="6568" w:type="dxa"/>
+          </w:tcPr>
+          <w:p/>
+        </w:tc>
+      </w:tr>
+      <w:tr>
+        <w:tc>
+          <w:tcPr>
+            <w:tcW w:w="1553" w:type="dxa"/>
+          </w:tcPr>
+          <w:p/>
+        </w:tc>
+        <w:tc>
+          <w:tcPr>
+            <w:tcW w:w="1395" w:type="dxa"/>
+          </w:tcPr>
+          <w:p>
+            <w:r>
+              <w:t>3. Open the file menu, click Save.</w:t>
+            </w:r>
+          </w:p>
+        </w:tc>
+        <w:tc>
+          <w:tcPr>
+            <w:tcW w:w="4938" w:type="dxa"/>
+          </w:tcPr>
+          <w:p>
+            <w:pPr>
+              <w:rPr>
+                <w:noProof/>
+                <w:lang w:eastAsia="en-AU"/>
+              </w:rPr>
+            </w:pPr>
+          </w:p>
+        </w:tc>
+        <w:tc>
+          <w:tcPr>
+            <w:tcW w:w="6568" w:type="dxa"/>
+          </w:tcPr>
+          <w:p/>
+        </w:tc>
+      </w:tr>
+      <w:tr>
+        <w:tc>
+          <w:tcPr>
+            <w:tcW w:w="1553" w:type="dxa"/>
+          </w:tcPr>
+          <w:p/>
+        </w:tc>
+        <w:tc>
+          <w:tcPr>
+            <w:tcW w:w="1395" w:type="dxa"/>
+          </w:tcPr>
+          <w:p>
+            <w:r>
+              <w:t>4. In the save dialog, enter the name “test_5” (without quotes) and click save.</w:t>
+            </w:r>
+          </w:p>
+        </w:tc>
+        <w:tc>
+          <w:tcPr>
+            <w:tcW w:w="4938" w:type="dxa"/>
+          </w:tcPr>
+          <w:p>
+            <w:pPr>
+              <w:rPr>
+                <w:noProof/>
+                <w:lang w:eastAsia="en-AU"/>
+              </w:rPr>
+            </w:pPr>
+          </w:p>
+        </w:tc>
+        <w:tc>
+          <w:tcPr>
+            <w:tcW w:w="6568" w:type="dxa"/>
+          </w:tcPr>
+          <w:p/>
+        </w:tc>
+      </w:tr>
+      <w:tr>
+        <w:tc>
+          <w:tcPr>
+            <w:tcW w:w="1553" w:type="dxa"/>
+          </w:tcPr>
+          <w:p/>
+        </w:tc>
+        <w:tc>
+          <w:tcPr>
+            <w:tcW w:w="1395" w:type="dxa"/>
+          </w:tcPr>
+          <w:p>
+            <w:r>
+              <w:t>5</w:t>
+            </w:r>
+            <w:r>
+              <w:t>. Enter your Calculations here:</w:t>
+            </w:r>
+          </w:p>
+          <w:p>
+            <w:r>
+              <w:t>2</w:t>
+            </w:r>
+          </w:p>
+          <w:p>
+            <w:r>
+              <w:t xml:space="preserve">Push </w:t>
+            </w:r>
+            <w:r>
+              <w:t>+</w:t>
+            </w:r>
+          </w:p>
+        </w:tc>
+        <w:tc>
+          <w:tcPr>
+            <w:tcW w:w="4938" w:type="dxa"/>
+          </w:tcPr>
+          <w:p>
+            <w:pPr>
+              <w:rPr>
+                <w:noProof/>
+                <w:lang w:eastAsia="en-AU"/>
+              </w:rPr>
+            </w:pPr>
+          </w:p>
+        </w:tc>
+        <w:tc>
+          <w:tcPr>
+            <w:tcW w:w="6568" w:type="dxa"/>
+          </w:tcPr>
+          <w:p/>
+        </w:tc>
+      </w:tr>
+      <w:tr>
+        <w:tc>
+          <w:tcPr>
+            <w:tcW w:w="1553" w:type="dxa"/>
+          </w:tcPr>
+          <w:p/>
+        </w:tc>
+        <w:tc>
+          <w:tcPr>
+            <w:tcW w:w="1395" w:type="dxa"/>
+          </w:tcPr>
+          <w:p>
+            <w:r>
+              <w:t>6</w:t>
+            </w:r>
+            <w:r>
+              <w:t>. Open the file menu, click Save.</w:t>
+            </w:r>
+          </w:p>
+        </w:tc>
+        <w:tc>
+          <w:tcPr>
+            <w:tcW w:w="4938" w:type="dxa"/>
+          </w:tcPr>
+          <w:p>
+            <w:pPr>
+              <w:rPr>
+                <w:noProof/>
+                <w:lang w:eastAsia="en-AU"/>
+              </w:rPr>
+            </w:pPr>
+          </w:p>
+        </w:tc>
+        <w:tc>
+          <w:tcPr>
+            <w:tcW w:w="6568" w:type="dxa"/>
+          </w:tcPr>
+          <w:p/>
+        </w:tc>
+      </w:tr>
+      <w:tr>
+        <w:tc>
+          <w:tcPr>
+            <w:tcW w:w="1553" w:type="dxa"/>
+          </w:tcPr>
+          <w:p/>
+        </w:tc>
+        <w:tc>
+          <w:tcPr>
+            <w:tcW w:w="1395" w:type="dxa"/>
+          </w:tcPr>
+          <w:p>
+            <w:r>
+              <w:t>7. Click the X in the upper right corner to close the program.</w:t>
+            </w:r>
+          </w:p>
+        </w:tc>
+        <w:tc>
+          <w:tcPr>
+            <w:tcW w:w="4938" w:type="dxa"/>
+          </w:tcPr>
+          <w:p>
+            <w:r>
+              <w:t>Program Closes.</w:t>
+            </w:r>
+          </w:p>
+        </w:tc>
+        <w:tc>
+          <w:tcPr>
+            <w:tcW w:w="6568" w:type="dxa"/>
+          </w:tcPr>
+          <w:p/>
+        </w:tc>
+      </w:tr>
     </w:tbl>
     <w:p/>
     <w:p>
@@ -2215,6 +2699,306 @@
           <w:p/>
         </w:tc>
       </w:tr>
+      <w:tr>
+        <w:tc>
+          <w:tcPr>
+            <w:tcW w:w="1553" w:type="dxa"/>
+          </w:tcPr>
+          <w:p/>
+        </w:tc>
+        <w:tc>
+          <w:tcPr>
+            <w:tcW w:w="1395" w:type="dxa"/>
+          </w:tcPr>
+          <w:p>
+            <w:r>
+              <w:t>2. Enter your Calculations here:</w:t>
+            </w:r>
+          </w:p>
+          <w:p>
+            <w:r>
+              <w:t>-10</w:t>
+            </w:r>
+          </w:p>
+          <w:p>
+            <w:r>
+              <w:t>Push *</w:t>
+            </w:r>
+          </w:p>
+        </w:tc>
+        <w:tc>
+          <w:tcPr>
+            <w:tcW w:w="4938" w:type="dxa"/>
+          </w:tcPr>
+          <w:p>
+            <w:pPr>
+              <w:rPr>
+                <w:noProof/>
+                <w:lang w:eastAsia="en-AU"/>
+              </w:rPr>
+            </w:pPr>
+          </w:p>
+        </w:tc>
+        <w:tc>
+          <w:tcPr>
+            <w:tcW w:w="6568" w:type="dxa"/>
+          </w:tcPr>
+          <w:p/>
+        </w:tc>
+      </w:tr>
+      <w:tr>
+        <w:tc>
+          <w:tcPr>
+            <w:tcW w:w="1553" w:type="dxa"/>
+          </w:tcPr>
+          <w:p/>
+        </w:tc>
+        <w:tc>
+          <w:tcPr>
+            <w:tcW w:w="1395" w:type="dxa"/>
+          </w:tcPr>
+          <w:p>
+            <w:r>
+              <w:t>3. Open the file menu, click Save.</w:t>
+            </w:r>
+          </w:p>
+        </w:tc>
+        <w:tc>
+          <w:tcPr>
+            <w:tcW w:w="4938" w:type="dxa"/>
+          </w:tcPr>
+          <w:p>
+            <w:pPr>
+              <w:rPr>
+                <w:noProof/>
+                <w:lang w:eastAsia="en-AU"/>
+              </w:rPr>
+            </w:pPr>
+          </w:p>
+        </w:tc>
+        <w:tc>
+          <w:tcPr>
+            <w:tcW w:w="6568" w:type="dxa"/>
+          </w:tcPr>
+          <w:p/>
+        </w:tc>
+      </w:tr>
+      <w:tr>
+        <w:tc>
+          <w:tcPr>
+            <w:tcW w:w="1553" w:type="dxa"/>
+          </w:tcPr>
+          <w:p/>
+        </w:tc>
+        <w:tc>
+          <w:tcPr>
+            <w:tcW w:w="1395" w:type="dxa"/>
+          </w:tcPr>
+          <w:p>
+            <w:r>
+              <w:t>4. In the save dialog, enter the name “test_6” (without quotes) and click save.</w:t>
+            </w:r>
+          </w:p>
+        </w:tc>
+        <w:tc>
+          <w:tcPr>
+            <w:tcW w:w="4938" w:type="dxa"/>
+          </w:tcPr>
+          <w:p>
+            <w:pPr>
+              <w:rPr>
+                <w:noProof/>
+                <w:lang w:eastAsia="en-AU"/>
+              </w:rPr>
+            </w:pPr>
+          </w:p>
+        </w:tc>
+        <w:tc>
+          <w:tcPr>
+            <w:tcW w:w="6568" w:type="dxa"/>
+          </w:tcPr>
+          <w:p/>
+        </w:tc>
+      </w:tr>
+      <w:tr>
+        <w:tc>
+          <w:tcPr>
+            <w:tcW w:w="1553" w:type="dxa"/>
+          </w:tcPr>
+          <w:p/>
+        </w:tc>
+        <w:tc>
+          <w:tcPr>
+            <w:tcW w:w="1395" w:type="dxa"/>
+          </w:tcPr>
+          <w:p>
+            <w:r>
+              <w:t>5</w:t>
+            </w:r>
+            <w:r>
+              <w:t>. Enter your Calculations here:</w:t>
+            </w:r>
+          </w:p>
+          <w:p>
+            <w:r>
+              <w:t>2</w:t>
+            </w:r>
+          </w:p>
+          <w:p>
+            <w:r>
+              <w:t xml:space="preserve">Push </w:t>
+            </w:r>
+            <w:r>
+              <w:t>+</w:t>
+            </w:r>
+          </w:p>
+        </w:tc>
+        <w:tc>
+          <w:tcPr>
+            <w:tcW w:w="4938" w:type="dxa"/>
+          </w:tcPr>
+          <w:p>
+            <w:pPr>
+              <w:rPr>
+                <w:noProof/>
+                <w:lang w:eastAsia="en-AU"/>
+              </w:rPr>
+            </w:pPr>
+          </w:p>
+        </w:tc>
+        <w:tc>
+          <w:tcPr>
+            <w:tcW w:w="6568" w:type="dxa"/>
+          </w:tcPr>
+          <w:p/>
+        </w:tc>
+      </w:tr>
+      <w:tr>
+        <w:tc>
+          <w:tcPr>
+            <w:tcW w:w="1553" w:type="dxa"/>
+          </w:tcPr>
+          <w:p/>
+        </w:tc>
+        <w:tc>
+          <w:tcPr>
+            <w:tcW w:w="1395" w:type="dxa"/>
+          </w:tcPr>
+          <w:p>
+            <w:r>
+              <w:t>6</w:t>
+            </w:r>
+            <w:r>
+              <w:t>. Open the file menu, click Save</w:t>
+            </w:r>
+            <w:r>
+              <w:t xml:space="preserve"> As</w:t>
+            </w:r>
+            <w:r>
+              <w:t>.</w:t>
+            </w:r>
+          </w:p>
+        </w:tc>
+        <w:tc>
+          <w:tcPr>
+            <w:tcW w:w="4938" w:type="dxa"/>
+          </w:tcPr>
+          <w:p>
+            <w:pPr>
+              <w:rPr>
+                <w:noProof/>
+                <w:lang w:eastAsia="en-AU"/>
+              </w:rPr>
+            </w:pPr>
+          </w:p>
+        </w:tc>
+        <w:tc>
+          <w:tcPr>
+            <w:tcW w:w="6568" w:type="dxa"/>
+          </w:tcPr>
+          <w:p/>
+        </w:tc>
+      </w:tr>
+      <w:tr>
+        <w:tc>
+          <w:tcPr>
+            <w:tcW w:w="1553" w:type="dxa"/>
+          </w:tcPr>
+          <w:p/>
+        </w:tc>
+        <w:tc>
+          <w:tcPr>
+            <w:tcW w:w="1395" w:type="dxa"/>
+          </w:tcPr>
+          <w:p>
+            <w:r>
+              <w:t>7</w:t>
+            </w:r>
+            <w:r>
+              <w:t>. In the save dialog, enter the name “test_6</w:t>
+            </w:r>
+            <w:r>
+              <w:t>_B</w:t>
+            </w:r>
+            <w:r>
+              <w:t>” (without quotes) and click save.</w:t>
+            </w:r>
+          </w:p>
+        </w:tc>
+        <w:tc>
+          <w:tcPr>
+            <w:tcW w:w="4938" w:type="dxa"/>
+          </w:tcPr>
+          <w:p>
+            <w:pPr>
+              <w:rPr>
+                <w:noProof/>
+                <w:lang w:eastAsia="en-AU"/>
+              </w:rPr>
+            </w:pPr>
+          </w:p>
+        </w:tc>
+        <w:tc>
+          <w:tcPr>
+            <w:tcW w:w="6568" w:type="dxa"/>
+          </w:tcPr>
+          <w:p/>
+        </w:tc>
+      </w:tr>
+      <w:tr>
+        <w:tc>
+          <w:tcPr>
+            <w:tcW w:w="1553" w:type="dxa"/>
+          </w:tcPr>
+          <w:p/>
+        </w:tc>
+        <w:tc>
+          <w:tcPr>
+            <w:tcW w:w="1395" w:type="dxa"/>
+          </w:tcPr>
+          <w:p>
+            <w:r>
+              <w:t>7. Click the X in the upper right corner to close the program.</w:t>
+            </w:r>
+          </w:p>
+        </w:tc>
+        <w:tc>
+          <w:tcPr>
+            <w:tcW w:w="4938" w:type="dxa"/>
+          </w:tcPr>
+          <w:p>
+            <w:r>
+              <w:t>Program Closes.</w:t>
+            </w:r>
+          </w:p>
+        </w:tc>
+        <w:tc>
+          <w:tcPr>
+            <w:tcW w:w="6568" w:type="dxa"/>
+          </w:tcPr>
+          <w:p/>
+        </w:tc>
+      </w:tr>
     </w:tbl>
     <w:p/>
     <w:p>
@@ -2411,6 +3195,261 @@
                 </wp:inline>
               </w:drawing>
             </w:r>
+          </w:p>
+        </w:tc>
+        <w:tc>
+          <w:tcPr>
+            <w:tcW w:w="6568" w:type="dxa"/>
+          </w:tcPr>
+          <w:p/>
+        </w:tc>
+      </w:tr>
+      <w:tr>
+        <w:tc>
+          <w:tcPr>
+            <w:tcW w:w="1553" w:type="dxa"/>
+          </w:tcPr>
+          <w:p/>
+        </w:tc>
+        <w:tc>
+          <w:tcPr>
+            <w:tcW w:w="1395" w:type="dxa"/>
+          </w:tcPr>
+          <w:p>
+            <w:r>
+              <w:t>2</w:t>
+            </w:r>
+            <w:r>
+              <w:t>. Enter your Calculations here:</w:t>
+            </w:r>
+          </w:p>
+          <w:p>
+            <w:r>
+              <w:t>2</w:t>
+            </w:r>
+          </w:p>
+          <w:p>
+            <w:r>
+              <w:t>Push +</w:t>
+            </w:r>
+          </w:p>
+        </w:tc>
+        <w:tc>
+          <w:tcPr>
+            <w:tcW w:w="4938" w:type="dxa"/>
+          </w:tcPr>
+          <w:p>
+            <w:pPr>
+              <w:rPr>
+                <w:noProof/>
+                <w:lang w:eastAsia="en-AU"/>
+              </w:rPr>
+            </w:pPr>
+          </w:p>
+        </w:tc>
+        <w:tc>
+          <w:tcPr>
+            <w:tcW w:w="6568" w:type="dxa"/>
+          </w:tcPr>
+          <w:p/>
+        </w:tc>
+      </w:tr>
+      <w:tr>
+        <w:tc>
+          <w:tcPr>
+            <w:tcW w:w="1553" w:type="dxa"/>
+          </w:tcPr>
+          <w:p/>
+        </w:tc>
+        <w:tc>
+          <w:tcPr>
+            <w:tcW w:w="1395" w:type="dxa"/>
+          </w:tcPr>
+          <w:p>
+            <w:r>
+              <w:t>3</w:t>
+            </w:r>
+            <w:r>
+              <w:t>. Enter your Calculations here:</w:t>
+            </w:r>
+          </w:p>
+          <w:p>
+            <w:r>
+              <w:t>4</w:t>
+            </w:r>
+          </w:p>
+          <w:p>
+            <w:r>
+              <w:t>Push +</w:t>
+            </w:r>
+          </w:p>
+        </w:tc>
+        <w:tc>
+          <w:tcPr>
+            <w:tcW w:w="4938" w:type="dxa"/>
+          </w:tcPr>
+          <w:p>
+            <w:pPr>
+              <w:rPr>
+                <w:noProof/>
+                <w:lang w:eastAsia="en-AU"/>
+              </w:rPr>
+            </w:pPr>
+          </w:p>
+        </w:tc>
+        <w:tc>
+          <w:tcPr>
+            <w:tcW w:w="6568" w:type="dxa"/>
+          </w:tcPr>
+          <w:p/>
+        </w:tc>
+      </w:tr>
+      <w:tr>
+        <w:tc>
+          <w:tcPr>
+            <w:tcW w:w="1553" w:type="dxa"/>
+          </w:tcPr>
+          <w:p/>
+        </w:tc>
+        <w:tc>
+          <w:tcPr>
+            <w:tcW w:w="1395" w:type="dxa"/>
+          </w:tcPr>
+          <w:p>
+            <w:r>
+              <w:t>4</w:t>
+            </w:r>
+            <w:r>
+              <w:t>. Enter your Calculations here:</w:t>
+            </w:r>
+          </w:p>
+          <w:p>
+            <w:r>
+              <w:t>6</w:t>
+            </w:r>
+          </w:p>
+          <w:p>
+            <w:r>
+              <w:t xml:space="preserve">Push </w:t>
+            </w:r>
+            <w:r>
+              <w:t>=</w:t>
+            </w:r>
+          </w:p>
+        </w:tc>
+        <w:tc>
+          <w:tcPr>
+            <w:tcW w:w="4938" w:type="dxa"/>
+          </w:tcPr>
+          <w:p>
+            <w:pPr>
+              <w:rPr>
+                <w:noProof/>
+                <w:lang w:eastAsia="en-AU"/>
+              </w:rPr>
+            </w:pPr>
+          </w:p>
+        </w:tc>
+        <w:tc>
+          <w:tcPr>
+            <w:tcW w:w="6568" w:type="dxa"/>
+          </w:tcPr>
+          <w:p/>
+        </w:tc>
+      </w:tr>
+      <w:tr>
+        <w:tc>
+          <w:tcPr>
+            <w:tcW w:w="1553" w:type="dxa"/>
+          </w:tcPr>
+          <w:p/>
+        </w:tc>
+        <w:tc>
+          <w:tcPr>
+            <w:tcW w:w="1395" w:type="dxa"/>
+          </w:tcPr>
+          <w:p>
+            <w:bookmarkStart w:id="0" w:name="_GoBack"/>
+            <w:bookmarkEnd w:id="0"/>
+          </w:p>
+        </w:tc>
+        <w:tc>
+          <w:tcPr>
+            <w:tcW w:w="4938" w:type="dxa"/>
+          </w:tcPr>
+          <w:p>
+            <w:pPr>
+              <w:rPr>
+                <w:noProof/>
+                <w:lang w:eastAsia="en-AU"/>
+              </w:rPr>
+            </w:pPr>
+          </w:p>
+        </w:tc>
+        <w:tc>
+          <w:tcPr>
+            <w:tcW w:w="6568" w:type="dxa"/>
+          </w:tcPr>
+          <w:p/>
+        </w:tc>
+      </w:tr>
+      <w:tr>
+        <w:tc>
+          <w:tcPr>
+            <w:tcW w:w="1553" w:type="dxa"/>
+          </w:tcPr>
+          <w:p/>
+        </w:tc>
+        <w:tc>
+          <w:tcPr>
+            <w:tcW w:w="1395" w:type="dxa"/>
+          </w:tcPr>
+          <w:p/>
+        </w:tc>
+        <w:tc>
+          <w:tcPr>
+            <w:tcW w:w="4938" w:type="dxa"/>
+          </w:tcPr>
+          <w:p>
+            <w:pPr>
+              <w:rPr>
+                <w:noProof/>
+                <w:lang w:eastAsia="en-AU"/>
+              </w:rPr>
+            </w:pPr>
+          </w:p>
+        </w:tc>
+        <w:tc>
+          <w:tcPr>
+            <w:tcW w:w="6568" w:type="dxa"/>
+          </w:tcPr>
+          <w:p/>
+        </w:tc>
+      </w:tr>
+      <w:tr>
+        <w:tc>
+          <w:tcPr>
+            <w:tcW w:w="1553" w:type="dxa"/>
+          </w:tcPr>
+          <w:p/>
+        </w:tc>
+        <w:tc>
+          <w:tcPr>
+            <w:tcW w:w="1395" w:type="dxa"/>
+          </w:tcPr>
+          <w:p/>
+        </w:tc>
+        <w:tc>
+          <w:tcPr>
+            <w:tcW w:w="4938" w:type="dxa"/>
+          </w:tcPr>
+          <w:p>
+            <w:pPr>
+              <w:rPr>
+                <w:noProof/>
+                <w:lang w:eastAsia="en-AU"/>
+              </w:rPr>
+            </w:pPr>
           </w:p>
         </w:tc>
         <w:tc>

</xml_diff>

<commit_message>
changes to forms to facilitate creating documentation images. updating tests to meet new requirements knowledge.
</commit_message>
<xml_diff>
--- a/External Docs/AddingStrip Test Cases.docx
+++ b/External Docs/AddingStrip Test Cases.docx
@@ -475,7 +475,7 @@
                 <v:shape id="_x0000_i1025" type="#_x0000_t75" style="width:278.4pt;height:169.8pt" o:ole="">
                   <v:imagedata r:id="rId6" o:title=""/>
                 </v:shape>
-                <o:OLEObject Type="Embed" ProgID="PBrush" ShapeID="_x0000_i1025" DrawAspect="Content" ObjectID="_1524645993" r:id="rId7"/>
+                <o:OLEObject Type="Embed" ProgID="PBrush" ShapeID="_x0000_i1025" DrawAspect="Content" ObjectID="_1524660354" r:id="rId7"/>
               </w:object>
             </w:r>
           </w:p>
@@ -520,7 +520,7 @@
                 <v:shape id="_x0000_i1026" type="#_x0000_t75" style="width:277.8pt;height:171.6pt" o:ole="">
                   <v:imagedata r:id="rId8" o:title=""/>
                 </v:shape>
-                <o:OLEObject Type="Embed" ProgID="PBrush" ShapeID="_x0000_i1026" DrawAspect="Content" ObjectID="_1524645994" r:id="rId9"/>
+                <o:OLEObject Type="Embed" ProgID="PBrush" ShapeID="_x0000_i1026" DrawAspect="Content" ObjectID="_1524660355" r:id="rId9"/>
               </w:object>
             </w:r>
           </w:p>
@@ -571,7 +571,7 @@
                 <v:shape id="_x0000_i1027" type="#_x0000_t75" style="width:277.8pt;height:171.6pt" o:ole="">
                   <v:imagedata r:id="rId8" o:title=""/>
                 </v:shape>
-                <o:OLEObject Type="Embed" ProgID="PBrush" ShapeID="_x0000_i1027" DrawAspect="Content" ObjectID="_1524645995" r:id="rId10"/>
+                <o:OLEObject Type="Embed" ProgID="PBrush" ShapeID="_x0000_i1027" DrawAspect="Content" ObjectID="_1524660356" r:id="rId10"/>
               </w:object>
             </w:r>
           </w:p>
@@ -619,7 +619,7 @@
                 <v:shape id="_x0000_i1028" type="#_x0000_t75" style="width:283.8pt;height:195.6pt" o:ole="">
                   <v:imagedata r:id="rId11" o:title=""/>
                 </v:shape>
-                <o:OLEObject Type="Embed" ProgID="PBrush" ShapeID="_x0000_i1028" DrawAspect="Content" ObjectID="_1524645996" r:id="rId12"/>
+                <o:OLEObject Type="Embed" ProgID="PBrush" ShapeID="_x0000_i1028" DrawAspect="Content" ObjectID="_1524660357" r:id="rId12"/>
               </w:object>
             </w:r>
           </w:p>
@@ -667,7 +667,7 @@
                 <v:shape id="_x0000_i1029" type="#_x0000_t75" style="width:283.8pt;height:195.6pt" o:ole="">
                   <v:imagedata r:id="rId11" o:title=""/>
                 </v:shape>
-                <o:OLEObject Type="Embed" ProgID="PBrush" ShapeID="_x0000_i1029" DrawAspect="Content" ObjectID="_1524645997" r:id="rId13"/>
+                <o:OLEObject Type="Embed" ProgID="PBrush" ShapeID="_x0000_i1029" DrawAspect="Content" ObjectID="_1524660358" r:id="rId13"/>
               </w:object>
             </w:r>
           </w:p>
@@ -715,7 +715,7 @@
                 <v:shape id="_x0000_i1030" type="#_x0000_t75" style="width:277.8pt;height:171.6pt" o:ole="">
                   <v:imagedata r:id="rId8" o:title=""/>
                 </v:shape>
-                <o:OLEObject Type="Embed" ProgID="PBrush" ShapeID="_x0000_i1030" DrawAspect="Content" ObjectID="_1524645998" r:id="rId14"/>
+                <o:OLEObject Type="Embed" ProgID="PBrush" ShapeID="_x0000_i1030" DrawAspect="Content" ObjectID="_1524660359" r:id="rId14"/>
               </w:object>
             </w:r>
           </w:p>
@@ -763,7 +763,7 @@
                 <v:shape id="_x0000_i1031" type="#_x0000_t75" style="width:277.8pt;height:171.6pt" o:ole="">
                   <v:imagedata r:id="rId8" o:title=""/>
                 </v:shape>
-                <o:OLEObject Type="Embed" ProgID="PBrush" ShapeID="_x0000_i1031" DrawAspect="Content" ObjectID="_1524645999" r:id="rId15"/>
+                <o:OLEObject Type="Embed" ProgID="PBrush" ShapeID="_x0000_i1031" DrawAspect="Content" ObjectID="_1524660360" r:id="rId15"/>
               </w:object>
             </w:r>
           </w:p>
@@ -811,7 +811,7 @@
                 <v:shape id="_x0000_i1032" type="#_x0000_t75" style="width:285.6pt;height:193.8pt" o:ole="">
                   <v:imagedata r:id="rId16" o:title=""/>
                 </v:shape>
-                <o:OLEObject Type="Embed" ProgID="PBrush" ShapeID="_x0000_i1032" DrawAspect="Content" ObjectID="_1524646000" r:id="rId17"/>
+                <o:OLEObject Type="Embed" ProgID="PBrush" ShapeID="_x0000_i1032" DrawAspect="Content" ObjectID="_1524660361" r:id="rId17"/>
               </w:object>
             </w:r>
           </w:p>
@@ -859,7 +859,7 @@
                 <v:shape id="_x0000_i1033" type="#_x0000_t75" style="width:285.6pt;height:166.8pt" o:ole="">
                   <v:imagedata r:id="rId18" o:title=""/>
                 </v:shape>
-                <o:OLEObject Type="Embed" ProgID="PBrush" ShapeID="_x0000_i1033" DrawAspect="Content" ObjectID="_1524646001" r:id="rId19"/>
+                <o:OLEObject Type="Embed" ProgID="PBrush" ShapeID="_x0000_i1033" DrawAspect="Content" ObjectID="_1524660362" r:id="rId19"/>
               </w:object>
             </w:r>
           </w:p>
@@ -910,7 +910,7 @@
                 <v:shape id="_x0000_i1034" type="#_x0000_t75" style="width:285.6pt;height:166.8pt" o:ole="">
                   <v:imagedata r:id="rId18" o:title=""/>
                 </v:shape>
-                <o:OLEObject Type="Embed" ProgID="PBrush" ShapeID="_x0000_i1034" DrawAspect="Content" ObjectID="_1524646002" r:id="rId20"/>
+                <o:OLEObject Type="Embed" ProgID="PBrush" ShapeID="_x0000_i1034" DrawAspect="Content" ObjectID="_1524660363" r:id="rId20"/>
               </w:object>
             </w:r>
           </w:p>
@@ -961,7 +961,7 @@
                 <v:shape id="_x0000_i1035" type="#_x0000_t75" style="width:285pt;height:154.8pt" o:ole="">
                   <v:imagedata r:id="rId21" o:title=""/>
                 </v:shape>
-                <o:OLEObject Type="Embed" ProgID="PBrush" ShapeID="_x0000_i1035" DrawAspect="Content" ObjectID="_1524646003" r:id="rId22"/>
+                <o:OLEObject Type="Embed" ProgID="PBrush" ShapeID="_x0000_i1035" DrawAspect="Content" ObjectID="_1524660364" r:id="rId22"/>
               </w:object>
             </w:r>
           </w:p>
@@ -1158,7 +1158,7 @@
                 <w:lang w:eastAsia="en-AU"/>
               </w:rPr>
               <w:drawing>
-                <wp:inline distT="0" distB="0" distL="0" distR="0" wp14:anchorId="2977B7D7" wp14:editId="70D48E5E">
+                <wp:inline distT="0" distB="0" distL="0" distR="0" wp14:anchorId="46BDCD8E" wp14:editId="7A83ADC1">
                   <wp:extent cx="2998673" cy="2194560"/>
                   <wp:effectExtent l="0" t="0" r="0" b="0"/>
                   <wp:docPr id="20" name="Picture 20" descr="D:\git repositories\ISCG6421_Assignment_2\External Docs\pictures\1.bmp"/>
@@ -1249,7 +1249,7 @@
                 <w:lang w:eastAsia="en-AU"/>
               </w:rPr>
               <w:drawing>
-                <wp:inline distT="0" distB="0" distL="0" distR="0" wp14:anchorId="2F664E3F" wp14:editId="02D48861">
+                <wp:inline distT="0" distB="0" distL="0" distR="0" wp14:anchorId="28ADB7E8" wp14:editId="2B74FD40">
                   <wp:extent cx="2998673" cy="2194560"/>
                   <wp:effectExtent l="0" t="0" r="0" b="0"/>
                   <wp:docPr id="29" name="Picture 29" descr="D:\git repositories\ISCG6421_Assignment_2\External Docs\pictures\1.bmp"/>
@@ -1347,14 +1347,62 @@
                 <w:noProof/>
                 <w:lang w:eastAsia="en-AU"/>
               </w:rPr>
-              <w:t>The list box is empty</w:t>
-            </w:r>
-            <w:r>
+              <w:t>The list box is empty.</w:t>
+            </w:r>
+          </w:p>
+        </w:tc>
+        <w:tc>
+          <w:tcPr>
+            <w:tcW w:w="6568" w:type="dxa"/>
+          </w:tcPr>
+          <w:p/>
+        </w:tc>
+      </w:tr>
+      <w:tr>
+        <w:tc>
+          <w:tcPr>
+            <w:tcW w:w="1553" w:type="dxa"/>
+          </w:tcPr>
+          <w:p/>
+        </w:tc>
+        <w:tc>
+          <w:tcPr>
+            <w:tcW w:w="1395" w:type="dxa"/>
+          </w:tcPr>
+          <w:p>
+            <w:r>
+              <w:t>4. Type your calculations here:</w:t>
+            </w:r>
+          </w:p>
+          <w:p>
+            <w:r>
+              <w:t>+10</w:t>
+            </w:r>
+          </w:p>
+          <w:p>
+            <w:r>
+              <w:t>Push +</w:t>
+            </w:r>
+          </w:p>
+        </w:tc>
+        <w:tc>
+          <w:tcPr>
+            <w:tcW w:w="4938" w:type="dxa"/>
+          </w:tcPr>
+          <w:p>
+            <w:pPr>
               <w:rPr>
                 <w:noProof/>
                 <w:lang w:eastAsia="en-AU"/>
               </w:rPr>
-              <w:t>.</w:t>
+            </w:pPr>
+            <w:r>
+              <w:object w:dxaOrig="6768" w:dyaOrig="5016">
+                <v:shape id="_x0000_i1036" type="#_x0000_t75" style="width:232.8pt;height:172.8pt" o:ole="">
+                  <v:imagedata r:id="rId23" o:title=""/>
+                </v:shape>
+                <o:OLEObject Type="Embed" ProgID="PBrush" ShapeID="_x0000_i1036" DrawAspect="Content" ObjectID="_1524660365" r:id="rId24"/>
+              </w:object>
             </w:r>
           </w:p>
         </w:tc>
@@ -1378,17 +1426,7 @@
           </w:tcPr>
           <w:p>
             <w:r>
-              <w:t>4. Type your calculations here:</w:t>
-            </w:r>
-          </w:p>
-          <w:p>
-            <w:r>
-              <w:t>+10</w:t>
-            </w:r>
-          </w:p>
-          <w:p>
-            <w:r>
-              <w:t>Push +</w:t>
+              <w:t>5. Open the file menu, and click New.</w:t>
             </w:r>
           </w:p>
         </w:tc>
@@ -1403,46 +1441,14 @@
                 <w:lang w:eastAsia="en-AU"/>
               </w:rPr>
             </w:pPr>
-          </w:p>
-        </w:tc>
-        <w:tc>
-          <w:tcPr>
-            <w:tcW w:w="6568" w:type="dxa"/>
-          </w:tcPr>
-          <w:p/>
-        </w:tc>
-      </w:tr>
-      <w:tr>
-        <w:tc>
-          <w:tcPr>
-            <w:tcW w:w="1553" w:type="dxa"/>
-          </w:tcPr>
-          <w:p/>
-        </w:tc>
-        <w:tc>
-          <w:tcPr>
-            <w:tcW w:w="1395" w:type="dxa"/>
-          </w:tcPr>
-          <w:p>
-            <w:r>
-              <w:t>5</w:t>
-            </w:r>
-            <w:r>
-              <w:t>. Open the file menu, and click New.</w:t>
-            </w:r>
-          </w:p>
-        </w:tc>
-        <w:tc>
-          <w:tcPr>
-            <w:tcW w:w="4938" w:type="dxa"/>
-          </w:tcPr>
-          <w:p>
-            <w:pPr>
-              <w:rPr>
-                <w:noProof/>
-                <w:lang w:eastAsia="en-AU"/>
-              </w:rPr>
-            </w:pPr>
+            <w:r>
+              <w:object w:dxaOrig="6804" w:dyaOrig="5052">
+                <v:shape id="_x0000_i1037" type="#_x0000_t75" style="width:229.8pt;height:170.4pt" o:ole="">
+                  <v:imagedata r:id="rId25" o:title=""/>
+                </v:shape>
+                <o:OLEObject Type="Embed" ProgID="PBrush" ShapeID="_x0000_i1037" DrawAspect="Content" ObjectID="_1524660366" r:id="rId26"/>
+              </w:object>
+            </w:r>
           </w:p>
         </w:tc>
         <w:tc>
@@ -1556,10 +1562,7 @@
           </w:tcPr>
           <w:p>
             <w:r>
-              <w:t>7</w:t>
-            </w:r>
-            <w:r>
-              <w:t xml:space="preserve">. Verify the </w:t>
+              <w:t xml:space="preserve">7. Verify the </w:t>
             </w:r>
             <w:proofErr w:type="spellStart"/>
             <w:r>
@@ -1646,15 +1649,15 @@
         <w:tblLook w:val="04A0" w:firstRow="1" w:lastRow="0" w:firstColumn="1" w:lastColumn="0" w:noHBand="0" w:noVBand="1"/>
       </w:tblPr>
       <w:tblGrid>
-        <w:gridCol w:w="1553"/>
-        <w:gridCol w:w="1395"/>
-        <w:gridCol w:w="4938"/>
-        <w:gridCol w:w="6568"/>
+        <w:gridCol w:w="1530"/>
+        <w:gridCol w:w="1374"/>
+        <w:gridCol w:w="5890"/>
+        <w:gridCol w:w="5660"/>
       </w:tblGrid>
       <w:tr>
         <w:tc>
           <w:tcPr>
-            <w:tcW w:w="1553" w:type="dxa"/>
+            <w:tcW w:w="1530" w:type="dxa"/>
           </w:tcPr>
           <w:p>
             <w:pPr>
@@ -1686,7 +1689,7 @@
         </w:tc>
         <w:tc>
           <w:tcPr>
-            <w:tcW w:w="1395" w:type="dxa"/>
+            <w:tcW w:w="1374" w:type="dxa"/>
           </w:tcPr>
           <w:p>
             <w:pPr>
@@ -1704,7 +1707,7 @@
         </w:tc>
         <w:tc>
           <w:tcPr>
-            <w:tcW w:w="4938" w:type="dxa"/>
+            <w:tcW w:w="5890" w:type="dxa"/>
           </w:tcPr>
           <w:p>
             <w:pPr>
@@ -1722,7 +1725,7 @@
         </w:tc>
         <w:tc>
           <w:tcPr>
-            <w:tcW w:w="6568" w:type="dxa"/>
+            <w:tcW w:w="5660" w:type="dxa"/>
           </w:tcPr>
           <w:p>
             <w:pPr>
@@ -1746,16 +1749,7 @@
           </w:tcPr>
           <w:p>
             <w:r>
-              <w:t>4</w:t>
-            </w:r>
-            <w:r>
-              <w:t xml:space="preserve">. </w:t>
-            </w:r>
-            <w:r>
-              <w:t>Open an existing file</w:t>
-            </w:r>
-            <w:r>
-              <w:t>.</w:t>
+              <w:t>4. Open an existing file.</w:t>
             </w:r>
           </w:p>
         </w:tc>
@@ -1817,7 +1811,7 @@
                 <w:lang w:eastAsia="en-AU"/>
               </w:rPr>
               <w:drawing>
-                <wp:inline distT="0" distB="0" distL="0" distR="0" wp14:anchorId="78D77394" wp14:editId="7C79ED8C">
+                <wp:inline distT="0" distB="0" distL="0" distR="0" wp14:anchorId="0E5BE7AD" wp14:editId="76D39716">
                   <wp:extent cx="2998673" cy="2194560"/>
                   <wp:effectExtent l="0" t="0" r="0" b="0"/>
                   <wp:docPr id="1" name="Picture 1" descr="D:\git repositories\ISCG6421_Assignment_2\External Docs\pictures\1.bmp"/>
@@ -1905,6 +1899,14 @@
                 <w:lang w:eastAsia="en-AU"/>
               </w:rPr>
             </w:pPr>
+            <w:r>
+              <w:object w:dxaOrig="11484" w:dyaOrig="7260">
+                <v:shape id="_x0000_i1038" type="#_x0000_t75" style="width:283.8pt;height:179.4pt" o:ole="">
+                  <v:imagedata r:id="rId27" o:title=""/>
+                </v:shape>
+                <o:OLEObject Type="Embed" ProgID="PBrush" ShapeID="_x0000_i1038" DrawAspect="Content" ObjectID="_1524660367" r:id="rId28"/>
+              </w:object>
+            </w:r>
           </w:p>
         </w:tc>
         <w:tc>
@@ -1930,19 +1932,7 @@
               <w:t>4</w:t>
             </w:r>
             <w:r>
-              <w:t>.</w:t>
-            </w:r>
-            <w:r>
-              <w:t xml:space="preserve"> </w:t>
-            </w:r>
-            <w:r>
-              <w:t xml:space="preserve">In the dialog, navigate to </w:t>
-            </w:r>
-            <w:r>
-              <w:t>c:\temp</w:t>
-            </w:r>
-            <w:r>
-              <w:t>.</w:t>
+              <w:t>. Select the file “test_4.cal” and push open.</w:t>
             </w:r>
           </w:p>
         </w:tc>
@@ -1957,6 +1947,14 @@
                 <w:lang w:eastAsia="en-AU"/>
               </w:rPr>
             </w:pPr>
+            <w:r>
+              <w:object w:dxaOrig="6744" w:dyaOrig="5016">
+                <v:shape id="_x0000_i1039" type="#_x0000_t75" style="width:280.8pt;height:208.8pt" o:ole="">
+                  <v:imagedata r:id="rId29" o:title=""/>
+                </v:shape>
+                <o:OLEObject Type="Embed" ProgID="PBrush" ShapeID="_x0000_i1039" DrawAspect="Content" ObjectID="_1524660368" r:id="rId30"/>
+              </w:object>
+            </w:r>
           </w:p>
         </w:tc>
         <w:tc>
@@ -1969,74 +1967,41 @@
       <w:tr>
         <w:tc>
           <w:tcPr>
-            <w:tcW w:w="1553" w:type="dxa"/>
-          </w:tcPr>
-          <w:p/>
-        </w:tc>
-        <w:tc>
-          <w:tcPr>
-            <w:tcW w:w="1395" w:type="dxa"/>
-          </w:tcPr>
-          <w:p>
-            <w:r>
-              <w:t xml:space="preserve">5. Select the file </w:t>
+            <w:tcW w:w="1530" w:type="dxa"/>
+          </w:tcPr>
+          <w:p/>
+        </w:tc>
+        <w:tc>
+          <w:tcPr>
+            <w:tcW w:w="1374" w:type="dxa"/>
+          </w:tcPr>
+          <w:p>
+            <w:r>
+              <w:t>5</w:t>
+            </w:r>
+            <w:r>
+              <w:t xml:space="preserve">. Click the X in the upper right corner </w:t>
             </w:r>
             <w:r>
               <w:lastRenderedPageBreak/>
-              <w:t>“test_4.cal” and push open.</w:t>
-            </w:r>
-          </w:p>
-        </w:tc>
-        <w:tc>
-          <w:tcPr>
-            <w:tcW w:w="4938" w:type="dxa"/>
-          </w:tcPr>
-          <w:p>
-            <w:pPr>
-              <w:rPr>
-                <w:noProof/>
-                <w:lang w:eastAsia="en-AU"/>
-              </w:rPr>
-            </w:pPr>
-          </w:p>
-        </w:tc>
-        <w:tc>
-          <w:tcPr>
-            <w:tcW w:w="6568" w:type="dxa"/>
-          </w:tcPr>
-          <w:p/>
-        </w:tc>
-      </w:tr>
-      <w:tr>
-        <w:tc>
-          <w:tcPr>
-            <w:tcW w:w="1553" w:type="dxa"/>
-          </w:tcPr>
-          <w:p/>
-        </w:tc>
-        <w:tc>
-          <w:tcPr>
-            <w:tcW w:w="1395" w:type="dxa"/>
-          </w:tcPr>
-          <w:p>
-            <w:r>
-              <w:t>6. Click the X in the upper right corner to close the program.</w:t>
-            </w:r>
-          </w:p>
-        </w:tc>
-        <w:tc>
-          <w:tcPr>
-            <w:tcW w:w="4938" w:type="dxa"/>
-          </w:tcPr>
-          <w:p>
-            <w:r>
+              <w:t>to close the program.</w:t>
+            </w:r>
+          </w:p>
+        </w:tc>
+        <w:tc>
+          <w:tcPr>
+            <w:tcW w:w="5890" w:type="dxa"/>
+          </w:tcPr>
+          <w:p>
+            <w:r>
+              <w:lastRenderedPageBreak/>
               <w:t>Program Closes.</w:t>
             </w:r>
           </w:p>
         </w:tc>
         <w:tc>
           <w:tcPr>
-            <w:tcW w:w="6568" w:type="dxa"/>
+            <w:tcW w:w="5660" w:type="dxa"/>
           </w:tcPr>
           <w:p/>
         </w:tc>
@@ -2055,10 +2020,10 @@
         <w:tblLook w:val="04A0" w:firstRow="1" w:lastRow="0" w:firstColumn="1" w:lastColumn="0" w:noHBand="0" w:noVBand="1"/>
       </w:tblPr>
       <w:tblGrid>
-        <w:gridCol w:w="1553"/>
-        <w:gridCol w:w="1395"/>
-        <w:gridCol w:w="4938"/>
-        <w:gridCol w:w="6568"/>
+        <w:gridCol w:w="1539"/>
+        <w:gridCol w:w="1386"/>
+        <w:gridCol w:w="5488"/>
+        <w:gridCol w:w="6041"/>
       </w:tblGrid>
       <w:tr>
         <w:tc>
@@ -2155,16 +2120,7 @@
           </w:tcPr>
           <w:p>
             <w:r>
-              <w:t>5</w:t>
-            </w:r>
-            <w:r>
-              <w:t xml:space="preserve">. </w:t>
-            </w:r>
-            <w:r>
-              <w:t>Save a Calculation</w:t>
-            </w:r>
-            <w:r>
-              <w:t>.</w:t>
+              <w:t>5. Save a Calculation.</w:t>
             </w:r>
           </w:p>
         </w:tc>
@@ -2189,7 +2145,7 @@
                 <w:lang w:eastAsia="en-AU"/>
               </w:rPr>
               <w:drawing>
-                <wp:inline distT="0" distB="0" distL="0" distR="0" wp14:anchorId="6AFE31F3" wp14:editId="34CF3888">
+                <wp:inline distT="0" distB="0" distL="0" distR="0" wp14:anchorId="73803A03" wp14:editId="193E6ED1">
                   <wp:extent cx="2998673" cy="2194560"/>
                   <wp:effectExtent l="0" t="0" r="0" b="0"/>
                   <wp:docPr id="2" name="Picture 2" descr="D:\git repositories\ISCG6421_Assignment_2\External Docs\pictures\1.bmp"/>
@@ -2264,12 +2220,18 @@
           </w:p>
           <w:p>
             <w:r>
-              <w:t>-10</w:t>
-            </w:r>
-          </w:p>
-          <w:p>
-            <w:r>
-              <w:t>Push *</w:t>
+              <w:t>+</w:t>
+            </w:r>
+            <w:r>
+              <w:t>10</w:t>
+            </w:r>
+          </w:p>
+          <w:p>
+            <w:r>
+              <w:t xml:space="preserve">Push </w:t>
+            </w:r>
+            <w:r>
+              <w:t>+</w:t>
             </w:r>
           </w:p>
         </w:tc>
@@ -2284,6 +2246,14 @@
                 <w:lang w:eastAsia="en-AU"/>
               </w:rPr>
             </w:pPr>
+            <w:r>
+              <w:object w:dxaOrig="6768" w:dyaOrig="5016">
+                <v:shape id="_x0000_i1040" type="#_x0000_t75" style="width:232.8pt;height:172.8pt" o:ole="">
+                  <v:imagedata r:id="rId23" o:title=""/>
+                </v:shape>
+                <o:OLEObject Type="Embed" ProgID="PBrush" ShapeID="_x0000_i1040" DrawAspect="Content" ObjectID="_1524660369" r:id="rId31"/>
+              </w:object>
+            </w:r>
           </w:p>
         </w:tc>
         <w:tc>
@@ -2321,6 +2291,14 @@
                 <w:lang w:eastAsia="en-AU"/>
               </w:rPr>
             </w:pPr>
+            <w:r>
+              <w:object w:dxaOrig="11484" w:dyaOrig="7260">
+                <v:shape id="_x0000_i1041" type="#_x0000_t75" style="width:263.4pt;height:166.8pt" o:ole="">
+                  <v:imagedata r:id="rId32" o:title=""/>
+                </v:shape>
+                <o:OLEObject Type="Embed" ProgID="PBrush" ShapeID="_x0000_i1041" DrawAspect="Content" ObjectID="_1524660370" r:id="rId33"/>
+              </w:object>
+            </w:r>
           </w:p>
         </w:tc>
         <w:tc>
@@ -2358,6 +2336,14 @@
                 <w:lang w:eastAsia="en-AU"/>
               </w:rPr>
             </w:pPr>
+            <w:r>
+              <w:object w:dxaOrig="6744" w:dyaOrig="5040">
+                <v:shape id="_x0000_i1042" type="#_x0000_t75" style="width:261pt;height:195pt" o:ole="">
+                  <v:imagedata r:id="rId34" o:title=""/>
+                </v:shape>
+                <o:OLEObject Type="Embed" ProgID="PBrush" ShapeID="_x0000_i1042" DrawAspect="Content" ObjectID="_1524660371" r:id="rId35"/>
+              </w:object>
+            </w:r>
           </w:p>
         </w:tc>
         <w:tc>
@@ -2380,23 +2366,20 @@
           </w:tcPr>
           <w:p>
             <w:r>
-              <w:t>5</w:t>
-            </w:r>
-            <w:r>
-              <w:t>. Enter your Calculations here:</w:t>
-            </w:r>
-          </w:p>
-          <w:p>
+              <w:t>5. Enter your Calculations here:</w:t>
+            </w:r>
+          </w:p>
+          <w:p>
+            <w:r>
+              <w:t>+</w:t>
+            </w:r>
             <w:r>
               <w:t>2</w:t>
             </w:r>
           </w:p>
           <w:p>
             <w:r>
-              <w:t xml:space="preserve">Push </w:t>
-            </w:r>
-            <w:r>
-              <w:t>+</w:t>
+              <w:t>Push +</w:t>
             </w:r>
           </w:p>
         </w:tc>
@@ -2411,6 +2394,14 @@
                 <w:lang w:eastAsia="en-AU"/>
               </w:rPr>
             </w:pPr>
+            <w:r>
+              <w:object w:dxaOrig="6744" w:dyaOrig="4968">
+                <v:shape id="_x0000_i1043" type="#_x0000_t75" style="width:262.2pt;height:193.2pt" o:ole="">
+                  <v:imagedata r:id="rId36" o:title=""/>
+                </v:shape>
+                <o:OLEObject Type="Embed" ProgID="PBrush" ShapeID="_x0000_i1043" DrawAspect="Content" ObjectID="_1524660372" r:id="rId37"/>
+              </w:object>
+            </w:r>
           </w:p>
         </w:tc>
         <w:tc>
@@ -2433,10 +2424,7 @@
           </w:tcPr>
           <w:p>
             <w:r>
-              <w:t>6</w:t>
-            </w:r>
-            <w:r>
-              <w:t>. Open the file menu, click Save.</w:t>
+              <w:t>6. Open the file menu, click Save.</w:t>
             </w:r>
           </w:p>
         </w:tc>
@@ -2451,6 +2439,14 @@
                 <w:lang w:eastAsia="en-AU"/>
               </w:rPr>
             </w:pPr>
+            <w:r>
+              <w:object w:dxaOrig="6720" w:dyaOrig="5004">
+                <v:shape id="_x0000_i1044" type="#_x0000_t75" style="width:260.4pt;height:193.8pt" o:ole="">
+                  <v:imagedata r:id="rId38" o:title=""/>
+                </v:shape>
+                <o:OLEObject Type="Embed" ProgID="PBrush" ShapeID="_x0000_i1044" DrawAspect="Content" ObjectID="_1524660373" r:id="rId39"/>
+              </w:object>
+            </w:r>
           </w:p>
         </w:tc>
         <w:tc>
@@ -2473,7 +2469,11 @@
           </w:tcPr>
           <w:p>
             <w:r>
-              <w:t>7. Click the X in the upper right corner to close the program.</w:t>
+              <w:t xml:space="preserve">7. Click the X in the upper right corner </w:t>
+            </w:r>
+            <w:r>
+              <w:lastRenderedPageBreak/>
+              <w:t>to close the program.</w:t>
             </w:r>
           </w:p>
         </w:tc>
@@ -2483,6 +2483,7 @@
           </w:tcPr>
           <w:p>
             <w:r>
+              <w:lastRenderedPageBreak/>
               <w:t>Program Closes.</w:t>
             </w:r>
           </w:p>
@@ -2495,7 +2496,6 @@
         </w:tc>
       </w:tr>
     </w:tbl>
-    <w:p/>
     <w:p>
       <w:r>
         <w:br w:type="page"/>
@@ -2608,16 +2608,7 @@
           </w:tcPr>
           <w:p>
             <w:r>
-              <w:t>6</w:t>
-            </w:r>
-            <w:r>
-              <w:t xml:space="preserve">. </w:t>
-            </w:r>
-            <w:r>
-              <w:t>Save a calculation as another file</w:t>
-            </w:r>
-            <w:r>
-              <w:t>.</w:t>
+              <w:t>6. Save a calculation as another file.</w:t>
             </w:r>
           </w:p>
         </w:tc>
@@ -2833,23 +2824,20 @@
           </w:tcPr>
           <w:p>
             <w:r>
-              <w:t>5</w:t>
-            </w:r>
-            <w:r>
-              <w:t>. Enter your Calculations here:</w:t>
-            </w:r>
-          </w:p>
-          <w:p>
+              <w:t>5. Enter your Calculations here:</w:t>
+            </w:r>
+          </w:p>
+          <w:p>
+            <w:r>
+              <w:t>-</w:t>
+            </w:r>
             <w:r>
               <w:t>2</w:t>
             </w:r>
           </w:p>
           <w:p>
             <w:r>
-              <w:t xml:space="preserve">Push </w:t>
-            </w:r>
-            <w:r>
-              <w:t>+</w:t>
+              <w:t>Push +</w:t>
             </w:r>
           </w:p>
         </w:tc>
@@ -2886,16 +2874,7 @@
           </w:tcPr>
           <w:p>
             <w:r>
-              <w:t>6</w:t>
-            </w:r>
-            <w:r>
-              <w:t>. Open the file menu, click Save</w:t>
-            </w:r>
-            <w:r>
-              <w:t xml:space="preserve"> As</w:t>
-            </w:r>
-            <w:r>
-              <w:t>.</w:t>
+              <w:t>6. Open the file menu, click Save As.</w:t>
             </w:r>
           </w:p>
         </w:tc>
@@ -2932,16 +2911,7 @@
           </w:tcPr>
           <w:p>
             <w:r>
-              <w:t>7</w:t>
-            </w:r>
-            <w:r>
-              <w:t>. In the save dialog, enter the name “test_6</w:t>
-            </w:r>
-            <w:r>
-              <w:t>_B</w:t>
-            </w:r>
-            <w:r>
-              <w:t>” (without quotes) and click save.</w:t>
+              <w:t>7. In the save dialog, enter the name “test_6_B” (without quotes) and click save.</w:t>
             </w:r>
           </w:p>
         </w:tc>
@@ -3113,16 +3083,7 @@
           </w:tcPr>
           <w:p>
             <w:r>
-              <w:t>7</w:t>
-            </w:r>
-            <w:r>
-              <w:t xml:space="preserve">. </w:t>
-            </w:r>
-            <w:r>
-              <w:t>Print a calculation</w:t>
-            </w:r>
-            <w:r>
-              <w:t>.</w:t>
+              <w:t>7. Print a calculation.</w:t>
             </w:r>
           </w:p>
         </w:tc>
@@ -3217,13 +3178,13 @@
           </w:tcPr>
           <w:p>
             <w:r>
-              <w:t>2</w:t>
-            </w:r>
-            <w:r>
-              <w:t>. Enter your Calculations here:</w:t>
-            </w:r>
-          </w:p>
-          <w:p>
+              <w:t>2. Enter your Calculations here:</w:t>
+            </w:r>
+          </w:p>
+          <w:p>
+            <w:r>
+              <w:t>+</w:t>
+            </w:r>
             <w:r>
               <w:t>2</w:t>
             </w:r>
@@ -3267,20 +3228,28 @@
           </w:tcPr>
           <w:p>
             <w:r>
-              <w:t>3</w:t>
-            </w:r>
-            <w:r>
-              <w:t>. Enter your Calculations here:</w:t>
-            </w:r>
-          </w:p>
-          <w:p>
+              <w:t>3. Enter your Calculations her</w:t>
+            </w:r>
+            <w:bookmarkStart w:id="0" w:name="_GoBack"/>
+            <w:bookmarkEnd w:id="0"/>
+            <w:r>
+              <w:t>e:</w:t>
+            </w:r>
+          </w:p>
+          <w:p>
+            <w:r>
+              <w:t>+</w:t>
+            </w:r>
             <w:r>
               <w:t>4</w:t>
             </w:r>
           </w:p>
           <w:p>
             <w:r>
-              <w:t>Push +</w:t>
+              <w:t xml:space="preserve">Push </w:t>
+            </w:r>
+            <w:r>
+              <w:t>*</w:t>
             </w:r>
           </w:p>
         </w:tc>
@@ -3317,23 +3286,20 @@
           </w:tcPr>
           <w:p>
             <w:r>
-              <w:t>4</w:t>
-            </w:r>
-            <w:r>
-              <w:t>. Enter your Calculations here:</w:t>
-            </w:r>
-          </w:p>
-          <w:p>
+              <w:t>4. Enter your Calculations here:</w:t>
+            </w:r>
+          </w:p>
+          <w:p>
+            <w:r>
+              <w:t>*-</w:t>
+            </w:r>
             <w:r>
               <w:t>6</w:t>
             </w:r>
           </w:p>
           <w:p>
             <w:r>
-              <w:t xml:space="preserve">Push </w:t>
-            </w:r>
-            <w:r>
-              <w:t>=</w:t>
+              <w:t>Push =</w:t>
             </w:r>
           </w:p>
         </w:tc>
@@ -3368,10 +3334,7 @@
           <w:tcPr>
             <w:tcW w:w="1395" w:type="dxa"/>
           </w:tcPr>
-          <w:p>
-            <w:bookmarkStart w:id="0" w:name="_GoBack"/>
-            <w:bookmarkEnd w:id="0"/>
-          </w:p>
+          <w:p/>
         </w:tc>
         <w:tc>
           <w:tcPr>
@@ -3573,16 +3536,7 @@
           </w:tcPr>
           <w:p>
             <w:r>
-              <w:t>8</w:t>
-            </w:r>
-            <w:r>
-              <w:t xml:space="preserve">. </w:t>
-            </w:r>
-            <w:r>
-              <w:t>Exit the program</w:t>
-            </w:r>
-            <w:r>
-              <w:t>.</w:t>
+              <w:t>8. Exit the program.</w:t>
             </w:r>
           </w:p>
         </w:tc>
@@ -3778,16 +3732,7 @@
           </w:tcPr>
           <w:p>
             <w:r>
-              <w:t>9</w:t>
-            </w:r>
-            <w:r>
-              <w:t xml:space="preserve">. </w:t>
-            </w:r>
-            <w:r>
-              <w:t>Delete a calculation line</w:t>
-            </w:r>
-            <w:r>
-              <w:t>.</w:t>
+              <w:t>9. Delete a calculation line.</w:t>
             </w:r>
           </w:p>
         </w:tc>
@@ -3983,16 +3928,7 @@
           </w:tcPr>
           <w:p>
             <w:r>
-              <w:t>10</w:t>
-            </w:r>
-            <w:r>
-              <w:t xml:space="preserve">. </w:t>
-            </w:r>
-            <w:r>
-              <w:t>Update a calculation line</w:t>
-            </w:r>
-            <w:r>
-              <w:t>.</w:t>
+              <w:t>10. Update a calculation line.</w:t>
             </w:r>
           </w:p>
         </w:tc>
@@ -4188,16 +4124,7 @@
           </w:tcPr>
           <w:p>
             <w:r>
-              <w:t>11</w:t>
-            </w:r>
-            <w:r>
-              <w:t xml:space="preserve">. </w:t>
-            </w:r>
-            <w:r>
-              <w:t>Insert a calculation line</w:t>
-            </w:r>
-            <w:r>
-              <w:t>.</w:t>
+              <w:t>11. Insert a calculation line.</w:t>
             </w:r>
           </w:p>
         </w:tc>
@@ -4393,16 +4320,7 @@
           </w:tcPr>
           <w:p>
             <w:r>
-              <w:t>12</w:t>
-            </w:r>
-            <w:r>
-              <w:t xml:space="preserve">. </w:t>
-            </w:r>
-            <w:r>
-              <w:t>Verify default saving folder and extension</w:t>
-            </w:r>
-            <w:r>
-              <w:t>.</w:t>
+              <w:t>12. Verify default saving folder and extension.</w:t>
             </w:r>
           </w:p>
         </w:tc>
@@ -4598,13 +4516,7 @@
           </w:tcPr>
           <w:p>
             <w:r>
-              <w:t>13</w:t>
-            </w:r>
-            <w:r>
-              <w:t xml:space="preserve">. </w:t>
-            </w:r>
-            <w:r>
-              <w:t>Calculation which has only one addition and a total.</w:t>
+              <w:t>13. Calculation which has only one addition and a total.</w:t>
             </w:r>
           </w:p>
         </w:tc>
@@ -4800,19 +4712,7 @@
           </w:tcPr>
           <w:p>
             <w:r>
-              <w:t>1</w:t>
-            </w:r>
-            <w:r>
-              <w:t>4</w:t>
-            </w:r>
-            <w:r>
-              <w:t xml:space="preserve">. Calculation which has only one </w:t>
-            </w:r>
-            <w:r>
-              <w:t>subtraction</w:t>
-            </w:r>
-            <w:r>
-              <w:t xml:space="preserve"> and a total.</w:t>
+              <w:t>14. Calculation which has only one subtraction and a total.</w:t>
             </w:r>
           </w:p>
         </w:tc>
@@ -5008,19 +4908,7 @@
           </w:tcPr>
           <w:p>
             <w:r>
-              <w:t>1</w:t>
-            </w:r>
-            <w:r>
-              <w:t>5</w:t>
-            </w:r>
-            <w:r>
-              <w:t xml:space="preserve">. Calculation which has only one </w:t>
-            </w:r>
-            <w:r>
-              <w:t>division</w:t>
-            </w:r>
-            <w:r>
-              <w:t xml:space="preserve"> and a total.</w:t>
+              <w:t>15. Calculation which has only one division and a total.</w:t>
             </w:r>
           </w:p>
         </w:tc>
@@ -5216,19 +5104,7 @@
           </w:tcPr>
           <w:p>
             <w:r>
-              <w:t>1</w:t>
-            </w:r>
-            <w:r>
-              <w:t>6</w:t>
-            </w:r>
-            <w:r>
-              <w:t xml:space="preserve">. Calculation which has only one </w:t>
-            </w:r>
-            <w:r>
-              <w:t>multiplication</w:t>
-            </w:r>
-            <w:r>
-              <w:t xml:space="preserve"> and a total.</w:t>
+              <w:t>16. Calculation which has only one multiplication and a total.</w:t>
             </w:r>
           </w:p>
         </w:tc>
@@ -5424,25 +5300,7 @@
           </w:tcPr>
           <w:p>
             <w:r>
-              <w:t>1</w:t>
-            </w:r>
-            <w:r>
-              <w:t>7</w:t>
-            </w:r>
-            <w:r>
-              <w:t xml:space="preserve">. </w:t>
-            </w:r>
-            <w:r>
-              <w:t xml:space="preserve">Calculation which has </w:t>
-            </w:r>
-            <w:r>
-              <w:t>one addition</w:t>
-            </w:r>
-            <w:r>
-              <w:t>, one subtraction, one division, and one multiplication in order,</w:t>
-            </w:r>
-            <w:r>
-              <w:t xml:space="preserve"> and a total.</w:t>
+              <w:t>17. Calculation which has one addition, one subtraction, one division, and one multiplication in order, and a total.</w:t>
             </w:r>
           </w:p>
         </w:tc>
@@ -5638,19 +5496,7 @@
           </w:tcPr>
           <w:p>
             <w:r>
-              <w:t>1</w:t>
-            </w:r>
-            <w:r>
-              <w:t>8</w:t>
-            </w:r>
-            <w:r>
-              <w:t xml:space="preserve">. Calculation which has </w:t>
-            </w:r>
-            <w:r>
-              <w:t>2 calculations, a subtotal, 2 calculations then</w:t>
-            </w:r>
-            <w:r>
-              <w:t xml:space="preserve"> a total.</w:t>
+              <w:t>18. Calculation which has 2 calculations, a subtotal, 2 calculations then a total.</w:t>
             </w:r>
           </w:p>
         </w:tc>
@@ -5846,16 +5692,7 @@
           </w:tcPr>
           <w:p>
             <w:r>
-              <w:t>1</w:t>
-            </w:r>
-            <w:r>
-              <w:t>9</w:t>
-            </w:r>
-            <w:r>
-              <w:t xml:space="preserve">. Calculation which has </w:t>
-            </w:r>
-            <w:r>
-              <w:t xml:space="preserve">3 calculations, a total, </w:t>
+              <w:t xml:space="preserve">19. Calculation which has 3 calculations, a total, </w:t>
             </w:r>
             <w:proofErr w:type="gramStart"/>
             <w:r>
@@ -5863,10 +5700,7 @@
             </w:r>
             <w:proofErr w:type="gramEnd"/>
             <w:r>
-              <w:t xml:space="preserve"> 2 calculations</w:t>
-            </w:r>
-            <w:r>
-              <w:t>.</w:t>
+              <w:t xml:space="preserve"> 2 calculations.</w:t>
             </w:r>
           </w:p>
         </w:tc>
@@ -6062,16 +5896,7 @@
           </w:tcPr>
           <w:p>
             <w:r>
-              <w:t>20</w:t>
-            </w:r>
-            <w:r>
-              <w:t xml:space="preserve">. Calculation which has </w:t>
-            </w:r>
-            <w:r>
-              <w:t>3 calculations, a subtotal, 2 calculations, a subtotal, 2 calculations, a total, followed by one calculation</w:t>
-            </w:r>
-            <w:r>
-              <w:t>.</w:t>
+              <w:t>20. Calculation which has 3 calculations, a subtotal, 2 calculations, a subtotal, 2 calculations, a total, followed by one calculation.</w:t>
             </w:r>
           </w:p>
         </w:tc>
@@ -6267,16 +6092,7 @@
           </w:tcPr>
           <w:p>
             <w:r>
-              <w:t>21</w:t>
-            </w:r>
-            <w:r>
-              <w:t xml:space="preserve">. </w:t>
-            </w:r>
-            <w:r>
-              <w:t>Check the user is warned about unsaved data when exiting the application, or closing the form</w:t>
-            </w:r>
-            <w:r>
-              <w:t>.</w:t>
+              <w:t>21. Check the user is warned about unsaved data when exiting the application, or closing the form.</w:t>
             </w:r>
           </w:p>
         </w:tc>

</xml_diff>